<commit_message>
Update Proposal 80% & Contract Added
</commit_message>
<xml_diff>
--- a/Documents/ASS1_BIT302_E1700882_E1700873_ProjectProposal.docx
+++ b/Documents/ASS1_BIT302_E1700882_E1700873_ProjectProposal.docx
@@ -19,7 +19,6 @@
           <w:b/>
           <w:sz w:val="72"/>
           <w:szCs w:val="44"/>
-          <w:lang w:val="id-ID"/>
         </w:rPr>
         <w:t>BIT302</w:t>
       </w:r>
@@ -65,7 +64,6 @@
           <w:rFonts w:ascii="Times New Roman" w:hAnsi="Times New Roman" w:cs="Times New Roman"/>
           <w:b/>
           <w:sz w:val="32"/>
-          <w:lang w:val="id-ID"/>
         </w:rPr>
       </w:pPr>
       <w:r>
@@ -133,7 +131,6 @@
           <w:rFonts w:ascii="Times New Roman" w:hAnsi="Times New Roman" w:cs="Times New Roman"/>
           <w:b/>
           <w:sz w:val="2"/>
-          <w:lang w:val="id-ID"/>
         </w:rPr>
       </w:pPr>
       <w:r>
@@ -141,24 +138,14 @@
           <w:rFonts w:ascii="Times New Roman" w:hAnsi="Times New Roman" w:cs="Times New Roman"/>
           <w:b/>
           <w:sz w:val="48"/>
-          <w:lang w:val="id-ID"/>
-        </w:rPr>
-        <w:t xml:space="preserve">ASSIGNMENT </w:t>
-      </w:r>
-      <w:r>
-        <w:rPr>
-          <w:rFonts w:ascii="Times New Roman" w:hAnsi="Times New Roman" w:cs="Times New Roman"/>
-          <w:b/>
-          <w:sz w:val="48"/>
-        </w:rPr>
-        <w:t>1</w:t>
+        </w:rPr>
+        <w:t>ASSIGNMENT 1</w:t>
       </w:r>
       <w:r>
         <w:rPr>
           <w:rFonts w:ascii="Times New Roman" w:hAnsi="Times New Roman" w:cs="Times New Roman"/>
           <w:b/>
           <w:sz w:val="72"/>
-          <w:lang w:val="id-ID"/>
         </w:rPr>
         <w:br/>
       </w:r>
@@ -253,7 +240,16 @@
           <w:sz w:val="30"/>
           <w:szCs w:val="30"/>
         </w:rPr>
-        <w:t>Team Leader:</w:t>
+        <w:t>Team Leader</w:t>
+      </w:r>
+      <w:r>
+        <w:rPr>
+          <w:rFonts w:ascii="Times New Roman" w:hAnsi="Times New Roman" w:cs="Times New Roman"/>
+          <w:b/>
+          <w:sz w:val="30"/>
+          <w:szCs w:val="30"/>
+        </w:rPr>
+        <w:t>:</w:t>
       </w:r>
     </w:p>
     <w:p>
@@ -266,18 +262,47 @@
           <w:b/>
           <w:sz w:val="30"/>
           <w:szCs w:val="30"/>
-          <w:lang w:val="id-ID"/>
-        </w:rPr>
-      </w:pPr>
+        </w:rPr>
+      </w:pPr>
+      <w:proofErr w:type="spellStart"/>
       <w:r>
         <w:rPr>
           <w:rFonts w:ascii="Times New Roman" w:hAnsi="Times New Roman" w:cs="Times New Roman"/>
           <w:b/>
           <w:sz w:val="30"/>
           <w:szCs w:val="30"/>
-          <w:lang w:val="id-ID"/>
-        </w:rPr>
-        <w:t>Rivaldo Bagus Soepardhy</w:t>
+        </w:rPr>
+        <w:t>Luh</w:t>
+      </w:r>
+      <w:proofErr w:type="spellEnd"/>
+      <w:r>
+        <w:rPr>
+          <w:rFonts w:ascii="Times New Roman" w:hAnsi="Times New Roman" w:cs="Times New Roman"/>
+          <w:b/>
+          <w:sz w:val="30"/>
+          <w:szCs w:val="30"/>
+        </w:rPr>
+        <w:t xml:space="preserve"> </w:t>
+      </w:r>
+      <w:proofErr w:type="spellStart"/>
+      <w:r>
+        <w:rPr>
+          <w:rFonts w:ascii="Times New Roman" w:hAnsi="Times New Roman" w:cs="Times New Roman"/>
+          <w:b/>
+          <w:sz w:val="30"/>
+          <w:szCs w:val="30"/>
+        </w:rPr>
+        <w:t>Wulandari</w:t>
+      </w:r>
+      <w:proofErr w:type="spellEnd"/>
+      <w:r>
+        <w:rPr>
+          <w:rFonts w:ascii="Times New Roman" w:hAnsi="Times New Roman" w:cs="Times New Roman"/>
+          <w:b/>
+          <w:sz w:val="30"/>
+          <w:szCs w:val="30"/>
+        </w:rPr>
+        <w:t xml:space="preserve"> Maharani</w:t>
       </w:r>
     </w:p>
     <w:p>
@@ -298,18 +323,30 @@
           <w:b/>
           <w:sz w:val="30"/>
           <w:szCs w:val="30"/>
-          <w:lang w:val="id-ID"/>
-        </w:rPr>
-        <w:t>E1700882</w:t>
-      </w:r>
-      <w:r>
+        </w:rPr>
+        <w:t>E1700873 / 170030401</w:t>
+      </w:r>
+    </w:p>
+    <w:p>
+      <w:pPr>
+        <w:spacing w:line="240" w:lineRule="auto"/>
+        <w:ind w:left="426" w:right="565"/>
+        <w:jc w:val="center"/>
         <w:rPr>
           <w:rFonts w:ascii="Times New Roman" w:hAnsi="Times New Roman" w:cs="Times New Roman"/>
           <w:b/>
           <w:sz w:val="30"/>
           <w:szCs w:val="30"/>
         </w:rPr>
-        <w:t xml:space="preserve"> / 170030400</w:t>
+      </w:pPr>
+      <w:r>
+        <w:rPr>
+          <w:rFonts w:ascii="Times New Roman" w:hAnsi="Times New Roman" w:cs="Times New Roman"/>
+          <w:b/>
+          <w:sz w:val="30"/>
+          <w:szCs w:val="30"/>
+        </w:rPr>
+        <w:t>luhwulandari@gmail.com</w:t>
       </w:r>
     </w:p>
     <w:p>
@@ -322,17 +359,38 @@
           <w:b/>
           <w:sz w:val="30"/>
           <w:szCs w:val="30"/>
-          <w:lang w:val="id-ID"/>
-        </w:rPr>
-      </w:pPr>
-      <w:r>
+        </w:rPr>
+      </w:pPr>
+    </w:p>
+    <w:p>
+      <w:pPr>
+        <w:spacing w:line="240" w:lineRule="auto"/>
+        <w:ind w:left="426" w:right="565"/>
+        <w:jc w:val="center"/>
         <w:rPr>
           <w:rFonts w:ascii="Times New Roman" w:hAnsi="Times New Roman" w:cs="Times New Roman"/>
           <w:b/>
           <w:sz w:val="30"/>
           <w:szCs w:val="30"/>
         </w:rPr>
-        <w:t>aldobagus@hotmail.co.id</w:t>
+      </w:pPr>
+      <w:r>
+        <w:rPr>
+          <w:rFonts w:ascii="Times New Roman" w:hAnsi="Times New Roman" w:cs="Times New Roman"/>
+          <w:b/>
+          <w:sz w:val="30"/>
+          <w:szCs w:val="30"/>
+        </w:rPr>
+        <w:t>Member</w:t>
+      </w:r>
+      <w:r>
+        <w:rPr>
+          <w:rFonts w:ascii="Times New Roman" w:hAnsi="Times New Roman" w:cs="Times New Roman"/>
+          <w:b/>
+          <w:sz w:val="30"/>
+          <w:szCs w:val="30"/>
+        </w:rPr>
+        <w:t>:</w:t>
       </w:r>
     </w:p>
     <w:p>
@@ -347,6 +405,15 @@
           <w:szCs w:val="30"/>
         </w:rPr>
       </w:pPr>
+      <w:r>
+        <w:rPr>
+          <w:rFonts w:ascii="Times New Roman" w:hAnsi="Times New Roman" w:cs="Times New Roman"/>
+          <w:b/>
+          <w:sz w:val="30"/>
+          <w:szCs w:val="30"/>
+        </w:rPr>
+        <w:t>Rivaldo Bagus Soepardhy</w:t>
+      </w:r>
     </w:p>
     <w:p>
       <w:pPr>
@@ -367,7 +434,7 @@
           <w:sz w:val="30"/>
           <w:szCs w:val="30"/>
         </w:rPr>
-        <w:t>Member:</w:t>
+        <w:t>E1700882 / 170030400</w:t>
       </w:r>
     </w:p>
     <w:p>
@@ -380,7 +447,6 @@
           <w:b/>
           <w:sz w:val="30"/>
           <w:szCs w:val="30"/>
-          <w:lang w:val="id-ID"/>
         </w:rPr>
       </w:pPr>
       <w:r>
@@ -389,85 +455,9 @@
           <w:b/>
           <w:sz w:val="30"/>
           <w:szCs w:val="30"/>
-          <w:lang w:val="id-ID"/>
-        </w:rPr>
-        <w:t>Luh Wulandari Maharani</w:t>
-      </w:r>
-    </w:p>
-    <w:p>
-      <w:pPr>
-        <w:spacing w:line="240" w:lineRule="auto"/>
-        <w:ind w:left="426" w:right="565"/>
-        <w:jc w:val="center"/>
-        <w:rPr>
-          <w:rFonts w:ascii="Times New Roman" w:hAnsi="Times New Roman" w:cs="Times New Roman"/>
-          <w:b/>
-          <w:sz w:val="30"/>
-          <w:szCs w:val="30"/>
-        </w:rPr>
-      </w:pPr>
-      <w:r>
-        <w:rPr>
-          <w:rFonts w:ascii="Times New Roman" w:hAnsi="Times New Roman" w:cs="Times New Roman"/>
-          <w:b/>
-          <w:sz w:val="30"/>
-          <w:szCs w:val="30"/>
-          <w:lang w:val="id-ID"/>
-        </w:rPr>
-        <w:t>E1700873</w:t>
-      </w:r>
-      <w:r>
-        <w:rPr>
-          <w:rFonts w:ascii="Times New Roman" w:hAnsi="Times New Roman" w:cs="Times New Roman"/>
-          <w:b/>
-          <w:sz w:val="30"/>
-          <w:szCs w:val="30"/>
-        </w:rPr>
-        <w:t xml:space="preserve"> / 170030401</w:t>
-      </w:r>
-    </w:p>
-    <w:p>
-      <w:pPr>
-        <w:spacing w:line="240" w:lineRule="auto"/>
-        <w:ind w:left="426" w:right="565"/>
-        <w:jc w:val="center"/>
-        <w:rPr>
-          <w:rFonts w:ascii="Times New Roman" w:hAnsi="Times New Roman" w:cs="Times New Roman"/>
-          <w:b/>
-          <w:sz w:val="30"/>
-          <w:szCs w:val="30"/>
-        </w:rPr>
-      </w:pPr>
-      <w:r>
-        <w:rPr>
-          <w:rFonts w:ascii="Times New Roman" w:hAnsi="Times New Roman" w:cs="Times New Roman"/>
-          <w:b/>
-          <w:sz w:val="30"/>
-          <w:szCs w:val="30"/>
-        </w:rPr>
-        <w:t>luhwulandari@gmail.com</w:t>
-      </w:r>
-    </w:p>
-    <w:p>
-      <w:pPr>
-        <w:spacing w:line="240" w:lineRule="auto"/>
-        <w:ind w:left="426" w:right="565"/>
-        <w:rPr>
-          <w:rFonts w:ascii="Times New Roman" w:hAnsi="Times New Roman" w:cs="Times New Roman"/>
-          <w:b/>
-          <w:sz w:val="32"/>
-        </w:rPr>
-        <w:sectPr>
-          <w:footerReference w:type="default" r:id="rId9"/>
-          <w:type w:val="continuous"/>
-          <w:pgSz w:w="11906" w:h="16838" w:code="9"/>
-          <w:pgMar w:top="1134" w:right="1134" w:bottom="1134" w:left="1418" w:header="720" w:footer="720" w:gutter="0"/>
-          <w:pgNumType w:fmt="lowerRoman" w:start="1"/>
-          <w:cols w:space="720"/>
-          <w:titlePg/>
-          <w:docGrid w:linePitch="360"/>
-        </w:sectPr>
-      </w:pPr>
+        </w:rPr>
+        <w:t>aldobagus@hotmail.co.id</w:t>
+      </w:r>
     </w:p>
     <w:sdt>
       <w:sdtPr>
@@ -476,7 +466,6 @@
           <w:color w:val="auto"/>
           <w:sz w:val="22"/>
           <w:szCs w:val="22"/>
-          <w:lang w:val="id-ID"/>
         </w:rPr>
         <w:id w:val="2077931165"/>
         <w:docPartObj>
@@ -527,7 +516,6 @@
           <w:pPr>
             <w:rPr>
               <w:rFonts w:ascii="Times New Roman" w:hAnsi="Times New Roman" w:cs="Times New Roman"/>
-              <w:lang w:val="id-ID"/>
             </w:rPr>
           </w:pPr>
         </w:p>
@@ -551,7 +539,6 @@
               <w:rFonts w:ascii="Times New Roman" w:hAnsi="Times New Roman"/>
               <w:sz w:val="24"/>
               <w:szCs w:val="24"/>
-              <w:lang w:val="id-ID"/>
             </w:rPr>
             <w:fldChar w:fldCharType="begin"/>
           </w:r>
@@ -560,7 +547,6 @@
               <w:rFonts w:ascii="Times New Roman" w:hAnsi="Times New Roman"/>
               <w:sz w:val="24"/>
               <w:szCs w:val="24"/>
-              <w:lang w:val="id-ID"/>
             </w:rPr>
             <w:instrText xml:space="preserve"> TOC \o "1-3" \h \z \u </w:instrText>
           </w:r>
@@ -569,7 +555,6 @@
               <w:rFonts w:ascii="Times New Roman" w:hAnsi="Times New Roman"/>
               <w:sz w:val="24"/>
               <w:szCs w:val="24"/>
-              <w:lang w:val="id-ID"/>
             </w:rPr>
             <w:fldChar w:fldCharType="separate"/>
           </w:r>
@@ -1825,7 +1810,6 @@
             <w:jc w:val="both"/>
             <w:rPr>
               <w:rFonts w:ascii="Times New Roman" w:hAnsi="Times New Roman" w:cs="Times New Roman"/>
-              <w:lang w:val="id-ID"/>
             </w:rPr>
           </w:pPr>
           <w:r>
@@ -1835,7 +1819,6 @@
               <w:noProof/>
               <w:sz w:val="24"/>
               <w:szCs w:val="24"/>
-              <w:lang w:val="id-ID"/>
             </w:rPr>
             <w:fldChar w:fldCharType="end"/>
           </w:r>
@@ -1849,7 +1832,6 @@
           <w:b/>
           <w:sz w:val="24"/>
           <w:szCs w:val="24"/>
-          <w:lang w:val="id-ID"/>
         </w:rPr>
       </w:pPr>
       <w:r>
@@ -1858,7 +1840,6 @@
           <w:b/>
           <w:sz w:val="24"/>
           <w:szCs w:val="24"/>
-          <w:lang w:val="id-ID"/>
         </w:rPr>
         <w:br w:type="page"/>
       </w:r>
@@ -1871,14 +1852,15 @@
           <w:rFonts w:ascii="Times New Roman" w:eastAsia="Times New Roman" w:hAnsi="Times New Roman" w:cs="Times New Roman"/>
           <w:sz w:val="24"/>
           <w:szCs w:val="24"/>
-          <w:lang w:val="id-ID"/>
         </w:rPr>
         <w:sectPr>
+          <w:footerReference w:type="default" r:id="rId9"/>
           <w:type w:val="continuous"/>
           <w:pgSz w:w="11906" w:h="16838" w:code="9"/>
           <w:pgMar w:top="1134" w:right="1134" w:bottom="1134" w:left="1418" w:header="720" w:footer="720" w:gutter="0"/>
           <w:pgNumType w:fmt="lowerRoman" w:start="1"/>
           <w:cols w:space="720"/>
+          <w:titlePg/>
           <w:docGrid w:linePitch="360"/>
         </w:sectPr>
       </w:pPr>
@@ -1909,7 +1891,6 @@
           <w:b/>
           <w:sz w:val="2"/>
           <w:szCs w:val="24"/>
-          <w:lang w:val="id-ID"/>
         </w:rPr>
       </w:pPr>
     </w:p>
@@ -2042,17 +2023,7 @@
           <w:szCs w:val="24"/>
           <w:shd w:val="clear" w:color="auto" w:fill="FFFFFF"/>
         </w:rPr>
-        <w:t xml:space="preserve"> </w:t>
-      </w:r>
-      <w:r>
-        <w:rPr>
-          <w:rFonts w:ascii="Times New Roman" w:hAnsi="Times New Roman" w:cs="Times New Roman"/>
-          <w:color w:val="101010"/>
-          <w:sz w:val="24"/>
-          <w:szCs w:val="24"/>
-          <w:shd w:val="clear" w:color="auto" w:fill="FFFFFF"/>
-        </w:rPr>
-        <w:t>Information systems are combinations of hardware, software, and telecommunications networks that people build and use to collect, create, and distribute useful data, typically in organizational settings</w:t>
+        <w:t xml:space="preserve"> Information systems are combinations of hardware, software, and telecommunications networks that people build and use to collect, create, and distribute useful data, typically in organizational settings</w:t>
       </w:r>
       <w:sdt>
         <w:sdtPr>
@@ -2066,7 +2037,6 @@
           <w:id w:val="-695618236"/>
           <w:citation/>
         </w:sdtPr>
-        <w:sdtEndPr/>
         <w:sdtContent>
           <w:r>
             <w:rPr>
@@ -2107,18 +2077,7 @@
               <w:szCs w:val="24"/>
               <w:shd w:val="clear" w:color="auto" w:fill="FFFFFF"/>
             </w:rPr>
-            <w:t xml:space="preserve"> </w:t>
-          </w:r>
-          <w:r>
-            <w:rPr>
-              <w:rFonts w:ascii="Times New Roman" w:hAnsi="Times New Roman" w:cs="Times New Roman"/>
-              <w:noProof/>
-              <w:color w:val="101010"/>
-              <w:sz w:val="24"/>
-              <w:szCs w:val="24"/>
-              <w:shd w:val="clear" w:color="auto" w:fill="FFFFFF"/>
-            </w:rPr>
-            <w:t>(Valacich &amp; Schneider, 2010)</w:t>
+            <w:t xml:space="preserve"> (Valacich &amp; Schneider, 2010)</w:t>
           </w:r>
           <w:r>
             <w:rPr>
@@ -2150,17 +2109,7 @@
           <w:szCs w:val="24"/>
           <w:shd w:val="clear" w:color="auto" w:fill="FFFFFF"/>
         </w:rPr>
-        <w:t>A web application (or "web app" for short) is any computer program that performs a specific function by using a web browser as its client</w:t>
-      </w:r>
-      <w:r>
-        <w:rPr>
-          <w:rFonts w:ascii="Times New Roman" w:hAnsi="Times New Roman" w:cs="Times New Roman"/>
-          <w:color w:val="101010"/>
-          <w:sz w:val="24"/>
-          <w:szCs w:val="24"/>
-          <w:shd w:val="clear" w:color="auto" w:fill="FFFFFF"/>
-        </w:rPr>
-        <w:t xml:space="preserve"> </w:t>
+        <w:t xml:space="preserve">A web application (or "web app" for short) is any computer program that performs a specific function by using a web browser as its client </w:t>
       </w:r>
       <w:sdt>
         <w:sdtPr>
@@ -2174,7 +2123,6 @@
           <w:id w:val="-1956474921"/>
           <w:citation/>
         </w:sdtPr>
-        <w:sdtEndPr/>
         <w:sdtContent>
           <w:r>
             <w:rPr>
@@ -2538,7 +2486,6 @@
           <w:id w:val="-835995398"/>
           <w:citation/>
         </w:sdtPr>
-        <w:sdtEndPr/>
         <w:sdtContent>
           <w:r>
             <w:rPr>
@@ -2655,7 +2602,6 @@
           <w:id w:val="86502247"/>
           <w:citation/>
         </w:sdtPr>
-        <w:sdtEndPr/>
         <w:sdtContent>
           <w:r>
             <w:rPr>
@@ -2732,7 +2678,6 @@
           <w:id w:val="661815542"/>
           <w:citation/>
         </w:sdtPr>
-        <w:sdtEndPr/>
         <w:sdtContent>
           <w:r>
             <w:rPr>
@@ -2829,7 +2774,6 @@
           <w:id w:val="1284999776"/>
           <w:citation/>
         </w:sdtPr>
-        <w:sdtEndPr/>
         <w:sdtContent>
           <w:r>
             <w:rPr>
@@ -2906,7 +2850,6 @@
           <w:id w:val="-146906702"/>
           <w:citation/>
         </w:sdtPr>
-        <w:sdtEndPr/>
         <w:sdtContent>
           <w:r>
             <w:rPr>
@@ -3077,7 +3020,6 @@
           <w:id w:val="-2111971677"/>
           <w:citation/>
         </w:sdtPr>
-        <w:sdtEndPr/>
         <w:sdtContent>
           <w:r>
             <w:rPr>
@@ -3270,15 +3212,23 @@
           <w:sz w:val="24"/>
           <w:szCs w:val="24"/>
         </w:rPr>
-        <w:t xml:space="preserve">To build this system, we have to know what </w:t>
-      </w:r>
-      <w:r>
-        <w:rPr>
-          <w:rFonts w:ascii="Times New Roman" w:hAnsi="Times New Roman" w:cs="Times New Roman"/>
-          <w:sz w:val="24"/>
-          <w:szCs w:val="24"/>
-        </w:rPr>
-        <w:t xml:space="preserve">type of house that </w:t>
+        <w:t xml:space="preserve">To build this system, we have to know </w:t>
+      </w:r>
+      <w:r>
+        <w:rPr>
+          <w:rFonts w:ascii="Times New Roman" w:hAnsi="Times New Roman" w:cs="Times New Roman"/>
+          <w:sz w:val="24"/>
+          <w:szCs w:val="24"/>
+        </w:rPr>
+        <w:t xml:space="preserve">the features </w:t>
+      </w:r>
+      <w:r>
+        <w:rPr>
+          <w:rFonts w:ascii="Times New Roman" w:hAnsi="Times New Roman" w:cs="Times New Roman"/>
+          <w:sz w:val="24"/>
+          <w:szCs w:val="24"/>
+        </w:rPr>
+        <w:t xml:space="preserve">of </w:t>
       </w:r>
       <w:proofErr w:type="gramStart"/>
       <w:r>
@@ -3287,33 +3237,33 @@
           <w:sz w:val="24"/>
           <w:szCs w:val="24"/>
         </w:rPr>
-        <w:t>is rented</w:t>
+        <w:t>the boarding house</w:t>
+      </w:r>
+      <w:r>
+        <w:rPr>
+          <w:rFonts w:ascii="Times New Roman" w:hAnsi="Times New Roman" w:cs="Times New Roman"/>
+          <w:sz w:val="24"/>
+          <w:szCs w:val="24"/>
+        </w:rPr>
+        <w:t xml:space="preserve">, </w:t>
+      </w:r>
+      <w:r>
+        <w:rPr>
+          <w:rFonts w:ascii="Times New Roman" w:hAnsi="Times New Roman" w:cs="Times New Roman"/>
+          <w:sz w:val="24"/>
+          <w:szCs w:val="24"/>
+        </w:rPr>
+        <w:t>the cost and how many it can</w:t>
+      </w:r>
+      <w:r>
+        <w:rPr>
+          <w:rFonts w:ascii="Times New Roman" w:hAnsi="Times New Roman" w:cs="Times New Roman"/>
+          <w:sz w:val="24"/>
+          <w:szCs w:val="24"/>
+        </w:rPr>
+        <w:t xml:space="preserve"> accommodate</w:t>
       </w:r>
       <w:proofErr w:type="gramEnd"/>
-      <w:r>
-        <w:rPr>
-          <w:rFonts w:ascii="Times New Roman" w:hAnsi="Times New Roman" w:cs="Times New Roman"/>
-          <w:sz w:val="24"/>
-          <w:szCs w:val="24"/>
-        </w:rPr>
-        <w:t xml:space="preserve">, the features </w:t>
-      </w:r>
-      <w:r>
-        <w:rPr>
-          <w:rFonts w:ascii="Times New Roman" w:hAnsi="Times New Roman" w:cs="Times New Roman"/>
-          <w:sz w:val="24"/>
-          <w:szCs w:val="24"/>
-        </w:rPr>
-        <w:t xml:space="preserve">of the micro houses, </w:t>
-      </w:r>
-      <w:r>
-        <w:rPr>
-          <w:rFonts w:ascii="Times New Roman" w:hAnsi="Times New Roman" w:cs="Times New Roman"/>
-          <w:sz w:val="24"/>
-          <w:szCs w:val="24"/>
-        </w:rPr>
-        <w:t>how much each type of micro house can accommodate</w:t>
-      </w:r>
       <w:r>
         <w:rPr>
           <w:rFonts w:ascii="Times New Roman" w:hAnsi="Times New Roman" w:cs="Times New Roman"/>
@@ -3358,34 +3308,24 @@
           <w:sz w:val="24"/>
           <w:szCs w:val="24"/>
         </w:rPr>
-        <w:t xml:space="preserve"> &amp; </w:t>
-      </w:r>
-      <w:proofErr w:type="gramStart"/>
-      <w:r>
-        <w:rPr>
-          <w:rFonts w:ascii="Times New Roman" w:hAnsi="Times New Roman" w:cs="Times New Roman"/>
-          <w:sz w:val="24"/>
-          <w:szCs w:val="24"/>
-        </w:rPr>
-        <w:t>rent bill</w:t>
-      </w:r>
-      <w:r>
-        <w:rPr>
-          <w:rFonts w:ascii="Times New Roman" w:hAnsi="Times New Roman" w:cs="Times New Roman"/>
-          <w:sz w:val="24"/>
-          <w:szCs w:val="24"/>
-        </w:rPr>
-        <w:t xml:space="preserve"> in a database an</w:t>
-      </w:r>
-      <w:r>
-        <w:rPr>
-          <w:rFonts w:ascii="Times New Roman" w:hAnsi="Times New Roman" w:cs="Times New Roman"/>
-          <w:sz w:val="24"/>
-          <w:szCs w:val="24"/>
-        </w:rPr>
-        <w:t>d it will be handled by Housing Officer</w:t>
-      </w:r>
-      <w:proofErr w:type="gramEnd"/>
+        <w:t xml:space="preserve"> &amp; rent bill</w:t>
+      </w:r>
+      <w:r>
+        <w:rPr>
+          <w:rFonts w:ascii="Times New Roman" w:hAnsi="Times New Roman" w:cs="Times New Roman"/>
+          <w:sz w:val="24"/>
+          <w:szCs w:val="24"/>
+        </w:rPr>
+        <w:t xml:space="preserve"> in a database </w:t>
+      </w:r>
+      <w:r>
+        <w:rPr>
+          <w:rFonts w:ascii="Times New Roman" w:hAnsi="Times New Roman" w:cs="Times New Roman"/>
+          <w:sz w:val="24"/>
+          <w:szCs w:val="24"/>
+        </w:rPr>
+        <w:t>handled by Housing Officer</w:t>
+      </w:r>
       <w:r>
         <w:rPr>
           <w:rFonts w:ascii="Times New Roman" w:hAnsi="Times New Roman" w:cs="Times New Roman"/>
@@ -3559,13 +3499,31 @@
     </w:p>
     <w:p>
       <w:pPr>
+        <w:rPr>
+          <w:rFonts w:ascii="Times New Roman" w:eastAsiaTheme="majorEastAsia" w:hAnsi="Times New Roman" w:cs="Times New Roman"/>
+          <w:b/>
+          <w:color w:val="000000" w:themeColor="text1"/>
+          <w:sz w:val="32"/>
+          <w:szCs w:val="32"/>
+          <w:u w:val="single"/>
+        </w:rPr>
+      </w:pPr>
+      <w:bookmarkStart w:id="2" w:name="_Toc33047167"/>
+      <w:r>
+        <w:rPr>
+          <w:rFonts w:cs="Times New Roman"/>
+        </w:rPr>
+        <w:br w:type="page"/>
+      </w:r>
+    </w:p>
+    <w:p>
+      <w:pPr>
         <w:pStyle w:val="HeadPageNum"/>
         <w:rPr>
           <w:rFonts w:eastAsia="Times New Roman" w:cs="Times New Roman"/>
           <w:b w:val="0"/>
         </w:rPr>
       </w:pPr>
-      <w:bookmarkStart w:id="2" w:name="_Toc33047167"/>
       <w:r>
         <w:rPr>
           <w:rFonts w:cs="Times New Roman"/>
@@ -3584,7 +3542,6 @@
           <w:rFonts w:ascii="Times New Roman" w:hAnsi="Times New Roman" w:cs="Times New Roman"/>
           <w:sz w:val="2"/>
           <w:szCs w:val="24"/>
-          <w:lang w:val="id-ID"/>
         </w:rPr>
       </w:pPr>
     </w:p>
@@ -3733,7 +3690,6 @@
           <w:rFonts w:ascii="Times New Roman" w:hAnsi="Times New Roman" w:cs="Times New Roman"/>
           <w:sz w:val="2"/>
           <w:szCs w:val="24"/>
-          <w:lang w:val="id-ID"/>
         </w:rPr>
       </w:pPr>
     </w:p>
@@ -4114,7 +4070,7 @@
                 <w:sz w:val="24"/>
                 <w:szCs w:val="24"/>
               </w:rPr>
-              <w:t xml:space="preserve"> 3</w:t>
+              <w:t xml:space="preserve"> 7</w:t>
             </w:r>
             <w:r>
               <w:rPr>
@@ -4124,7 +4080,7 @@
                 <w:szCs w:val="24"/>
                 <w:vertAlign w:val="superscript"/>
               </w:rPr>
-              <w:t>rd</w:t>
+              <w:t>th</w:t>
             </w:r>
             <w:r>
               <w:rPr>
@@ -5020,7 +4976,6 @@
           <w:rFonts w:ascii="Times New Roman" w:hAnsi="Times New Roman" w:cs="Times New Roman"/>
           <w:sz w:val="24"/>
           <w:szCs w:val="24"/>
-          <w:lang w:val="id-ID"/>
         </w:rPr>
       </w:pPr>
     </w:p>
@@ -8120,7 +8075,6 @@
           <w:rFonts w:ascii="Times New Roman" w:hAnsi="Times New Roman" w:cs="Times New Roman"/>
           <w:sz w:val="8"/>
           <w:szCs w:val="24"/>
-          <w:lang w:val="id-ID"/>
         </w:rPr>
       </w:pPr>
     </w:p>
@@ -8344,23 +8298,7 @@
           <w:sz w:val="24"/>
           <w:szCs w:val="36"/>
         </w:rPr>
-        <w:t xml:space="preserve">Determining </w:t>
-      </w:r>
-      <w:r>
-        <w:rPr>
-          <w:rFonts w:ascii="Times New Roman" w:hAnsi="Times New Roman" w:cs="Times New Roman"/>
-          <w:sz w:val="24"/>
-          <w:szCs w:val="36"/>
-        </w:rPr>
-        <w:t>Project S</w:t>
-      </w:r>
-      <w:r>
-        <w:rPr>
-          <w:rFonts w:ascii="Times New Roman" w:hAnsi="Times New Roman" w:cs="Times New Roman"/>
-          <w:sz w:val="24"/>
-          <w:szCs w:val="36"/>
-        </w:rPr>
-        <w:t>cope</w:t>
+        <w:t>Determining Project Scope</w:t>
       </w:r>
     </w:p>
     <w:p>
@@ -8613,23 +8551,7 @@
           <w:sz w:val="24"/>
           <w:szCs w:val="36"/>
         </w:rPr>
-        <w:t>Input</w:t>
-      </w:r>
-      <w:r>
-        <w:rPr>
-          <w:rFonts w:ascii="Times New Roman" w:hAnsi="Times New Roman" w:cs="Times New Roman"/>
-          <w:sz w:val="24"/>
-          <w:szCs w:val="36"/>
-        </w:rPr>
-        <w:t xml:space="preserve"> Data to Database</w:t>
-      </w:r>
-      <w:r>
-        <w:rPr>
-          <w:rFonts w:ascii="Times New Roman" w:hAnsi="Times New Roman" w:cs="Times New Roman"/>
-          <w:sz w:val="24"/>
-          <w:szCs w:val="36"/>
-        </w:rPr>
-        <w:t xml:space="preserve"> System</w:t>
+        <w:t>Input Data to Database System</w:t>
       </w:r>
     </w:p>
     <w:p>
@@ -8862,7 +8784,6 @@
           <w:rFonts w:cs="Times New Roman"/>
           <w:sz w:val="24"/>
           <w:szCs w:val="24"/>
-          <w:lang w:val="id-ID"/>
         </w:rPr>
       </w:pPr>
       <w:r>
@@ -8882,7 +8803,6 @@
           <w:b/>
           <w:sz w:val="24"/>
           <w:szCs w:val="24"/>
-          <w:lang w:val="id-ID"/>
         </w:rPr>
       </w:pPr>
     </w:p>
@@ -9019,7 +8939,6 @@
           <w:rFonts w:cs="Times New Roman"/>
           <w:sz w:val="24"/>
           <w:szCs w:val="24"/>
-          <w:lang w:val="id-ID"/>
         </w:rPr>
       </w:pPr>
       <w:r>
@@ -9041,7 +8960,6 @@
           <w:rFonts w:ascii="Times New Roman" w:hAnsi="Times New Roman" w:cs="Times New Roman"/>
           <w:sz w:val="24"/>
           <w:szCs w:val="24"/>
-          <w:lang w:val="id-ID"/>
         </w:rPr>
       </w:pPr>
     </w:p>
@@ -9053,7 +8971,6 @@
           <w:rFonts w:ascii="Times New Roman" w:hAnsi="Times New Roman" w:cs="Times New Roman"/>
           <w:sz w:val="24"/>
           <w:szCs w:val="24"/>
-          <w:lang w:val="id-ID"/>
         </w:rPr>
       </w:pPr>
       <w:r>
@@ -9121,7 +9038,6 @@
           <w:rFonts w:ascii="Times New Roman" w:hAnsi="Times New Roman" w:cs="Times New Roman"/>
           <w:sz w:val="24"/>
           <w:szCs w:val="24"/>
-          <w:lang w:val="id-ID"/>
         </w:rPr>
       </w:pPr>
       <w:r>
@@ -10132,6 +10048,7 @@
           <w:type w:val="continuous"/>
           <w:pgSz w:w="11906" w:h="16838" w:code="9"/>
           <w:pgMar w:top="1440" w:right="1440" w:bottom="1440" w:left="1440" w:header="709" w:footer="709" w:gutter="0"/>
+          <w:pgNumType w:start="1"/>
           <w:cols w:space="708"/>
           <w:titlePg/>
           <w:docGrid w:linePitch="360"/>
@@ -10156,24 +10073,24 @@
     <w:p/>
     <w:tbl>
       <w:tblPr>
-        <w:tblStyle w:val="GridTable4-Accent5"/>
-        <w:tblW w:w="15163" w:type="dxa"/>
+        <w:tblStyle w:val="GridTable4-Accent6"/>
+        <w:tblW w:w="15021" w:type="dxa"/>
         <w:tblLayout w:type="fixed"/>
         <w:tblLook w:val="04A0" w:firstRow="1" w:lastRow="0" w:firstColumn="1" w:lastColumn="0" w:noHBand="0" w:noVBand="1"/>
       </w:tblPr>
       <w:tblGrid>
         <w:gridCol w:w="562"/>
         <w:gridCol w:w="709"/>
+        <w:gridCol w:w="1701"/>
+        <w:gridCol w:w="2126"/>
+        <w:gridCol w:w="993"/>
+        <w:gridCol w:w="1275"/>
+        <w:gridCol w:w="1560"/>
         <w:gridCol w:w="1559"/>
-        <w:gridCol w:w="1560"/>
-        <w:gridCol w:w="992"/>
-        <w:gridCol w:w="1134"/>
-        <w:gridCol w:w="1701"/>
-        <w:gridCol w:w="1843"/>
         <w:gridCol w:w="850"/>
         <w:gridCol w:w="1134"/>
-        <w:gridCol w:w="992"/>
-        <w:gridCol w:w="2127"/>
+        <w:gridCol w:w="993"/>
+        <w:gridCol w:w="1559"/>
       </w:tblGrid>
       <w:tr>
         <w:trPr>
@@ -10183,7 +10100,7 @@
         <w:tc>
           <w:tcPr>
             <w:cnfStyle w:val="001000000000" w:firstRow="0" w:lastRow="0" w:firstColumn="1" w:lastColumn="0" w:oddVBand="0" w:evenVBand="0" w:oddHBand="0" w:evenHBand="0" w:firstRowFirstColumn="0" w:firstRowLastColumn="0" w:lastRowFirstColumn="0" w:lastRowLastColumn="0"/>
-            <w:tcW w:w="15163" w:type="dxa"/>
+            <w:tcW w:w="15021" w:type="dxa"/>
             <w:gridSpan w:val="12"/>
           </w:tcPr>
           <w:p>
@@ -10192,18 +10109,29 @@
               <w:jc w:val="center"/>
               <w:rPr>
                 <w:rFonts w:ascii="Times New Roman" w:hAnsi="Times New Roman" w:cs="Times New Roman"/>
+                <w:sz w:val="24"/>
+                <w:szCs w:val="20"/>
+              </w:rPr>
+            </w:pPr>
+            <w:r>
+              <w:rPr>
+                <w:rFonts w:ascii="Times New Roman" w:hAnsi="Times New Roman" w:cs="Times New Roman"/>
+                <w:sz w:val="24"/>
+                <w:szCs w:val="20"/>
+              </w:rPr>
+              <w:t xml:space="preserve">Risk Management Plan for Development of </w:t>
+            </w:r>
+          </w:p>
+          <w:p>
+            <w:pPr>
+              <w:spacing w:line="276" w:lineRule="auto"/>
+              <w:jc w:val="center"/>
+              <w:rPr>
+                <w:rFonts w:ascii="Times New Roman" w:hAnsi="Times New Roman" w:cs="Times New Roman"/>
                 <w:sz w:val="20"/>
                 <w:szCs w:val="20"/>
               </w:rPr>
             </w:pPr>
-            <w:r>
-              <w:rPr>
-                <w:rFonts w:ascii="Times New Roman" w:hAnsi="Times New Roman" w:cs="Times New Roman"/>
-                <w:sz w:val="24"/>
-                <w:szCs w:val="20"/>
-              </w:rPr>
-              <w:t xml:space="preserve">Risk Management Plan for Development of </w:t>
-            </w:r>
             <w:r>
               <w:rPr>
                 <w:rFonts w:ascii="Times New Roman" w:hAnsi="Times New Roman" w:cs="Times New Roman"/>
@@ -10239,19 +10167,30 @@
         <w:tc>
           <w:tcPr>
             <w:cnfStyle w:val="001000000000" w:firstRow="0" w:lastRow="0" w:firstColumn="1" w:lastColumn="0" w:oddVBand="0" w:evenVBand="0" w:oddHBand="0" w:evenHBand="0" w:firstRowFirstColumn="0" w:firstRowLastColumn="0" w:lastRowFirstColumn="0" w:lastRowLastColumn="0"/>
-            <w:tcW w:w="15163" w:type="dxa"/>
-            <w:gridSpan w:val="12"/>
+            <w:tcW w:w="7366" w:type="dxa"/>
+            <w:gridSpan w:val="6"/>
           </w:tcPr>
           <w:p>
             <w:pPr>
               <w:spacing w:line="276" w:lineRule="auto"/>
+              <w:jc w:val="center"/>
+              <w:rPr>
+                <w:rFonts w:ascii="Times New Roman" w:hAnsi="Times New Roman" w:cs="Times New Roman"/>
+                <w:bCs w:val="0"/>
+                <w:sz w:val="20"/>
+                <w:szCs w:val="20"/>
+              </w:rPr>
+            </w:pPr>
+            <w:r>
               <w:rPr>
                 <w:rFonts w:ascii="Times New Roman" w:hAnsi="Times New Roman" w:cs="Times New Roman"/>
                 <w:b w:val="0"/>
                 <w:sz w:val="20"/>
                 <w:szCs w:val="20"/>
               </w:rPr>
-            </w:pPr>
+              <w:t xml:space="preserve">Prepared by: </w:t>
+            </w:r>
+            <w:proofErr w:type="spellStart"/>
             <w:r>
               <w:rPr>
                 <w:rFonts w:ascii="Times New Roman" w:hAnsi="Times New Roman" w:cs="Times New Roman"/>
@@ -10259,9 +10198,9 @@
                 <w:sz w:val="20"/>
                 <w:szCs w:val="20"/>
               </w:rPr>
-              <w:t xml:space="preserve">Prepared by: </w:t>
-            </w:r>
-            <w:proofErr w:type="spellStart"/>
+              <w:t>Luh</w:t>
+            </w:r>
+            <w:proofErr w:type="spellEnd"/>
             <w:r>
               <w:rPr>
                 <w:rFonts w:ascii="Times New Roman" w:hAnsi="Times New Roman" w:cs="Times New Roman"/>
@@ -10269,9 +10208,9 @@
                 <w:sz w:val="20"/>
                 <w:szCs w:val="20"/>
               </w:rPr>
-              <w:t>Luh</w:t>
-            </w:r>
-            <w:proofErr w:type="spellEnd"/>
+              <w:t xml:space="preserve"> </w:t>
+            </w:r>
+            <w:proofErr w:type="spellStart"/>
             <w:r>
               <w:rPr>
                 <w:rFonts w:ascii="Times New Roman" w:hAnsi="Times New Roman" w:cs="Times New Roman"/>
@@ -10279,9 +10218,9 @@
                 <w:sz w:val="20"/>
                 <w:szCs w:val="20"/>
               </w:rPr>
-              <w:t xml:space="preserve"> </w:t>
-            </w:r>
-            <w:proofErr w:type="spellStart"/>
+              <w:t>Wulandari</w:t>
+            </w:r>
+            <w:proofErr w:type="spellEnd"/>
             <w:r>
               <w:rPr>
                 <w:rFonts w:ascii="Times New Roman" w:hAnsi="Times New Roman" w:cs="Times New Roman"/>
@@ -10289,49 +10228,38 @@
                 <w:sz w:val="20"/>
                 <w:szCs w:val="20"/>
               </w:rPr>
-              <w:t>Wulandari</w:t>
-            </w:r>
-            <w:proofErr w:type="spellEnd"/>
-            <w:r>
-              <w:rPr>
-                <w:rFonts w:ascii="Times New Roman" w:hAnsi="Times New Roman" w:cs="Times New Roman"/>
-                <w:b w:val="0"/>
+              <w:t xml:space="preserve"> Maharani &amp; Rivaldo Bagus Soepardhy</w:t>
+            </w:r>
+          </w:p>
+        </w:tc>
+        <w:tc>
+          <w:tcPr>
+            <w:tcW w:w="7655" w:type="dxa"/>
+            <w:gridSpan w:val="6"/>
+          </w:tcPr>
+          <w:p>
+            <w:pPr>
+              <w:spacing w:line="276" w:lineRule="auto"/>
+              <w:jc w:val="center"/>
+              <w:cnfStyle w:val="000000100000" w:firstRow="0" w:lastRow="0" w:firstColumn="0" w:lastColumn="0" w:oddVBand="0" w:evenVBand="0" w:oddHBand="1" w:evenHBand="0" w:firstRowFirstColumn="0" w:firstRowLastColumn="0" w:lastRowFirstColumn="0" w:lastRowLastColumn="0"/>
+              <w:rPr>
+                <w:rFonts w:ascii="Times New Roman" w:hAnsi="Times New Roman" w:cs="Times New Roman"/>
+                <w:b/>
                 <w:sz w:val="20"/>
                 <w:szCs w:val="20"/>
               </w:rPr>
-              <w:t xml:space="preserve"> Maharani &amp; Rivaldo Bagus Soepardhy</w:t>
-            </w:r>
-            <w:r>
-              <w:rPr>
-                <w:rFonts w:ascii="Times New Roman" w:hAnsi="Times New Roman" w:cs="Times New Roman"/>
-                <w:b w:val="0"/>
+            </w:pPr>
+            <w:r>
+              <w:rPr>
+                <w:rFonts w:ascii="Times New Roman" w:hAnsi="Times New Roman" w:cs="Times New Roman"/>
                 <w:sz w:val="20"/>
                 <w:szCs w:val="20"/>
               </w:rPr>
-              <w:t xml:space="preserve">                                                                                                                  </w:t>
-            </w:r>
-            <w:r>
-              <w:rPr>
-                <w:rFonts w:ascii="Times New Roman" w:hAnsi="Times New Roman" w:cs="Times New Roman"/>
-                <w:b w:val="0"/>
-                <w:sz w:val="20"/>
-                <w:szCs w:val="20"/>
-              </w:rPr>
-              <w:t xml:space="preserve">                     </w:t>
-            </w:r>
-            <w:r>
-              <w:rPr>
-                <w:rFonts w:ascii="Times New Roman" w:hAnsi="Times New Roman" w:cs="Times New Roman"/>
-                <w:b w:val="0"/>
-                <w:sz w:val="20"/>
-                <w:szCs w:val="20"/>
-              </w:rPr>
               <w:t>Date: Monday 30</w:t>
             </w:r>
             <w:r>
               <w:rPr>
                 <w:rFonts w:ascii="Times New Roman" w:hAnsi="Times New Roman" w:cs="Times New Roman"/>
-                <w:b w:val="0"/>
                 <w:sz w:val="20"/>
                 <w:szCs w:val="20"/>
                 <w:vertAlign w:val="superscript"/>
@@ -10341,20 +10269,10 @@
             <w:r>
               <w:rPr>
                 <w:rFonts w:ascii="Times New Roman" w:hAnsi="Times New Roman" w:cs="Times New Roman"/>
-                <w:b w:val="0"/>
                 <w:sz w:val="20"/>
                 <w:szCs w:val="20"/>
               </w:rPr>
-              <w:t xml:space="preserve"> </w:t>
-            </w:r>
-            <w:r>
-              <w:rPr>
-                <w:rFonts w:ascii="Times New Roman" w:hAnsi="Times New Roman" w:cs="Times New Roman"/>
-                <w:b w:val="0"/>
-                <w:sz w:val="20"/>
-                <w:szCs w:val="20"/>
-              </w:rPr>
-              <w:t>February 2020</w:t>
+              <w:t xml:space="preserve"> February 2020</w:t>
             </w:r>
           </w:p>
         </w:tc>
@@ -10410,11 +10328,20 @@
               </w:rPr>
               <w:t>Rank</w:t>
             </w:r>
-          </w:p>
-        </w:tc>
-        <w:tc>
-          <w:tcPr>
-            <w:tcW w:w="1559" w:type="dxa"/>
+            <w:r>
+              <w:rPr>
+                <w:rFonts w:ascii="Times New Roman" w:hAnsi="Times New Roman" w:cs="Times New Roman"/>
+                <w:b/>
+                <w:sz w:val="18"/>
+                <w:szCs w:val="18"/>
+              </w:rPr>
+              <w:t xml:space="preserve"> (1-5)</w:t>
+            </w:r>
+          </w:p>
+        </w:tc>
+        <w:tc>
+          <w:tcPr>
+            <w:tcW w:w="1701" w:type="dxa"/>
           </w:tcPr>
           <w:p>
             <w:pPr>
@@ -10441,7 +10368,7 @@
         </w:tc>
         <w:tc>
           <w:tcPr>
-            <w:tcW w:w="1560" w:type="dxa"/>
+            <w:tcW w:w="2126" w:type="dxa"/>
           </w:tcPr>
           <w:p>
             <w:pPr>
@@ -10468,7 +10395,7 @@
         </w:tc>
         <w:tc>
           <w:tcPr>
-            <w:tcW w:w="992" w:type="dxa"/>
+            <w:tcW w:w="993" w:type="dxa"/>
           </w:tcPr>
           <w:p>
             <w:pPr>
@@ -10495,7 +10422,7 @@
         </w:tc>
         <w:tc>
           <w:tcPr>
-            <w:tcW w:w="1134" w:type="dxa"/>
+            <w:tcW w:w="1275" w:type="dxa"/>
           </w:tcPr>
           <w:p>
             <w:pPr>
@@ -10522,7 +10449,7 @@
         </w:tc>
         <w:tc>
           <w:tcPr>
-            <w:tcW w:w="1701" w:type="dxa"/>
+            <w:tcW w:w="1560" w:type="dxa"/>
           </w:tcPr>
           <w:p>
             <w:pPr>
@@ -10549,7 +10476,7 @@
         </w:tc>
         <w:tc>
           <w:tcPr>
-            <w:tcW w:w="1843" w:type="dxa"/>
+            <w:tcW w:w="1559" w:type="dxa"/>
           </w:tcPr>
           <w:p>
             <w:pPr>
@@ -10624,13 +10551,13 @@
                 <w:sz w:val="18"/>
                 <w:szCs w:val="18"/>
               </w:rPr>
-              <w:t>Probability (1 – 10)</w:t>
-            </w:r>
-          </w:p>
-        </w:tc>
-        <w:tc>
-          <w:tcPr>
-            <w:tcW w:w="992" w:type="dxa"/>
+              <w:t>Probability</w:t>
+            </w:r>
+          </w:p>
+        </w:tc>
+        <w:tc>
+          <w:tcPr>
+            <w:tcW w:w="993" w:type="dxa"/>
           </w:tcPr>
           <w:p>
             <w:pPr>
@@ -10657,7 +10584,7 @@
         </w:tc>
         <w:tc>
           <w:tcPr>
-            <w:tcW w:w="2127" w:type="dxa"/>
+            <w:tcW w:w="1559" w:type="dxa"/>
           </w:tcPr>
           <w:p>
             <w:pPr>
@@ -10694,19 +10621,20 @@
           </w:tcPr>
           <w:p>
             <w:pPr>
-              <w:rPr>
-                <w:rFonts w:ascii="Times New Roman" w:hAnsi="Times New Roman" w:cs="Times New Roman"/>
-                <w:sz w:val="18"/>
-                <w:szCs w:val="18"/>
-              </w:rPr>
-            </w:pPr>
-            <w:r>
-              <w:rPr>
-                <w:rFonts w:ascii="Times New Roman" w:hAnsi="Times New Roman" w:cs="Times New Roman"/>
-                <w:sz w:val="18"/>
-                <w:szCs w:val="18"/>
-              </w:rPr>
-              <w:t>1.</w:t>
+              <w:jc w:val="center"/>
+              <w:rPr>
+                <w:rFonts w:ascii="Times New Roman" w:hAnsi="Times New Roman" w:cs="Times New Roman"/>
+                <w:sz w:val="17"/>
+                <w:szCs w:val="17"/>
+              </w:rPr>
+            </w:pPr>
+            <w:r>
+              <w:rPr>
+                <w:rFonts w:ascii="Times New Roman" w:hAnsi="Times New Roman" w:cs="Times New Roman"/>
+                <w:sz w:val="17"/>
+                <w:szCs w:val="17"/>
+              </w:rPr>
+              <w:t>R1</w:t>
             </w:r>
           </w:p>
         </w:tc>
@@ -10716,14 +10644,384 @@
           </w:tcPr>
           <w:p>
             <w:pPr>
+              <w:jc w:val="center"/>
               <w:cnfStyle w:val="000000100000" w:firstRow="0" w:lastRow="0" w:firstColumn="0" w:lastColumn="0" w:oddVBand="0" w:evenVBand="0" w:oddHBand="1" w:evenHBand="0" w:firstRowFirstColumn="0" w:firstRowLastColumn="0" w:lastRowFirstColumn="0" w:lastRowLastColumn="0"/>
               <w:rPr>
                 <w:rFonts w:ascii="Times New Roman" w:hAnsi="Times New Roman" w:cs="Times New Roman"/>
+                <w:sz w:val="17"/>
+                <w:szCs w:val="17"/>
+              </w:rPr>
+            </w:pPr>
+            <w:r>
+              <w:rPr>
+                <w:rFonts w:ascii="Times New Roman" w:hAnsi="Times New Roman" w:cs="Times New Roman"/>
+                <w:sz w:val="17"/>
+                <w:szCs w:val="17"/>
+              </w:rPr>
+              <w:t>4</w:t>
+            </w:r>
+          </w:p>
+        </w:tc>
+        <w:tc>
+          <w:tcPr>
+            <w:tcW w:w="1701" w:type="dxa"/>
+          </w:tcPr>
+          <w:p>
+            <w:pPr>
+              <w:jc w:val="center"/>
+              <w:cnfStyle w:val="000000100000" w:firstRow="0" w:lastRow="0" w:firstColumn="0" w:lastColumn="0" w:oddVBand="0" w:evenVBand="0" w:oddHBand="1" w:evenHBand="0" w:firstRowFirstColumn="0" w:firstRowLastColumn="0" w:lastRowFirstColumn="0" w:lastRowLastColumn="0"/>
+              <w:rPr>
+                <w:rFonts w:ascii="Times New Roman" w:hAnsi="Times New Roman" w:cs="Times New Roman"/>
+                <w:sz w:val="17"/>
+                <w:szCs w:val="17"/>
+              </w:rPr>
+            </w:pPr>
+            <w:r>
+              <w:rPr>
+                <w:rFonts w:ascii="Times New Roman" w:eastAsia="Times New Roman" w:hAnsi="Times New Roman" w:cs="Times New Roman"/>
+                <w:sz w:val="17"/>
+                <w:szCs w:val="17"/>
+              </w:rPr>
+              <w:t xml:space="preserve">Lack of understanding </w:t>
+            </w:r>
+            <w:r>
+              <w:rPr>
+                <w:rFonts w:ascii="Times New Roman" w:eastAsia="Times New Roman" w:hAnsi="Times New Roman" w:cs="Times New Roman"/>
+                <w:sz w:val="17"/>
+                <w:szCs w:val="17"/>
+              </w:rPr>
+              <w:t xml:space="preserve">(or misunderstanding) </w:t>
+            </w:r>
+            <w:r>
+              <w:rPr>
+                <w:rFonts w:ascii="Times New Roman" w:eastAsia="Times New Roman" w:hAnsi="Times New Roman" w:cs="Times New Roman"/>
+                <w:sz w:val="17"/>
+                <w:szCs w:val="17"/>
+              </w:rPr>
+              <w:t xml:space="preserve">of </w:t>
+            </w:r>
+            <w:proofErr w:type="gramStart"/>
+            <w:r>
+              <w:rPr>
+                <w:rFonts w:ascii="Times New Roman" w:eastAsia="Times New Roman" w:hAnsi="Times New Roman" w:cs="Times New Roman"/>
+                <w:sz w:val="17"/>
+                <w:szCs w:val="17"/>
+              </w:rPr>
+              <w:t xml:space="preserve">all </w:t>
+            </w:r>
+            <w:r>
+              <w:rPr>
+                <w:rFonts w:ascii="Times New Roman" w:eastAsia="Times New Roman" w:hAnsi="Times New Roman" w:cs="Times New Roman"/>
+                <w:sz w:val="17"/>
+                <w:szCs w:val="17"/>
+              </w:rPr>
+              <w:t>the</w:t>
+            </w:r>
+            <w:proofErr w:type="gramEnd"/>
+            <w:r>
+              <w:rPr>
+                <w:rFonts w:ascii="Times New Roman" w:eastAsia="Times New Roman" w:hAnsi="Times New Roman" w:cs="Times New Roman"/>
+                <w:sz w:val="17"/>
+                <w:szCs w:val="17"/>
+              </w:rPr>
+              <w:t xml:space="preserve"> </w:t>
+            </w:r>
+            <w:r>
+              <w:rPr>
+                <w:rFonts w:ascii="Times New Roman" w:eastAsia="Times New Roman" w:hAnsi="Times New Roman" w:cs="Times New Roman"/>
+                <w:sz w:val="17"/>
+                <w:szCs w:val="17"/>
+              </w:rPr>
+              <w:t>requirement in the project</w:t>
+            </w:r>
+            <w:r>
+              <w:rPr>
+                <w:rFonts w:ascii="Times New Roman" w:eastAsia="Times New Roman" w:hAnsi="Times New Roman" w:cs="Times New Roman"/>
+                <w:sz w:val="17"/>
+                <w:szCs w:val="17"/>
+              </w:rPr>
+              <w:t>.</w:t>
+            </w:r>
+          </w:p>
+        </w:tc>
+        <w:tc>
+          <w:tcPr>
+            <w:tcW w:w="2126" w:type="dxa"/>
+          </w:tcPr>
+          <w:p>
+            <w:pPr>
+              <w:spacing w:line="276" w:lineRule="auto"/>
+              <w:jc w:val="center"/>
+              <w:cnfStyle w:val="000000100000" w:firstRow="0" w:lastRow="0" w:firstColumn="0" w:lastColumn="0" w:oddVBand="0" w:evenVBand="0" w:oddHBand="1" w:evenHBand="0" w:firstRowFirstColumn="0" w:firstRowLastColumn="0" w:lastRowFirstColumn="0" w:lastRowLastColumn="0"/>
+              <w:rPr>
+                <w:rFonts w:ascii="Times New Roman" w:hAnsi="Times New Roman" w:cs="Times New Roman"/>
+                <w:sz w:val="17"/>
+                <w:szCs w:val="17"/>
+              </w:rPr>
+            </w:pPr>
+            <w:r>
+              <w:rPr>
+                <w:rFonts w:ascii="Times New Roman" w:hAnsi="Times New Roman" w:cs="Times New Roman"/>
+                <w:sz w:val="17"/>
+                <w:szCs w:val="17"/>
+              </w:rPr>
+              <w:t>When requir</w:t>
+            </w:r>
+            <w:r>
+              <w:rPr>
+                <w:rFonts w:ascii="Times New Roman" w:hAnsi="Times New Roman" w:cs="Times New Roman"/>
+                <w:sz w:val="17"/>
+                <w:szCs w:val="17"/>
+              </w:rPr>
+              <w:t xml:space="preserve">ements </w:t>
+            </w:r>
+            <w:proofErr w:type="gramStart"/>
+            <w:r>
+              <w:rPr>
+                <w:rFonts w:ascii="Times New Roman" w:hAnsi="Times New Roman" w:cs="Times New Roman"/>
+                <w:sz w:val="17"/>
+                <w:szCs w:val="17"/>
+              </w:rPr>
+              <w:t>are not fully understood</w:t>
+            </w:r>
+            <w:proofErr w:type="gramEnd"/>
+            <w:r>
+              <w:rPr>
+                <w:rFonts w:ascii="Times New Roman" w:hAnsi="Times New Roman" w:cs="Times New Roman"/>
+                <w:sz w:val="17"/>
+                <w:szCs w:val="17"/>
+              </w:rPr>
+              <w:t xml:space="preserve"> or when the deliverables are not according to the project scope, </w:t>
+            </w:r>
+            <w:r>
+              <w:rPr>
+                <w:rFonts w:ascii="Times New Roman" w:hAnsi="Times New Roman" w:cs="Times New Roman"/>
+                <w:sz w:val="17"/>
+                <w:szCs w:val="17"/>
+              </w:rPr>
+              <w:t>the system</w:t>
+            </w:r>
+            <w:r>
+              <w:rPr>
+                <w:rFonts w:ascii="Times New Roman" w:hAnsi="Times New Roman" w:cs="Times New Roman"/>
+                <w:sz w:val="17"/>
+                <w:szCs w:val="17"/>
+              </w:rPr>
+              <w:t xml:space="preserve"> produced may not match what the users need.</w:t>
+            </w:r>
+            <w:r>
+              <w:rPr>
+                <w:rFonts w:ascii="Times New Roman" w:hAnsi="Times New Roman" w:cs="Times New Roman"/>
+                <w:sz w:val="17"/>
+                <w:szCs w:val="17"/>
+              </w:rPr>
+              <w:t xml:space="preserve"> </w:t>
+            </w:r>
+          </w:p>
+        </w:tc>
+        <w:tc>
+          <w:tcPr>
+            <w:tcW w:w="993" w:type="dxa"/>
+          </w:tcPr>
+          <w:p>
+            <w:pPr>
+              <w:spacing w:line="276" w:lineRule="auto"/>
+              <w:jc w:val="center"/>
+              <w:cnfStyle w:val="000000100000" w:firstRow="0" w:lastRow="0" w:firstColumn="0" w:lastColumn="0" w:oddVBand="0" w:evenVBand="0" w:oddHBand="1" w:evenHBand="0" w:firstRowFirstColumn="0" w:firstRowLastColumn="0" w:lastRowFirstColumn="0" w:lastRowLastColumn="0"/>
+              <w:rPr>
+                <w:rFonts w:ascii="Times New Roman" w:hAnsi="Times New Roman" w:cs="Times New Roman"/>
+                <w:sz w:val="17"/>
+                <w:szCs w:val="17"/>
+              </w:rPr>
+            </w:pPr>
+            <w:r>
+              <w:rPr>
+                <w:rFonts w:ascii="Times New Roman" w:hAnsi="Times New Roman" w:cs="Times New Roman"/>
+                <w:sz w:val="17"/>
+                <w:szCs w:val="17"/>
+              </w:rPr>
+              <w:t>Process Risk</w:t>
+            </w:r>
+          </w:p>
+        </w:tc>
+        <w:tc>
+          <w:tcPr>
+            <w:tcW w:w="1275" w:type="dxa"/>
+          </w:tcPr>
+          <w:p>
+            <w:pPr>
+              <w:spacing w:line="276" w:lineRule="auto"/>
+              <w:jc w:val="center"/>
+              <w:cnfStyle w:val="000000100000" w:firstRow="0" w:lastRow="0" w:firstColumn="0" w:lastColumn="0" w:oddVBand="0" w:evenVBand="0" w:oddHBand="1" w:evenHBand="0" w:firstRowFirstColumn="0" w:firstRowLastColumn="0" w:lastRowFirstColumn="0" w:lastRowLastColumn="0"/>
+              <w:rPr>
+                <w:rFonts w:ascii="Times New Roman" w:hAnsi="Times New Roman" w:cs="Times New Roman"/>
+                <w:sz w:val="17"/>
+                <w:szCs w:val="17"/>
+              </w:rPr>
+            </w:pPr>
+            <w:r>
+              <w:rPr>
+                <w:rFonts w:ascii="Times New Roman" w:hAnsi="Times New Roman" w:cs="Times New Roman"/>
+                <w:sz w:val="17"/>
+                <w:szCs w:val="17"/>
+              </w:rPr>
+              <w:t>Lack of research and</w:t>
+            </w:r>
+            <w:r>
+              <w:rPr>
+                <w:rFonts w:ascii="Times New Roman" w:hAnsi="Times New Roman" w:cs="Times New Roman"/>
+                <w:sz w:val="17"/>
+                <w:szCs w:val="17"/>
+              </w:rPr>
+              <w:t xml:space="preserve"> understanding about the purpose / scope of the project</w:t>
+            </w:r>
+            <w:r>
+              <w:rPr>
+                <w:rFonts w:ascii="Times New Roman" w:hAnsi="Times New Roman" w:cs="Times New Roman"/>
+                <w:sz w:val="17"/>
+                <w:szCs w:val="17"/>
+              </w:rPr>
+              <w:t>.</w:t>
+            </w:r>
+          </w:p>
+        </w:tc>
+        <w:tc>
+          <w:tcPr>
+            <w:tcW w:w="1560" w:type="dxa"/>
+          </w:tcPr>
+          <w:p>
+            <w:pPr>
+              <w:spacing w:line="276" w:lineRule="auto"/>
+              <w:jc w:val="center"/>
+              <w:cnfStyle w:val="000000100000" w:firstRow="0" w:lastRow="0" w:firstColumn="0" w:lastColumn="0" w:oddVBand="0" w:evenVBand="0" w:oddHBand="1" w:evenHBand="0" w:firstRowFirstColumn="0" w:firstRowLastColumn="0" w:lastRowFirstColumn="0" w:lastRowLastColumn="0"/>
+              <w:rPr>
+                <w:rFonts w:ascii="Times New Roman" w:hAnsi="Times New Roman" w:cs="Times New Roman"/>
+                <w:sz w:val="17"/>
+                <w:szCs w:val="17"/>
+              </w:rPr>
+            </w:pPr>
+            <w:r>
+              <w:rPr>
+                <w:rFonts w:ascii="Times New Roman" w:hAnsi="Times New Roman" w:cs="Times New Roman"/>
+                <w:sz w:val="17"/>
+                <w:szCs w:val="17"/>
+              </w:rPr>
+              <w:t xml:space="preserve">Not enough time to carry out </w:t>
+            </w:r>
+            <w:r>
+              <w:rPr>
+                <w:rFonts w:ascii="Times New Roman" w:hAnsi="Times New Roman" w:cs="Times New Roman"/>
+                <w:sz w:val="17"/>
+                <w:szCs w:val="17"/>
+              </w:rPr>
+              <w:t>or poor brainstorming of the project’s scope.</w:t>
+            </w:r>
+          </w:p>
+        </w:tc>
+        <w:tc>
+          <w:tcPr>
+            <w:tcW w:w="1559" w:type="dxa"/>
+          </w:tcPr>
+          <w:p>
+            <w:pPr>
+              <w:spacing w:line="276" w:lineRule="auto"/>
+              <w:jc w:val="center"/>
+              <w:cnfStyle w:val="000000100000" w:firstRow="0" w:lastRow="0" w:firstColumn="0" w:lastColumn="0" w:oddVBand="0" w:evenVBand="0" w:oddHBand="1" w:evenHBand="0" w:firstRowFirstColumn="0" w:firstRowLastColumn="0" w:lastRowFirstColumn="0" w:lastRowLastColumn="0"/>
+              <w:rPr>
+                <w:rFonts w:ascii="Times New Roman" w:hAnsi="Times New Roman" w:cs="Times New Roman"/>
+                <w:sz w:val="17"/>
+                <w:szCs w:val="17"/>
+              </w:rPr>
+            </w:pPr>
+            <w:r>
+              <w:rPr>
+                <w:rFonts w:ascii="Times New Roman" w:hAnsi="Times New Roman" w:cs="Times New Roman"/>
+                <w:sz w:val="17"/>
+                <w:szCs w:val="17"/>
+              </w:rPr>
+              <w:t>Spare some times to conduct more research about similar application to learn about requirements that needed to be fulfil</w:t>
+            </w:r>
+          </w:p>
+        </w:tc>
+        <w:tc>
+          <w:tcPr>
+            <w:tcW w:w="850" w:type="dxa"/>
+          </w:tcPr>
+          <w:p>
+            <w:pPr>
+              <w:spacing w:line="276" w:lineRule="auto"/>
+              <w:jc w:val="center"/>
+              <w:cnfStyle w:val="000000100000" w:firstRow="0" w:lastRow="0" w:firstColumn="0" w:lastColumn="0" w:oddVBand="0" w:evenVBand="0" w:oddHBand="1" w:evenHBand="0" w:firstRowFirstColumn="0" w:firstRowLastColumn="0" w:lastRowFirstColumn="0" w:lastRowLastColumn="0"/>
+              <w:rPr>
+                <w:rFonts w:ascii="Times New Roman" w:hAnsi="Times New Roman" w:cs="Times New Roman"/>
+                <w:sz w:val="17"/>
+                <w:szCs w:val="17"/>
+              </w:rPr>
+            </w:pPr>
+            <w:proofErr w:type="spellStart"/>
+            <w:r>
+              <w:rPr>
+                <w:rFonts w:ascii="Times New Roman" w:hAnsi="Times New Roman" w:cs="Times New Roman"/>
+                <w:sz w:val="17"/>
+                <w:szCs w:val="17"/>
+              </w:rPr>
+              <w:t>Wulan</w:t>
+            </w:r>
+            <w:proofErr w:type="spellEnd"/>
+          </w:p>
+        </w:tc>
+        <w:tc>
+          <w:tcPr>
+            <w:tcW w:w="1134" w:type="dxa"/>
+          </w:tcPr>
+          <w:p>
+            <w:pPr>
+              <w:spacing w:line="276" w:lineRule="auto"/>
+              <w:jc w:val="center"/>
+              <w:cnfStyle w:val="000000100000" w:firstRow="0" w:lastRow="0" w:firstColumn="0" w:lastColumn="0" w:oddVBand="0" w:evenVBand="0" w:oddHBand="1" w:evenHBand="0" w:firstRowFirstColumn="0" w:firstRowLastColumn="0" w:lastRowFirstColumn="0" w:lastRowLastColumn="0"/>
+              <w:rPr>
+                <w:rFonts w:ascii="Times New Roman" w:hAnsi="Times New Roman" w:cs="Times New Roman"/>
                 <w:b/>
-                <w:sz w:val="18"/>
-                <w:szCs w:val="18"/>
-              </w:rPr>
-            </w:pPr>
+                <w:sz w:val="17"/>
+                <w:szCs w:val="17"/>
+              </w:rPr>
+            </w:pPr>
+            <w:r>
+              <w:rPr>
+                <w:rFonts w:ascii="Times New Roman" w:hAnsi="Times New Roman" w:cs="Times New Roman"/>
+                <w:b/>
+                <w:sz w:val="17"/>
+                <w:szCs w:val="17"/>
+              </w:rPr>
+              <w:t>High</w:t>
+            </w:r>
+          </w:p>
+        </w:tc>
+        <w:tc>
+          <w:tcPr>
+            <w:tcW w:w="993" w:type="dxa"/>
+          </w:tcPr>
+          <w:p>
+            <w:pPr>
+              <w:spacing w:line="276" w:lineRule="auto"/>
+              <w:jc w:val="center"/>
+              <w:cnfStyle w:val="000000100000" w:firstRow="0" w:lastRow="0" w:firstColumn="0" w:lastColumn="0" w:oddVBand="0" w:evenVBand="0" w:oddHBand="1" w:evenHBand="0" w:firstRowFirstColumn="0" w:firstRowLastColumn="0" w:lastRowFirstColumn="0" w:lastRowLastColumn="0"/>
+              <w:rPr>
+                <w:rFonts w:ascii="Times New Roman" w:hAnsi="Times New Roman" w:cs="Times New Roman"/>
+                <w:b/>
+                <w:sz w:val="17"/>
+                <w:szCs w:val="17"/>
+              </w:rPr>
+            </w:pPr>
+            <w:r>
+              <w:rPr>
+                <w:rFonts w:ascii="Times New Roman" w:hAnsi="Times New Roman" w:cs="Times New Roman"/>
+                <w:b/>
+                <w:sz w:val="17"/>
+                <w:szCs w:val="17"/>
+              </w:rPr>
+              <w:t>Medium</w:t>
+            </w:r>
           </w:p>
         </w:tc>
         <w:tc>
@@ -10732,199 +11030,29 @@
           </w:tcPr>
           <w:p>
             <w:pPr>
+              <w:jc w:val="center"/>
               <w:cnfStyle w:val="000000100000" w:firstRow="0" w:lastRow="0" w:firstColumn="0" w:lastColumn="0" w:oddVBand="0" w:evenVBand="0" w:oddHBand="1" w:evenHBand="0" w:firstRowFirstColumn="0" w:firstRowLastColumn="0" w:lastRowFirstColumn="0" w:lastRowLastColumn="0"/>
               <w:rPr>
                 <w:rFonts w:ascii="Times New Roman" w:hAnsi="Times New Roman" w:cs="Times New Roman"/>
-                <w:sz w:val="18"/>
-                <w:szCs w:val="18"/>
-              </w:rPr>
-            </w:pPr>
-            <w:r>
-              <w:rPr>
-                <w:rFonts w:ascii="Times New Roman" w:eastAsia="Times New Roman" w:hAnsi="Times New Roman" w:cs="Times New Roman"/>
-                <w:sz w:val="18"/>
-                <w:szCs w:val="18"/>
-              </w:rPr>
-              <w:t>Lack of understanding all requirement in the project</w:t>
-            </w:r>
-          </w:p>
-        </w:tc>
-        <w:tc>
-          <w:tcPr>
-            <w:tcW w:w="1560" w:type="dxa"/>
-          </w:tcPr>
-          <w:p>
-            <w:pPr>
-              <w:cnfStyle w:val="000000100000" w:firstRow="0" w:lastRow="0" w:firstColumn="0" w:lastColumn="0" w:oddVBand="0" w:evenVBand="0" w:oddHBand="1" w:evenHBand="0" w:firstRowFirstColumn="0" w:firstRowLastColumn="0" w:lastRowFirstColumn="0" w:lastRowLastColumn="0"/>
-              <w:rPr>
-                <w:rFonts w:ascii="Times New Roman" w:hAnsi="Times New Roman" w:cs="Times New Roman"/>
-                <w:sz w:val="18"/>
-                <w:szCs w:val="18"/>
-              </w:rPr>
-            </w:pPr>
-            <w:r>
-              <w:rPr>
-                <w:rFonts w:ascii="Times New Roman" w:hAnsi="Times New Roman" w:cs="Times New Roman"/>
-                <w:sz w:val="18"/>
-                <w:szCs w:val="18"/>
-              </w:rPr>
-              <w:t>Team member not fully understand the project</w:t>
-            </w:r>
-          </w:p>
-        </w:tc>
-        <w:tc>
-          <w:tcPr>
-            <w:tcW w:w="992" w:type="dxa"/>
-          </w:tcPr>
-          <w:p>
-            <w:pPr>
-              <w:cnfStyle w:val="000000100000" w:firstRow="0" w:lastRow="0" w:firstColumn="0" w:lastColumn="0" w:oddVBand="0" w:evenVBand="0" w:oddHBand="1" w:evenHBand="0" w:firstRowFirstColumn="0" w:firstRowLastColumn="0" w:lastRowFirstColumn="0" w:lastRowLastColumn="0"/>
-              <w:rPr>
-                <w:rFonts w:ascii="Times New Roman" w:hAnsi="Times New Roman" w:cs="Times New Roman"/>
-                <w:sz w:val="18"/>
-                <w:szCs w:val="18"/>
-              </w:rPr>
-            </w:pPr>
-            <w:r>
-              <w:rPr>
-                <w:rFonts w:ascii="Times New Roman" w:hAnsi="Times New Roman" w:cs="Times New Roman"/>
-                <w:sz w:val="18"/>
-                <w:szCs w:val="18"/>
-              </w:rPr>
-              <w:t>Process Risk</w:t>
-            </w:r>
-          </w:p>
-        </w:tc>
-        <w:tc>
-          <w:tcPr>
-            <w:tcW w:w="1134" w:type="dxa"/>
-          </w:tcPr>
-          <w:p>
-            <w:pPr>
-              <w:cnfStyle w:val="000000100000" w:firstRow="0" w:lastRow="0" w:firstColumn="0" w:lastColumn="0" w:oddVBand="0" w:evenVBand="0" w:oddHBand="1" w:evenHBand="0" w:firstRowFirstColumn="0" w:firstRowLastColumn="0" w:lastRowFirstColumn="0" w:lastRowLastColumn="0"/>
-              <w:rPr>
-                <w:rFonts w:ascii="Times New Roman" w:hAnsi="Times New Roman" w:cs="Times New Roman"/>
-                <w:sz w:val="18"/>
-                <w:szCs w:val="18"/>
-              </w:rPr>
-            </w:pPr>
-            <w:r>
-              <w:rPr>
-                <w:rFonts w:ascii="Times New Roman" w:hAnsi="Times New Roman" w:cs="Times New Roman"/>
-                <w:sz w:val="18"/>
-                <w:szCs w:val="18"/>
-              </w:rPr>
-              <w:t>Not enough research</w:t>
-            </w:r>
-          </w:p>
-        </w:tc>
-        <w:tc>
-          <w:tcPr>
-            <w:tcW w:w="1701" w:type="dxa"/>
-          </w:tcPr>
-          <w:p>
-            <w:pPr>
-              <w:cnfStyle w:val="000000100000" w:firstRow="0" w:lastRow="0" w:firstColumn="0" w:lastColumn="0" w:oddVBand="0" w:evenVBand="0" w:oddHBand="1" w:evenHBand="0" w:firstRowFirstColumn="0" w:firstRowLastColumn="0" w:lastRowFirstColumn="0" w:lastRowLastColumn="0"/>
-              <w:rPr>
-                <w:rFonts w:ascii="Times New Roman" w:hAnsi="Times New Roman" w:cs="Times New Roman"/>
-                <w:b/>
-                <w:sz w:val="18"/>
-                <w:szCs w:val="18"/>
-              </w:rPr>
-            </w:pPr>
-          </w:p>
-        </w:tc>
-        <w:tc>
-          <w:tcPr>
-            <w:tcW w:w="1843" w:type="dxa"/>
-          </w:tcPr>
-          <w:p>
-            <w:pPr>
-              <w:cnfStyle w:val="000000100000" w:firstRow="0" w:lastRow="0" w:firstColumn="0" w:lastColumn="0" w:oddVBand="0" w:evenVBand="0" w:oddHBand="1" w:evenHBand="0" w:firstRowFirstColumn="0" w:firstRowLastColumn="0" w:lastRowFirstColumn="0" w:lastRowLastColumn="0"/>
-              <w:rPr>
-                <w:rFonts w:ascii="Times New Roman" w:hAnsi="Times New Roman" w:cs="Times New Roman"/>
-                <w:b/>
-                <w:sz w:val="18"/>
-                <w:szCs w:val="18"/>
-              </w:rPr>
-            </w:pPr>
-          </w:p>
-        </w:tc>
-        <w:tc>
-          <w:tcPr>
-            <w:tcW w:w="850" w:type="dxa"/>
-          </w:tcPr>
-          <w:p>
-            <w:pPr>
-              <w:cnfStyle w:val="000000100000" w:firstRow="0" w:lastRow="0" w:firstColumn="0" w:lastColumn="0" w:oddVBand="0" w:evenVBand="0" w:oddHBand="1" w:evenHBand="0" w:firstRowFirstColumn="0" w:firstRowLastColumn="0" w:lastRowFirstColumn="0" w:lastRowLastColumn="0"/>
-              <w:rPr>
-                <w:rFonts w:ascii="Times New Roman" w:hAnsi="Times New Roman" w:cs="Times New Roman"/>
-                <w:sz w:val="18"/>
-                <w:szCs w:val="18"/>
-              </w:rPr>
-            </w:pPr>
-            <w:proofErr w:type="spellStart"/>
-            <w:r>
-              <w:rPr>
-                <w:rFonts w:ascii="Times New Roman" w:hAnsi="Times New Roman" w:cs="Times New Roman"/>
-                <w:sz w:val="18"/>
-                <w:szCs w:val="18"/>
-              </w:rPr>
-              <w:t>Wulan</w:t>
-            </w:r>
-            <w:proofErr w:type="spellEnd"/>
-          </w:p>
-        </w:tc>
-        <w:tc>
-          <w:tcPr>
-            <w:tcW w:w="1134" w:type="dxa"/>
-          </w:tcPr>
-          <w:p>
-            <w:pPr>
-              <w:cnfStyle w:val="000000100000" w:firstRow="0" w:lastRow="0" w:firstColumn="0" w:lastColumn="0" w:oddVBand="0" w:evenVBand="0" w:oddHBand="1" w:evenHBand="0" w:firstRowFirstColumn="0" w:firstRowLastColumn="0" w:lastRowFirstColumn="0" w:lastRowLastColumn="0"/>
-              <w:rPr>
-                <w:rFonts w:ascii="Times New Roman" w:hAnsi="Times New Roman" w:cs="Times New Roman"/>
-                <w:b/>
-                <w:sz w:val="18"/>
-                <w:szCs w:val="18"/>
-              </w:rPr>
-            </w:pPr>
-          </w:p>
-        </w:tc>
-        <w:tc>
-          <w:tcPr>
-            <w:tcW w:w="992" w:type="dxa"/>
-          </w:tcPr>
-          <w:p>
-            <w:pPr>
-              <w:cnfStyle w:val="000000100000" w:firstRow="0" w:lastRow="0" w:firstColumn="0" w:lastColumn="0" w:oddVBand="0" w:evenVBand="0" w:oddHBand="1" w:evenHBand="0" w:firstRowFirstColumn="0" w:firstRowLastColumn="0" w:lastRowFirstColumn="0" w:lastRowLastColumn="0"/>
-              <w:rPr>
-                <w:rFonts w:ascii="Times New Roman" w:hAnsi="Times New Roman" w:cs="Times New Roman"/>
-                <w:b/>
-                <w:sz w:val="18"/>
-                <w:szCs w:val="18"/>
-              </w:rPr>
-            </w:pPr>
-          </w:p>
-        </w:tc>
-        <w:tc>
-          <w:tcPr>
-            <w:tcW w:w="2127" w:type="dxa"/>
-          </w:tcPr>
-          <w:p>
-            <w:pPr>
-              <w:cnfStyle w:val="000000100000" w:firstRow="0" w:lastRow="0" w:firstColumn="0" w:lastColumn="0" w:oddVBand="0" w:evenVBand="0" w:oddHBand="1" w:evenHBand="0" w:firstRowFirstColumn="0" w:firstRowLastColumn="0" w:lastRowFirstColumn="0" w:lastRowLastColumn="0"/>
-              <w:rPr>
-                <w:rFonts w:ascii="Times New Roman" w:hAnsi="Times New Roman" w:cs="Times New Roman"/>
-                <w:b/>
-                <w:sz w:val="18"/>
-                <w:szCs w:val="18"/>
-              </w:rPr>
-            </w:pPr>
+                <w:sz w:val="17"/>
+                <w:szCs w:val="17"/>
+              </w:rPr>
+            </w:pPr>
+            <w:r>
+              <w:rPr>
+                <w:rFonts w:ascii="Times New Roman" w:hAnsi="Times New Roman" w:cs="Times New Roman"/>
+                <w:sz w:val="17"/>
+                <w:szCs w:val="17"/>
+              </w:rPr>
+              <w:t>We thought to have a more commercialized information system (market place) while the project only need to have a sophisticated information system for the sake of management. It is resolved now.</w:t>
+            </w:r>
           </w:p>
         </w:tc>
       </w:tr>
       <w:tr>
+        <w:trPr>
+          <w:trHeight w:val="709"/>
+        </w:trPr>
         <w:tc>
           <w:tcPr>
             <w:cnfStyle w:val="001000000000" w:firstRow="0" w:lastRow="0" w:firstColumn="1" w:lastColumn="0" w:oddVBand="0" w:evenVBand="0" w:oddHBand="0" w:evenHBand="0" w:firstRowFirstColumn="0" w:firstRowLastColumn="0" w:lastRowFirstColumn="0" w:lastRowLastColumn="0"/>
@@ -10932,19 +11060,20 @@
           </w:tcPr>
           <w:p>
             <w:pPr>
-              <w:rPr>
-                <w:rFonts w:ascii="Times New Roman" w:hAnsi="Times New Roman" w:cs="Times New Roman"/>
-                <w:sz w:val="18"/>
-                <w:szCs w:val="18"/>
-              </w:rPr>
-            </w:pPr>
-            <w:r>
-              <w:rPr>
-                <w:rFonts w:ascii="Times New Roman" w:hAnsi="Times New Roman" w:cs="Times New Roman"/>
-                <w:sz w:val="18"/>
-                <w:szCs w:val="18"/>
-              </w:rPr>
-              <w:t>2.</w:t>
+              <w:jc w:val="center"/>
+              <w:rPr>
+                <w:rFonts w:ascii="Times New Roman" w:hAnsi="Times New Roman" w:cs="Times New Roman"/>
+                <w:sz w:val="17"/>
+                <w:szCs w:val="17"/>
+              </w:rPr>
+            </w:pPr>
+            <w:r>
+              <w:rPr>
+                <w:rFonts w:ascii="Times New Roman" w:hAnsi="Times New Roman" w:cs="Times New Roman"/>
+                <w:sz w:val="17"/>
+                <w:szCs w:val="17"/>
+              </w:rPr>
+              <w:t>R2</w:t>
             </w:r>
           </w:p>
         </w:tc>
@@ -10954,14 +11083,209 @@
           </w:tcPr>
           <w:p>
             <w:pPr>
+              <w:jc w:val="center"/>
               <w:cnfStyle w:val="000000000000" w:firstRow="0" w:lastRow="0" w:firstColumn="0" w:lastColumn="0" w:oddVBand="0" w:evenVBand="0" w:oddHBand="0" w:evenHBand="0" w:firstRowFirstColumn="0" w:firstRowLastColumn="0" w:lastRowFirstColumn="0" w:lastRowLastColumn="0"/>
               <w:rPr>
                 <w:rFonts w:ascii="Times New Roman" w:hAnsi="Times New Roman" w:cs="Times New Roman"/>
+                <w:sz w:val="17"/>
+                <w:szCs w:val="17"/>
+              </w:rPr>
+            </w:pPr>
+            <w:r>
+              <w:rPr>
+                <w:rFonts w:ascii="Times New Roman" w:hAnsi="Times New Roman" w:cs="Times New Roman"/>
+                <w:sz w:val="17"/>
+                <w:szCs w:val="17"/>
+              </w:rPr>
+              <w:t>5</w:t>
+            </w:r>
+          </w:p>
+        </w:tc>
+        <w:tc>
+          <w:tcPr>
+            <w:tcW w:w="1701" w:type="dxa"/>
+          </w:tcPr>
+          <w:p>
+            <w:pPr>
+              <w:jc w:val="center"/>
+              <w:cnfStyle w:val="000000000000" w:firstRow="0" w:lastRow="0" w:firstColumn="0" w:lastColumn="0" w:oddVBand="0" w:evenVBand="0" w:oddHBand="0" w:evenHBand="0" w:firstRowFirstColumn="0" w:firstRowLastColumn="0" w:lastRowFirstColumn="0" w:lastRowLastColumn="0"/>
+              <w:rPr>
+                <w:rFonts w:ascii="Times New Roman" w:hAnsi="Times New Roman" w:cs="Times New Roman"/>
+                <w:sz w:val="17"/>
+                <w:szCs w:val="17"/>
+              </w:rPr>
+            </w:pPr>
+            <w:r>
+              <w:rPr>
+                <w:rFonts w:ascii="Times New Roman" w:hAnsi="Times New Roman" w:cs="Times New Roman"/>
+                <w:sz w:val="17"/>
+                <w:szCs w:val="17"/>
+              </w:rPr>
+              <w:t>The</w:t>
+            </w:r>
+            <w:r>
+              <w:rPr>
+                <w:rFonts w:ascii="Times New Roman" w:hAnsi="Times New Roman" w:cs="Times New Roman"/>
+                <w:sz w:val="17"/>
+                <w:szCs w:val="17"/>
+              </w:rPr>
+              <w:t xml:space="preserve"> project working duration </w:t>
+            </w:r>
+            <w:proofErr w:type="gramStart"/>
+            <w:r>
+              <w:rPr>
+                <w:rFonts w:ascii="Times New Roman" w:hAnsi="Times New Roman" w:cs="Times New Roman"/>
+                <w:sz w:val="17"/>
+                <w:szCs w:val="17"/>
+              </w:rPr>
+              <w:t>may be exceeded</w:t>
+            </w:r>
+            <w:proofErr w:type="gramEnd"/>
+            <w:r>
+              <w:rPr>
+                <w:rFonts w:ascii="Times New Roman" w:hAnsi="Times New Roman" w:cs="Times New Roman"/>
+                <w:sz w:val="17"/>
+                <w:szCs w:val="17"/>
+              </w:rPr>
+              <w:t xml:space="preserve"> from the planned.</w:t>
+            </w:r>
+          </w:p>
+        </w:tc>
+        <w:tc>
+          <w:tcPr>
+            <w:tcW w:w="2126" w:type="dxa"/>
+          </w:tcPr>
+          <w:p>
+            <w:pPr>
+              <w:jc w:val="center"/>
+              <w:cnfStyle w:val="000000000000" w:firstRow="0" w:lastRow="0" w:firstColumn="0" w:lastColumn="0" w:oddVBand="0" w:evenVBand="0" w:oddHBand="0" w:evenHBand="0" w:firstRowFirstColumn="0" w:firstRowLastColumn="0" w:lastRowFirstColumn="0" w:lastRowLastColumn="0"/>
+              <w:rPr>
+                <w:rFonts w:ascii="Times New Roman" w:hAnsi="Times New Roman" w:cs="Times New Roman"/>
+                <w:sz w:val="17"/>
+                <w:szCs w:val="17"/>
+              </w:rPr>
+            </w:pPr>
+            <w:r>
+              <w:rPr>
+                <w:rFonts w:ascii="Times New Roman" w:hAnsi="Times New Roman" w:cs="Times New Roman"/>
+                <w:sz w:val="17"/>
+                <w:szCs w:val="17"/>
+              </w:rPr>
+              <w:t>Team member may be overwhelmed with the project or busy agenda</w:t>
+            </w:r>
+            <w:r>
+              <w:rPr>
+                <w:rFonts w:ascii="Times New Roman" w:hAnsi="Times New Roman" w:cs="Times New Roman"/>
+                <w:sz w:val="17"/>
+                <w:szCs w:val="17"/>
+              </w:rPr>
+              <w:t>.</w:t>
+            </w:r>
+          </w:p>
+        </w:tc>
+        <w:tc>
+          <w:tcPr>
+            <w:tcW w:w="993" w:type="dxa"/>
+          </w:tcPr>
+          <w:p>
+            <w:pPr>
+              <w:jc w:val="center"/>
+              <w:cnfStyle w:val="000000000000" w:firstRow="0" w:lastRow="0" w:firstColumn="0" w:lastColumn="0" w:oddVBand="0" w:evenVBand="0" w:oddHBand="0" w:evenHBand="0" w:firstRowFirstColumn="0" w:firstRowLastColumn="0" w:lastRowFirstColumn="0" w:lastRowLastColumn="0"/>
+              <w:rPr>
+                <w:rFonts w:ascii="Times New Roman" w:hAnsi="Times New Roman" w:cs="Times New Roman"/>
+                <w:sz w:val="17"/>
+                <w:szCs w:val="17"/>
+              </w:rPr>
+            </w:pPr>
+            <w:r>
+              <w:rPr>
+                <w:rFonts w:ascii="Times New Roman" w:hAnsi="Times New Roman" w:cs="Times New Roman"/>
+                <w:sz w:val="17"/>
+                <w:szCs w:val="17"/>
+              </w:rPr>
+              <w:t>Process Risk</w:t>
+            </w:r>
+          </w:p>
+        </w:tc>
+        <w:tc>
+          <w:tcPr>
+            <w:tcW w:w="1275" w:type="dxa"/>
+          </w:tcPr>
+          <w:p>
+            <w:pPr>
+              <w:jc w:val="center"/>
+              <w:cnfStyle w:val="000000000000" w:firstRow="0" w:lastRow="0" w:firstColumn="0" w:lastColumn="0" w:oddVBand="0" w:evenVBand="0" w:oddHBand="0" w:evenHBand="0" w:firstRowFirstColumn="0" w:firstRowLastColumn="0" w:lastRowFirstColumn="0" w:lastRowLastColumn="0"/>
+              <w:rPr>
+                <w:rFonts w:ascii="Times New Roman" w:hAnsi="Times New Roman" w:cs="Times New Roman"/>
+                <w:sz w:val="17"/>
+                <w:szCs w:val="17"/>
+              </w:rPr>
+            </w:pPr>
+            <w:r>
+              <w:rPr>
+                <w:rFonts w:ascii="Times New Roman" w:hAnsi="Times New Roman" w:cs="Times New Roman"/>
+                <w:sz w:val="17"/>
+                <w:szCs w:val="17"/>
+              </w:rPr>
+              <w:t>Each team member is busy with other activities.</w:t>
+            </w:r>
+          </w:p>
+        </w:tc>
+        <w:tc>
+          <w:tcPr>
+            <w:tcW w:w="1560" w:type="dxa"/>
+          </w:tcPr>
+          <w:p>
+            <w:pPr>
+              <w:jc w:val="center"/>
+              <w:cnfStyle w:val="000000000000" w:firstRow="0" w:lastRow="0" w:firstColumn="0" w:lastColumn="0" w:oddVBand="0" w:evenVBand="0" w:oddHBand="0" w:evenHBand="0" w:firstRowFirstColumn="0" w:firstRowLastColumn="0" w:lastRowFirstColumn="0" w:lastRowLastColumn="0"/>
+              <w:rPr>
+                <w:rFonts w:ascii="Times New Roman" w:hAnsi="Times New Roman" w:cs="Times New Roman"/>
                 <w:b/>
-                <w:sz w:val="18"/>
-                <w:szCs w:val="18"/>
-              </w:rPr>
-            </w:pPr>
+                <w:sz w:val="17"/>
+                <w:szCs w:val="17"/>
+              </w:rPr>
+            </w:pPr>
+            <w:r>
+              <w:rPr>
+                <w:rFonts w:ascii="Times New Roman" w:hAnsi="Times New Roman" w:cs="Times New Roman"/>
+                <w:sz w:val="17"/>
+                <w:szCs w:val="17"/>
+              </w:rPr>
+              <w:t>Another project from other subject, Sudden personal agenda (</w:t>
+            </w:r>
+            <w:r>
+              <w:rPr>
+                <w:rFonts w:ascii="Times New Roman" w:hAnsi="Times New Roman" w:cs="Times New Roman"/>
+                <w:sz w:val="17"/>
+                <w:szCs w:val="17"/>
+              </w:rPr>
+              <w:t>U</w:t>
+            </w:r>
+            <w:r>
+              <w:rPr>
+                <w:rFonts w:ascii="Times New Roman" w:hAnsi="Times New Roman" w:cs="Times New Roman"/>
+                <w:sz w:val="17"/>
+                <w:szCs w:val="17"/>
+              </w:rPr>
+              <w:t xml:space="preserve">ndeniable family </w:t>
+            </w:r>
+            <w:r>
+              <w:rPr>
+                <w:rFonts w:ascii="Times New Roman" w:hAnsi="Times New Roman" w:cs="Times New Roman"/>
+                <w:sz w:val="17"/>
+                <w:szCs w:val="17"/>
+              </w:rPr>
+              <w:t>occasion</w:t>
+            </w:r>
+            <w:r>
+              <w:rPr>
+                <w:rFonts w:ascii="Times New Roman" w:hAnsi="Times New Roman" w:cs="Times New Roman"/>
+                <w:sz w:val="17"/>
+                <w:szCs w:val="17"/>
+              </w:rPr>
+              <w:t>, etc.)</w:t>
+            </w:r>
           </w:p>
         </w:tc>
         <w:tc>
@@ -10970,185 +11294,512 @@
           </w:tcPr>
           <w:p>
             <w:pPr>
+              <w:jc w:val="center"/>
               <w:cnfStyle w:val="000000000000" w:firstRow="0" w:lastRow="0" w:firstColumn="0" w:lastColumn="0" w:oddVBand="0" w:evenVBand="0" w:oddHBand="0" w:evenHBand="0" w:firstRowFirstColumn="0" w:firstRowLastColumn="0" w:lastRowFirstColumn="0" w:lastRowLastColumn="0"/>
               <w:rPr>
                 <w:rFonts w:ascii="Times New Roman" w:hAnsi="Times New Roman" w:cs="Times New Roman"/>
-                <w:sz w:val="18"/>
-                <w:szCs w:val="18"/>
-              </w:rPr>
-            </w:pPr>
-            <w:r>
-              <w:rPr>
-                <w:rFonts w:ascii="Times New Roman" w:hAnsi="Times New Roman" w:cs="Times New Roman"/>
-                <w:sz w:val="18"/>
-                <w:szCs w:val="18"/>
-              </w:rPr>
-              <w:t>The project may be not done on time</w:t>
-            </w:r>
-          </w:p>
-        </w:tc>
-        <w:tc>
-          <w:tcPr>
-            <w:tcW w:w="1560" w:type="dxa"/>
-          </w:tcPr>
-          <w:p>
-            <w:pPr>
+                <w:b/>
+                <w:sz w:val="17"/>
+                <w:szCs w:val="17"/>
+              </w:rPr>
+            </w:pPr>
+            <w:r>
+              <w:rPr>
+                <w:rFonts w:ascii="Times New Roman" w:hAnsi="Times New Roman" w:cs="Times New Roman"/>
+                <w:sz w:val="17"/>
+                <w:szCs w:val="17"/>
+              </w:rPr>
+              <w:t>Do online discussion if it is not possible to physically conduct a meeting</w:t>
+            </w:r>
+            <w:r>
+              <w:rPr>
+                <w:rFonts w:ascii="Times New Roman" w:hAnsi="Times New Roman" w:cs="Times New Roman"/>
+                <w:sz w:val="17"/>
+                <w:szCs w:val="17"/>
+              </w:rPr>
+              <w:t xml:space="preserve">, </w:t>
+            </w:r>
+            <w:r>
+              <w:rPr>
+                <w:rFonts w:ascii="Times New Roman" w:hAnsi="Times New Roman" w:cs="Times New Roman"/>
+                <w:sz w:val="17"/>
+                <w:szCs w:val="17"/>
+              </w:rPr>
+              <w:t>tighten the work days to catching up missed days</w:t>
+            </w:r>
+          </w:p>
+        </w:tc>
+        <w:tc>
+          <w:tcPr>
+            <w:tcW w:w="850" w:type="dxa"/>
+          </w:tcPr>
+          <w:p>
+            <w:pPr>
+              <w:jc w:val="center"/>
               <w:cnfStyle w:val="000000000000" w:firstRow="0" w:lastRow="0" w:firstColumn="0" w:lastColumn="0" w:oddVBand="0" w:evenVBand="0" w:oddHBand="0" w:evenHBand="0" w:firstRowFirstColumn="0" w:firstRowLastColumn="0" w:lastRowFirstColumn="0" w:lastRowLastColumn="0"/>
               <w:rPr>
                 <w:rFonts w:ascii="Times New Roman" w:hAnsi="Times New Roman" w:cs="Times New Roman"/>
-                <w:sz w:val="18"/>
-                <w:szCs w:val="18"/>
-              </w:rPr>
-            </w:pPr>
-            <w:r>
-              <w:rPr>
-                <w:rFonts w:ascii="Times New Roman" w:hAnsi="Times New Roman" w:cs="Times New Roman"/>
-                <w:sz w:val="18"/>
-                <w:szCs w:val="18"/>
-              </w:rPr>
-              <w:t>Team member may be overwhelmed with the project or busy agenda</w:t>
-            </w:r>
-          </w:p>
-        </w:tc>
-        <w:tc>
-          <w:tcPr>
-            <w:tcW w:w="992" w:type="dxa"/>
-          </w:tcPr>
-          <w:p>
-            <w:pPr>
+                <w:sz w:val="17"/>
+                <w:szCs w:val="17"/>
+              </w:rPr>
+            </w:pPr>
+            <w:r>
+              <w:rPr>
+                <w:rFonts w:ascii="Times New Roman" w:hAnsi="Times New Roman" w:cs="Times New Roman"/>
+                <w:sz w:val="17"/>
+                <w:szCs w:val="17"/>
+              </w:rPr>
+              <w:t>All</w:t>
+            </w:r>
+          </w:p>
+        </w:tc>
+        <w:tc>
+          <w:tcPr>
+            <w:tcW w:w="1134" w:type="dxa"/>
+          </w:tcPr>
+          <w:p>
+            <w:pPr>
+              <w:jc w:val="center"/>
               <w:cnfStyle w:val="000000000000" w:firstRow="0" w:lastRow="0" w:firstColumn="0" w:lastColumn="0" w:oddVBand="0" w:evenVBand="0" w:oddHBand="0" w:evenHBand="0" w:firstRowFirstColumn="0" w:firstRowLastColumn="0" w:lastRowFirstColumn="0" w:lastRowLastColumn="0"/>
               <w:rPr>
                 <w:rFonts w:ascii="Times New Roman" w:hAnsi="Times New Roman" w:cs="Times New Roman"/>
-                <w:sz w:val="18"/>
-                <w:szCs w:val="18"/>
-              </w:rPr>
-            </w:pPr>
-            <w:r>
-              <w:rPr>
-                <w:rFonts w:ascii="Times New Roman" w:hAnsi="Times New Roman" w:cs="Times New Roman"/>
-                <w:sz w:val="18"/>
-                <w:szCs w:val="18"/>
-              </w:rPr>
-              <w:t>Process Risk</w:t>
-            </w:r>
-          </w:p>
-        </w:tc>
-        <w:tc>
-          <w:tcPr>
-            <w:tcW w:w="1134" w:type="dxa"/>
-          </w:tcPr>
-          <w:p>
-            <w:pPr>
+                <w:b/>
+                <w:sz w:val="17"/>
+                <w:szCs w:val="17"/>
+              </w:rPr>
+            </w:pPr>
+            <w:r>
+              <w:rPr>
+                <w:rFonts w:ascii="Times New Roman" w:hAnsi="Times New Roman" w:cs="Times New Roman"/>
+                <w:b/>
+                <w:sz w:val="17"/>
+                <w:szCs w:val="17"/>
+              </w:rPr>
+              <w:t>Medium</w:t>
+            </w:r>
+          </w:p>
+        </w:tc>
+        <w:tc>
+          <w:tcPr>
+            <w:tcW w:w="993" w:type="dxa"/>
+          </w:tcPr>
+          <w:p>
+            <w:pPr>
+              <w:jc w:val="center"/>
               <w:cnfStyle w:val="000000000000" w:firstRow="0" w:lastRow="0" w:firstColumn="0" w:lastColumn="0" w:oddVBand="0" w:evenVBand="0" w:oddHBand="0" w:evenHBand="0" w:firstRowFirstColumn="0" w:firstRowLastColumn="0" w:lastRowFirstColumn="0" w:lastRowLastColumn="0"/>
               <w:rPr>
                 <w:rFonts w:ascii="Times New Roman" w:hAnsi="Times New Roman" w:cs="Times New Roman"/>
                 <w:b/>
-                <w:sz w:val="18"/>
-                <w:szCs w:val="18"/>
-              </w:rPr>
-            </w:pPr>
-          </w:p>
-        </w:tc>
-        <w:tc>
-          <w:tcPr>
-            <w:tcW w:w="1701" w:type="dxa"/>
-          </w:tcPr>
-          <w:p>
-            <w:pPr>
+                <w:sz w:val="17"/>
+                <w:szCs w:val="17"/>
+              </w:rPr>
+            </w:pPr>
+            <w:r>
+              <w:rPr>
+                <w:rFonts w:ascii="Times New Roman" w:hAnsi="Times New Roman" w:cs="Times New Roman"/>
+                <w:b/>
+                <w:sz w:val="17"/>
+                <w:szCs w:val="17"/>
+              </w:rPr>
+              <w:t>Medium</w:t>
+            </w:r>
+          </w:p>
+        </w:tc>
+        <w:tc>
+          <w:tcPr>
+            <w:tcW w:w="1559" w:type="dxa"/>
+          </w:tcPr>
+          <w:p>
+            <w:pPr>
+              <w:jc w:val="center"/>
               <w:cnfStyle w:val="000000000000" w:firstRow="0" w:lastRow="0" w:firstColumn="0" w:lastColumn="0" w:oddVBand="0" w:evenVBand="0" w:oddHBand="0" w:evenHBand="0" w:firstRowFirstColumn="0" w:firstRowLastColumn="0" w:lastRowFirstColumn="0" w:lastRowLastColumn="0"/>
               <w:rPr>
                 <w:rFonts w:ascii="Times New Roman" w:hAnsi="Times New Roman" w:cs="Times New Roman"/>
                 <w:b/>
-                <w:sz w:val="18"/>
-                <w:szCs w:val="18"/>
-              </w:rPr>
-            </w:pPr>
-          </w:p>
-        </w:tc>
-        <w:tc>
-          <w:tcPr>
-            <w:tcW w:w="1843" w:type="dxa"/>
-          </w:tcPr>
-          <w:p>
-            <w:pPr>
-              <w:cnfStyle w:val="000000000000" w:firstRow="0" w:lastRow="0" w:firstColumn="0" w:lastColumn="0" w:oddVBand="0" w:evenVBand="0" w:oddHBand="0" w:evenHBand="0" w:firstRowFirstColumn="0" w:firstRowLastColumn="0" w:lastRowFirstColumn="0" w:lastRowLastColumn="0"/>
-              <w:rPr>
-                <w:rFonts w:ascii="Times New Roman" w:hAnsi="Times New Roman" w:cs="Times New Roman"/>
-                <w:b/>
-                <w:sz w:val="18"/>
-                <w:szCs w:val="18"/>
-              </w:rPr>
-            </w:pPr>
-          </w:p>
-        </w:tc>
-        <w:tc>
-          <w:tcPr>
-            <w:tcW w:w="850" w:type="dxa"/>
-          </w:tcPr>
-          <w:p>
-            <w:pPr>
-              <w:cnfStyle w:val="000000000000" w:firstRow="0" w:lastRow="0" w:firstColumn="0" w:lastColumn="0" w:oddVBand="0" w:evenVBand="0" w:oddHBand="0" w:evenHBand="0" w:firstRowFirstColumn="0" w:firstRowLastColumn="0" w:lastRowFirstColumn="0" w:lastRowLastColumn="0"/>
-              <w:rPr>
-                <w:rFonts w:ascii="Times New Roman" w:hAnsi="Times New Roman" w:cs="Times New Roman"/>
-                <w:b/>
-                <w:sz w:val="18"/>
-                <w:szCs w:val="18"/>
-              </w:rPr>
-            </w:pPr>
-          </w:p>
-        </w:tc>
-        <w:tc>
-          <w:tcPr>
-            <w:tcW w:w="1134" w:type="dxa"/>
-          </w:tcPr>
-          <w:p>
-            <w:pPr>
-              <w:cnfStyle w:val="000000000000" w:firstRow="0" w:lastRow="0" w:firstColumn="0" w:lastColumn="0" w:oddVBand="0" w:evenVBand="0" w:oddHBand="0" w:evenHBand="0" w:firstRowFirstColumn="0" w:firstRowLastColumn="0" w:lastRowFirstColumn="0" w:lastRowLastColumn="0"/>
-              <w:rPr>
-                <w:rFonts w:ascii="Times New Roman" w:hAnsi="Times New Roman" w:cs="Times New Roman"/>
-                <w:b/>
-                <w:sz w:val="18"/>
-                <w:szCs w:val="18"/>
-              </w:rPr>
-            </w:pPr>
-          </w:p>
-        </w:tc>
-        <w:tc>
-          <w:tcPr>
-            <w:tcW w:w="992" w:type="dxa"/>
-          </w:tcPr>
-          <w:p>
-            <w:pPr>
-              <w:cnfStyle w:val="000000000000" w:firstRow="0" w:lastRow="0" w:firstColumn="0" w:lastColumn="0" w:oddVBand="0" w:evenVBand="0" w:oddHBand="0" w:evenHBand="0" w:firstRowFirstColumn="0" w:firstRowLastColumn="0" w:lastRowFirstColumn="0" w:lastRowLastColumn="0"/>
-              <w:rPr>
-                <w:rFonts w:ascii="Times New Roman" w:hAnsi="Times New Roman" w:cs="Times New Roman"/>
-                <w:b/>
-                <w:sz w:val="18"/>
-                <w:szCs w:val="18"/>
-              </w:rPr>
-            </w:pPr>
-          </w:p>
-        </w:tc>
-        <w:tc>
-          <w:tcPr>
-            <w:tcW w:w="2127" w:type="dxa"/>
-          </w:tcPr>
-          <w:p>
-            <w:pPr>
-              <w:cnfStyle w:val="000000000000" w:firstRow="0" w:lastRow="0" w:firstColumn="0" w:lastColumn="0" w:oddVBand="0" w:evenVBand="0" w:oddHBand="0" w:evenHBand="0" w:firstRowFirstColumn="0" w:firstRowLastColumn="0" w:lastRowFirstColumn="0" w:lastRowLastColumn="0"/>
-              <w:rPr>
-                <w:rFonts w:ascii="Times New Roman" w:hAnsi="Times New Roman" w:cs="Times New Roman"/>
-                <w:b/>
-                <w:sz w:val="18"/>
-                <w:szCs w:val="18"/>
-              </w:rPr>
-            </w:pPr>
+                <w:sz w:val="17"/>
+                <w:szCs w:val="17"/>
+              </w:rPr>
+            </w:pPr>
+            <w:proofErr w:type="spellStart"/>
+            <w:r>
+              <w:rPr>
+                <w:rFonts w:ascii="Times New Roman" w:hAnsi="Times New Roman" w:cs="Times New Roman"/>
+                <w:sz w:val="17"/>
+                <w:szCs w:val="17"/>
+              </w:rPr>
+              <w:t>Wulan</w:t>
+            </w:r>
+            <w:proofErr w:type="spellEnd"/>
+            <w:r>
+              <w:rPr>
+                <w:rFonts w:ascii="Times New Roman" w:hAnsi="Times New Roman" w:cs="Times New Roman"/>
+                <w:sz w:val="17"/>
+                <w:szCs w:val="17"/>
+              </w:rPr>
+              <w:t xml:space="preserve"> needs to do ceremony due to religion obligation. Although so, we can still catchup through online platform and pushing work until now.</w:t>
+            </w:r>
           </w:p>
         </w:tc>
       </w:tr>
       <w:tr>
         <w:trPr>
           <w:cnfStyle w:val="000000100000" w:firstRow="0" w:lastRow="0" w:firstColumn="0" w:lastColumn="0" w:oddVBand="0" w:evenVBand="0" w:oddHBand="1" w:evenHBand="0" w:firstRowFirstColumn="0" w:firstRowLastColumn="0" w:lastRowFirstColumn="0" w:lastRowLastColumn="0"/>
+          <w:trHeight w:val="952"/>
+        </w:trPr>
+        <w:tc>
+          <w:tcPr>
+            <w:cnfStyle w:val="001000000000" w:firstRow="0" w:lastRow="0" w:firstColumn="1" w:lastColumn="0" w:oddVBand="0" w:evenVBand="0" w:oddHBand="0" w:evenHBand="0" w:firstRowFirstColumn="0" w:firstRowLastColumn="0" w:lastRowFirstColumn="0" w:lastRowLastColumn="0"/>
+            <w:tcW w:w="562" w:type="dxa"/>
+          </w:tcPr>
+          <w:p>
+            <w:pPr>
+              <w:jc w:val="center"/>
+              <w:rPr>
+                <w:rFonts w:ascii="Times New Roman" w:hAnsi="Times New Roman" w:cs="Times New Roman"/>
+                <w:sz w:val="17"/>
+                <w:szCs w:val="17"/>
+              </w:rPr>
+            </w:pPr>
+            <w:r>
+              <w:rPr>
+                <w:rFonts w:ascii="Times New Roman" w:hAnsi="Times New Roman" w:cs="Times New Roman"/>
+                <w:sz w:val="17"/>
+                <w:szCs w:val="17"/>
+              </w:rPr>
+              <w:t>R3</w:t>
+            </w:r>
+          </w:p>
+        </w:tc>
+        <w:tc>
+          <w:tcPr>
+            <w:tcW w:w="709" w:type="dxa"/>
+          </w:tcPr>
+          <w:p>
+            <w:pPr>
+              <w:jc w:val="center"/>
+              <w:cnfStyle w:val="000000100000" w:firstRow="0" w:lastRow="0" w:firstColumn="0" w:lastColumn="0" w:oddVBand="0" w:evenVBand="0" w:oddHBand="1" w:evenHBand="0" w:firstRowFirstColumn="0" w:firstRowLastColumn="0" w:lastRowFirstColumn="0" w:lastRowLastColumn="0"/>
+              <w:rPr>
+                <w:rFonts w:ascii="Times New Roman" w:hAnsi="Times New Roman" w:cs="Times New Roman"/>
+                <w:sz w:val="17"/>
+                <w:szCs w:val="17"/>
+              </w:rPr>
+            </w:pPr>
+            <w:r>
+              <w:rPr>
+                <w:rFonts w:ascii="Times New Roman" w:hAnsi="Times New Roman" w:cs="Times New Roman"/>
+                <w:sz w:val="17"/>
+                <w:szCs w:val="17"/>
+              </w:rPr>
+              <w:t>4</w:t>
+            </w:r>
+          </w:p>
+        </w:tc>
+        <w:tc>
+          <w:tcPr>
+            <w:tcW w:w="1701" w:type="dxa"/>
+          </w:tcPr>
+          <w:p>
+            <w:pPr>
+              <w:jc w:val="center"/>
+              <w:cnfStyle w:val="000000100000" w:firstRow="0" w:lastRow="0" w:firstColumn="0" w:lastColumn="0" w:oddVBand="0" w:evenVBand="0" w:oddHBand="1" w:evenHBand="0" w:firstRowFirstColumn="0" w:firstRowLastColumn="0" w:lastRowFirstColumn="0" w:lastRowLastColumn="0"/>
+              <w:rPr>
+                <w:rFonts w:ascii="Times New Roman" w:hAnsi="Times New Roman" w:cs="Times New Roman"/>
+                <w:sz w:val="17"/>
+                <w:szCs w:val="17"/>
+              </w:rPr>
+            </w:pPr>
+            <w:r>
+              <w:rPr>
+                <w:rFonts w:ascii="Times New Roman" w:hAnsi="Times New Roman" w:cs="Times New Roman"/>
+                <w:sz w:val="17"/>
+                <w:szCs w:val="17"/>
+              </w:rPr>
+              <w:t xml:space="preserve">The system </w:t>
+            </w:r>
+            <w:r>
+              <w:rPr>
+                <w:rFonts w:ascii="Times New Roman" w:hAnsi="Times New Roman" w:cs="Times New Roman"/>
+                <w:sz w:val="17"/>
+                <w:szCs w:val="17"/>
+              </w:rPr>
+              <w:t>may possibly</w:t>
+            </w:r>
+            <w:r>
+              <w:rPr>
+                <w:rFonts w:ascii="Times New Roman" w:hAnsi="Times New Roman" w:cs="Times New Roman"/>
+                <w:sz w:val="17"/>
+                <w:szCs w:val="17"/>
+              </w:rPr>
+              <w:t xml:space="preserve"> have some malfunctions</w:t>
+            </w:r>
+            <w:r>
+              <w:rPr>
+                <w:rFonts w:ascii="Times New Roman" w:hAnsi="Times New Roman" w:cs="Times New Roman"/>
+                <w:sz w:val="17"/>
+                <w:szCs w:val="17"/>
+              </w:rPr>
+              <w:t>.</w:t>
+            </w:r>
+          </w:p>
+        </w:tc>
+        <w:tc>
+          <w:tcPr>
+            <w:tcW w:w="2126" w:type="dxa"/>
+          </w:tcPr>
+          <w:p>
+            <w:pPr>
+              <w:jc w:val="center"/>
+              <w:cnfStyle w:val="000000100000" w:firstRow="0" w:lastRow="0" w:firstColumn="0" w:lastColumn="0" w:oddVBand="0" w:evenVBand="0" w:oddHBand="1" w:evenHBand="0" w:firstRowFirstColumn="0" w:firstRowLastColumn="0" w:lastRowFirstColumn="0" w:lastRowLastColumn="0"/>
+              <w:rPr>
+                <w:rFonts w:ascii="Times New Roman" w:hAnsi="Times New Roman" w:cs="Times New Roman"/>
+                <w:sz w:val="17"/>
+                <w:szCs w:val="17"/>
+              </w:rPr>
+            </w:pPr>
+            <w:r>
+              <w:rPr>
+                <w:rFonts w:ascii="Times New Roman" w:hAnsi="Times New Roman" w:cs="Times New Roman"/>
+                <w:sz w:val="17"/>
+                <w:szCs w:val="17"/>
+              </w:rPr>
+              <w:t>The system might</w:t>
+            </w:r>
+            <w:r>
+              <w:rPr>
+                <w:rFonts w:ascii="Times New Roman" w:hAnsi="Times New Roman" w:cs="Times New Roman"/>
+                <w:sz w:val="17"/>
+                <w:szCs w:val="17"/>
+              </w:rPr>
+              <w:t xml:space="preserve"> hav</w:t>
+            </w:r>
+            <w:r>
+              <w:rPr>
+                <w:rFonts w:ascii="Times New Roman" w:hAnsi="Times New Roman" w:cs="Times New Roman"/>
+                <w:sz w:val="17"/>
+                <w:szCs w:val="17"/>
+              </w:rPr>
+              <w:t>ing bugs, crashes, or errors</w:t>
+            </w:r>
+            <w:r>
+              <w:rPr>
+                <w:rFonts w:ascii="Times New Roman" w:hAnsi="Times New Roman" w:cs="Times New Roman"/>
+                <w:sz w:val="17"/>
+                <w:szCs w:val="17"/>
+              </w:rPr>
+              <w:t>.</w:t>
+            </w:r>
+          </w:p>
+        </w:tc>
+        <w:tc>
+          <w:tcPr>
+            <w:tcW w:w="993" w:type="dxa"/>
+          </w:tcPr>
+          <w:p>
+            <w:pPr>
+              <w:jc w:val="center"/>
+              <w:cnfStyle w:val="000000100000" w:firstRow="0" w:lastRow="0" w:firstColumn="0" w:lastColumn="0" w:oddVBand="0" w:evenVBand="0" w:oddHBand="1" w:evenHBand="0" w:firstRowFirstColumn="0" w:firstRowLastColumn="0" w:lastRowFirstColumn="0" w:lastRowLastColumn="0"/>
+              <w:rPr>
+                <w:rFonts w:ascii="Times New Roman" w:hAnsi="Times New Roman" w:cs="Times New Roman"/>
+                <w:sz w:val="17"/>
+                <w:szCs w:val="17"/>
+              </w:rPr>
+            </w:pPr>
+            <w:r>
+              <w:rPr>
+                <w:rFonts w:ascii="Times New Roman" w:hAnsi="Times New Roman" w:cs="Times New Roman"/>
+                <w:sz w:val="17"/>
+                <w:szCs w:val="17"/>
+              </w:rPr>
+              <w:t>System Risk</w:t>
+            </w:r>
+          </w:p>
+        </w:tc>
+        <w:tc>
+          <w:tcPr>
+            <w:tcW w:w="1275" w:type="dxa"/>
+          </w:tcPr>
+          <w:p>
+            <w:pPr>
+              <w:jc w:val="center"/>
+              <w:cnfStyle w:val="000000100000" w:firstRow="0" w:lastRow="0" w:firstColumn="0" w:lastColumn="0" w:oddVBand="0" w:evenVBand="0" w:oddHBand="1" w:evenHBand="0" w:firstRowFirstColumn="0" w:firstRowLastColumn="0" w:lastRowFirstColumn="0" w:lastRowLastColumn="0"/>
+              <w:rPr>
+                <w:rFonts w:ascii="Times New Roman" w:hAnsi="Times New Roman" w:cs="Times New Roman"/>
+                <w:sz w:val="17"/>
+                <w:szCs w:val="17"/>
+              </w:rPr>
+            </w:pPr>
+            <w:r>
+              <w:rPr>
+                <w:rFonts w:ascii="Times New Roman" w:hAnsi="Times New Roman" w:cs="Times New Roman"/>
+                <w:sz w:val="17"/>
+                <w:szCs w:val="17"/>
+              </w:rPr>
+              <w:t>Bad coding structure, logical error, software bugs.</w:t>
+            </w:r>
+          </w:p>
+        </w:tc>
+        <w:tc>
+          <w:tcPr>
+            <w:tcW w:w="1560" w:type="dxa"/>
+          </w:tcPr>
+          <w:p>
+            <w:pPr>
+              <w:jc w:val="center"/>
+              <w:cnfStyle w:val="000000100000" w:firstRow="0" w:lastRow="0" w:firstColumn="0" w:lastColumn="0" w:oddVBand="0" w:evenVBand="0" w:oddHBand="1" w:evenHBand="0" w:firstRowFirstColumn="0" w:firstRowLastColumn="0" w:lastRowFirstColumn="0" w:lastRowLastColumn="0"/>
+              <w:rPr>
+                <w:rFonts w:ascii="Times New Roman" w:hAnsi="Times New Roman" w:cs="Times New Roman"/>
+                <w:sz w:val="17"/>
+                <w:szCs w:val="17"/>
+              </w:rPr>
+            </w:pPr>
+            <w:r>
+              <w:rPr>
+                <w:rFonts w:ascii="Times New Roman" w:hAnsi="Times New Roman" w:cs="Times New Roman"/>
+                <w:sz w:val="17"/>
+                <w:szCs w:val="17"/>
+              </w:rPr>
+              <w:t>Coding carelessly, not enough prototype / final testing.</w:t>
+            </w:r>
+          </w:p>
+        </w:tc>
+        <w:tc>
+          <w:tcPr>
+            <w:tcW w:w="1559" w:type="dxa"/>
+          </w:tcPr>
+          <w:p>
+            <w:pPr>
+              <w:jc w:val="center"/>
+              <w:cnfStyle w:val="000000100000" w:firstRow="0" w:lastRow="0" w:firstColumn="0" w:lastColumn="0" w:oddVBand="0" w:evenVBand="0" w:oddHBand="1" w:evenHBand="0" w:firstRowFirstColumn="0" w:firstRowLastColumn="0" w:lastRowFirstColumn="0" w:lastRowLastColumn="0"/>
+              <w:rPr>
+                <w:rFonts w:ascii="Times New Roman" w:hAnsi="Times New Roman" w:cs="Times New Roman"/>
+                <w:sz w:val="17"/>
+                <w:szCs w:val="17"/>
+              </w:rPr>
+            </w:pPr>
+            <w:r>
+              <w:rPr>
+                <w:rFonts w:ascii="Times New Roman" w:hAnsi="Times New Roman" w:cs="Times New Roman"/>
+                <w:sz w:val="17"/>
+                <w:szCs w:val="17"/>
+              </w:rPr>
+              <w:t>Catching up by doing more intense testing, more thorough checking</w:t>
+            </w:r>
+            <w:bookmarkStart w:id="20" w:name="_GoBack"/>
+            <w:bookmarkEnd w:id="20"/>
+          </w:p>
+        </w:tc>
+        <w:tc>
+          <w:tcPr>
+            <w:tcW w:w="850" w:type="dxa"/>
+          </w:tcPr>
+          <w:p>
+            <w:pPr>
+              <w:jc w:val="center"/>
+              <w:cnfStyle w:val="000000100000" w:firstRow="0" w:lastRow="0" w:firstColumn="0" w:lastColumn="0" w:oddVBand="0" w:evenVBand="0" w:oddHBand="1" w:evenHBand="0" w:firstRowFirstColumn="0" w:firstRowLastColumn="0" w:lastRowFirstColumn="0" w:lastRowLastColumn="0"/>
+              <w:rPr>
+                <w:rFonts w:ascii="Times New Roman" w:hAnsi="Times New Roman" w:cs="Times New Roman"/>
+                <w:sz w:val="17"/>
+                <w:szCs w:val="17"/>
+              </w:rPr>
+            </w:pPr>
+            <w:r>
+              <w:rPr>
+                <w:rFonts w:ascii="Times New Roman" w:hAnsi="Times New Roman" w:cs="Times New Roman"/>
+                <w:sz w:val="17"/>
+                <w:szCs w:val="17"/>
+              </w:rPr>
+              <w:t>Aldo</w:t>
+            </w:r>
+          </w:p>
+        </w:tc>
+        <w:tc>
+          <w:tcPr>
+            <w:tcW w:w="1134" w:type="dxa"/>
+          </w:tcPr>
+          <w:p>
+            <w:pPr>
+              <w:jc w:val="center"/>
+              <w:cnfStyle w:val="000000100000" w:firstRow="0" w:lastRow="0" w:firstColumn="0" w:lastColumn="0" w:oddVBand="0" w:evenVBand="0" w:oddHBand="1" w:evenHBand="0" w:firstRowFirstColumn="0" w:firstRowLastColumn="0" w:lastRowFirstColumn="0" w:lastRowLastColumn="0"/>
+              <w:rPr>
+                <w:rFonts w:ascii="Times New Roman" w:hAnsi="Times New Roman" w:cs="Times New Roman"/>
+                <w:b/>
+                <w:sz w:val="17"/>
+                <w:szCs w:val="17"/>
+              </w:rPr>
+            </w:pPr>
+            <w:r>
+              <w:rPr>
+                <w:rFonts w:ascii="Times New Roman" w:hAnsi="Times New Roman" w:cs="Times New Roman"/>
+                <w:b/>
+                <w:sz w:val="17"/>
+                <w:szCs w:val="17"/>
+              </w:rPr>
+              <w:t>Medium</w:t>
+            </w:r>
+          </w:p>
+        </w:tc>
+        <w:tc>
+          <w:tcPr>
+            <w:tcW w:w="993" w:type="dxa"/>
+          </w:tcPr>
+          <w:p>
+            <w:pPr>
+              <w:jc w:val="center"/>
+              <w:cnfStyle w:val="000000100000" w:firstRow="0" w:lastRow="0" w:firstColumn="0" w:lastColumn="0" w:oddVBand="0" w:evenVBand="0" w:oddHBand="1" w:evenHBand="0" w:firstRowFirstColumn="0" w:firstRowLastColumn="0" w:lastRowFirstColumn="0" w:lastRowLastColumn="0"/>
+              <w:rPr>
+                <w:rFonts w:ascii="Times New Roman" w:hAnsi="Times New Roman" w:cs="Times New Roman"/>
+                <w:b/>
+                <w:sz w:val="17"/>
+                <w:szCs w:val="17"/>
+              </w:rPr>
+            </w:pPr>
+            <w:r>
+              <w:rPr>
+                <w:rFonts w:ascii="Times New Roman" w:hAnsi="Times New Roman" w:cs="Times New Roman"/>
+                <w:b/>
+                <w:sz w:val="17"/>
+                <w:szCs w:val="17"/>
+              </w:rPr>
+              <w:t>High</w:t>
+            </w:r>
+          </w:p>
+        </w:tc>
+        <w:tc>
+          <w:tcPr>
+            <w:tcW w:w="1559" w:type="dxa"/>
+          </w:tcPr>
+          <w:p>
+            <w:pPr>
+              <w:jc w:val="center"/>
+              <w:cnfStyle w:val="000000100000" w:firstRow="0" w:lastRow="0" w:firstColumn="0" w:lastColumn="0" w:oddVBand="0" w:evenVBand="0" w:oddHBand="1" w:evenHBand="0" w:firstRowFirstColumn="0" w:firstRowLastColumn="0" w:lastRowFirstColumn="0" w:lastRowLastColumn="0"/>
+              <w:rPr>
+                <w:rFonts w:ascii="Times New Roman" w:hAnsi="Times New Roman" w:cs="Times New Roman"/>
+                <w:b/>
+                <w:sz w:val="17"/>
+                <w:szCs w:val="17"/>
+              </w:rPr>
+            </w:pPr>
+            <w:r>
+              <w:rPr>
+                <w:rFonts w:ascii="Times New Roman" w:hAnsi="Times New Roman" w:cs="Times New Roman"/>
+                <w:sz w:val="17"/>
+                <w:szCs w:val="17"/>
+              </w:rPr>
+              <w:t>This issue has not happened yet</w:t>
+            </w:r>
+            <w:r>
+              <w:rPr>
+                <w:rFonts w:ascii="Times New Roman" w:hAnsi="Times New Roman" w:cs="Times New Roman"/>
+                <w:sz w:val="17"/>
+                <w:szCs w:val="17"/>
+              </w:rPr>
+              <w:t>.</w:t>
+            </w:r>
+          </w:p>
+        </w:tc>
+      </w:tr>
+      <w:tr>
+        <w:trPr>
           <w:trHeight w:val="1256"/>
         </w:trPr>
         <w:tc>
@@ -11158,19 +11809,21 @@
           </w:tcPr>
           <w:p>
             <w:pPr>
-              <w:rPr>
-                <w:rFonts w:ascii="Times New Roman" w:hAnsi="Times New Roman" w:cs="Times New Roman"/>
-                <w:sz w:val="18"/>
-                <w:szCs w:val="18"/>
-              </w:rPr>
-            </w:pPr>
-            <w:r>
-              <w:rPr>
-                <w:rFonts w:ascii="Times New Roman" w:hAnsi="Times New Roman" w:cs="Times New Roman"/>
-                <w:sz w:val="18"/>
-                <w:szCs w:val="18"/>
-              </w:rPr>
-              <w:t>3.</w:t>
+              <w:spacing w:line="276" w:lineRule="auto"/>
+              <w:jc w:val="center"/>
+              <w:rPr>
+                <w:rFonts w:ascii="Times New Roman" w:hAnsi="Times New Roman" w:cs="Times New Roman"/>
+                <w:sz w:val="17"/>
+                <w:szCs w:val="17"/>
+              </w:rPr>
+            </w:pPr>
+            <w:r>
+              <w:rPr>
+                <w:rFonts w:ascii="Times New Roman" w:hAnsi="Times New Roman" w:cs="Times New Roman"/>
+                <w:sz w:val="17"/>
+                <w:szCs w:val="17"/>
+              </w:rPr>
+              <w:t>R4</w:t>
             </w:r>
           </w:p>
         </w:tc>
@@ -11180,14 +11833,312 @@
           </w:tcPr>
           <w:p>
             <w:pPr>
-              <w:cnfStyle w:val="000000100000" w:firstRow="0" w:lastRow="0" w:firstColumn="0" w:lastColumn="0" w:oddVBand="0" w:evenVBand="0" w:oddHBand="1" w:evenHBand="0" w:firstRowFirstColumn="0" w:firstRowLastColumn="0" w:lastRowFirstColumn="0" w:lastRowLastColumn="0"/>
+              <w:spacing w:line="276" w:lineRule="auto"/>
+              <w:jc w:val="center"/>
+              <w:cnfStyle w:val="000000000000" w:firstRow="0" w:lastRow="0" w:firstColumn="0" w:lastColumn="0" w:oddVBand="0" w:evenVBand="0" w:oddHBand="0" w:evenHBand="0" w:firstRowFirstColumn="0" w:firstRowLastColumn="0" w:lastRowFirstColumn="0" w:lastRowLastColumn="0"/>
+              <w:rPr>
+                <w:rFonts w:ascii="Times New Roman" w:hAnsi="Times New Roman" w:cs="Times New Roman"/>
+                <w:sz w:val="17"/>
+                <w:szCs w:val="17"/>
+              </w:rPr>
+            </w:pPr>
+            <w:r>
+              <w:rPr>
+                <w:rFonts w:ascii="Times New Roman" w:hAnsi="Times New Roman" w:cs="Times New Roman"/>
+                <w:sz w:val="17"/>
+                <w:szCs w:val="17"/>
+              </w:rPr>
+              <w:t>3</w:t>
+            </w:r>
+          </w:p>
+        </w:tc>
+        <w:tc>
+          <w:tcPr>
+            <w:tcW w:w="1701" w:type="dxa"/>
+          </w:tcPr>
+          <w:p>
+            <w:pPr>
+              <w:spacing w:line="276" w:lineRule="auto"/>
+              <w:jc w:val="center"/>
+              <w:cnfStyle w:val="000000000000" w:firstRow="0" w:lastRow="0" w:firstColumn="0" w:lastColumn="0" w:oddVBand="0" w:evenVBand="0" w:oddHBand="0" w:evenHBand="0" w:firstRowFirstColumn="0" w:firstRowLastColumn="0" w:lastRowFirstColumn="0" w:lastRowLastColumn="0"/>
+              <w:rPr>
+                <w:rFonts w:ascii="Times New Roman" w:hAnsi="Times New Roman" w:cs="Times New Roman"/>
+                <w:sz w:val="17"/>
+                <w:szCs w:val="17"/>
+              </w:rPr>
+            </w:pPr>
+            <w:r>
+              <w:rPr>
+                <w:rFonts w:ascii="Times New Roman" w:hAnsi="Times New Roman" w:cs="Times New Roman"/>
+                <w:sz w:val="17"/>
+                <w:szCs w:val="17"/>
+              </w:rPr>
+              <w:t>Lack of communication that may lead to misunderstanding between team members</w:t>
+            </w:r>
+            <w:r>
+              <w:rPr>
+                <w:rFonts w:ascii="Times New Roman" w:hAnsi="Times New Roman" w:cs="Times New Roman"/>
+                <w:sz w:val="17"/>
+                <w:szCs w:val="17"/>
+              </w:rPr>
+              <w:t>.</w:t>
+            </w:r>
+          </w:p>
+        </w:tc>
+        <w:tc>
+          <w:tcPr>
+            <w:tcW w:w="2126" w:type="dxa"/>
+          </w:tcPr>
+          <w:p>
+            <w:pPr>
+              <w:spacing w:line="276" w:lineRule="auto"/>
+              <w:jc w:val="center"/>
+              <w:cnfStyle w:val="000000000000" w:firstRow="0" w:lastRow="0" w:firstColumn="0" w:lastColumn="0" w:oddVBand="0" w:evenVBand="0" w:oddHBand="0" w:evenHBand="0" w:firstRowFirstColumn="0" w:firstRowLastColumn="0" w:lastRowFirstColumn="0" w:lastRowLastColumn="0"/>
+              <w:rPr>
+                <w:rFonts w:ascii="Times New Roman" w:hAnsi="Times New Roman" w:cs="Times New Roman"/>
+                <w:sz w:val="17"/>
+                <w:szCs w:val="17"/>
+              </w:rPr>
+            </w:pPr>
+            <w:r>
+              <w:rPr>
+                <w:rFonts w:ascii="Times New Roman" w:hAnsi="Times New Roman" w:cs="Times New Roman"/>
+                <w:sz w:val="17"/>
+                <w:szCs w:val="17"/>
+              </w:rPr>
+              <w:t>Unclear task delegation, misunderstanding / miscommunication can cause different opinion or even conflict</w:t>
+            </w:r>
+          </w:p>
+        </w:tc>
+        <w:tc>
+          <w:tcPr>
+            <w:tcW w:w="993" w:type="dxa"/>
+          </w:tcPr>
+          <w:p>
+            <w:pPr>
+              <w:spacing w:line="276" w:lineRule="auto"/>
+              <w:jc w:val="center"/>
+              <w:cnfStyle w:val="000000000000" w:firstRow="0" w:lastRow="0" w:firstColumn="0" w:lastColumn="0" w:oddVBand="0" w:evenVBand="0" w:oddHBand="0" w:evenHBand="0" w:firstRowFirstColumn="0" w:firstRowLastColumn="0" w:lastRowFirstColumn="0" w:lastRowLastColumn="0"/>
+              <w:rPr>
+                <w:rFonts w:ascii="Times New Roman" w:hAnsi="Times New Roman" w:cs="Times New Roman"/>
+                <w:sz w:val="17"/>
+                <w:szCs w:val="17"/>
+              </w:rPr>
+            </w:pPr>
+            <w:r>
+              <w:rPr>
+                <w:rFonts w:ascii="Times New Roman" w:hAnsi="Times New Roman" w:cs="Times New Roman"/>
+                <w:sz w:val="17"/>
+                <w:szCs w:val="17"/>
+              </w:rPr>
+              <w:t>People Risk</w:t>
+            </w:r>
+          </w:p>
+        </w:tc>
+        <w:tc>
+          <w:tcPr>
+            <w:tcW w:w="1275" w:type="dxa"/>
+          </w:tcPr>
+          <w:p>
+            <w:pPr>
+              <w:spacing w:line="276" w:lineRule="auto"/>
+              <w:jc w:val="center"/>
+              <w:cnfStyle w:val="000000000000" w:firstRow="0" w:lastRow="0" w:firstColumn="0" w:lastColumn="0" w:oddVBand="0" w:evenVBand="0" w:oddHBand="0" w:evenHBand="0" w:firstRowFirstColumn="0" w:firstRowLastColumn="0" w:lastRowFirstColumn="0" w:lastRowLastColumn="0"/>
+              <w:rPr>
+                <w:rFonts w:ascii="Times New Roman" w:hAnsi="Times New Roman" w:cs="Times New Roman"/>
+                <w:sz w:val="17"/>
+                <w:szCs w:val="17"/>
+              </w:rPr>
+            </w:pPr>
+            <w:r>
+              <w:rPr>
+                <w:rFonts w:ascii="Times New Roman" w:hAnsi="Times New Roman" w:cs="Times New Roman"/>
+                <w:sz w:val="17"/>
+                <w:szCs w:val="17"/>
+              </w:rPr>
+              <w:t>Each team member is busy with other activities</w:t>
+            </w:r>
+            <w:r>
+              <w:rPr>
+                <w:rFonts w:ascii="Times New Roman" w:hAnsi="Times New Roman" w:cs="Times New Roman"/>
+                <w:sz w:val="17"/>
+                <w:szCs w:val="17"/>
+              </w:rPr>
+              <w:t>.</w:t>
+            </w:r>
+          </w:p>
+        </w:tc>
+        <w:tc>
+          <w:tcPr>
+            <w:tcW w:w="1560" w:type="dxa"/>
+          </w:tcPr>
+          <w:p>
+            <w:pPr>
+              <w:spacing w:line="276" w:lineRule="auto"/>
+              <w:jc w:val="center"/>
+              <w:cnfStyle w:val="000000000000" w:firstRow="0" w:lastRow="0" w:firstColumn="0" w:lastColumn="0" w:oddVBand="0" w:evenVBand="0" w:oddHBand="0" w:evenHBand="0" w:firstRowFirstColumn="0" w:firstRowLastColumn="0" w:lastRowFirstColumn="0" w:lastRowLastColumn="0"/>
+              <w:rPr>
+                <w:rFonts w:ascii="Times New Roman" w:hAnsi="Times New Roman" w:cs="Times New Roman"/>
+                <w:sz w:val="17"/>
+                <w:szCs w:val="17"/>
+              </w:rPr>
+            </w:pPr>
+            <w:r>
+              <w:rPr>
+                <w:rFonts w:ascii="Times New Roman" w:hAnsi="Times New Roman" w:cs="Times New Roman"/>
+                <w:sz w:val="17"/>
+                <w:szCs w:val="17"/>
+              </w:rPr>
+              <w:t xml:space="preserve">Have different </w:t>
+            </w:r>
+            <w:r>
+              <w:rPr>
+                <w:rFonts w:ascii="Times New Roman" w:hAnsi="Times New Roman" w:cs="Times New Roman"/>
+                <w:sz w:val="17"/>
+                <w:szCs w:val="17"/>
+              </w:rPr>
+              <w:t>schedules that</w:t>
+            </w:r>
+            <w:r>
+              <w:rPr>
+                <w:rFonts w:ascii="Times New Roman" w:hAnsi="Times New Roman" w:cs="Times New Roman"/>
+                <w:sz w:val="17"/>
+                <w:szCs w:val="17"/>
+              </w:rPr>
+              <w:t xml:space="preserve"> make it difficult to have same spare time to meet and communicate about the project</w:t>
+            </w:r>
+            <w:r>
+              <w:rPr>
+                <w:rFonts w:ascii="Times New Roman" w:hAnsi="Times New Roman" w:cs="Times New Roman"/>
+                <w:sz w:val="17"/>
+                <w:szCs w:val="17"/>
+              </w:rPr>
+              <w:t>.</w:t>
+            </w:r>
+          </w:p>
+        </w:tc>
+        <w:tc>
+          <w:tcPr>
+            <w:tcW w:w="1559" w:type="dxa"/>
+          </w:tcPr>
+          <w:p>
+            <w:pPr>
+              <w:spacing w:line="276" w:lineRule="auto"/>
+              <w:jc w:val="center"/>
+              <w:cnfStyle w:val="000000000000" w:firstRow="0" w:lastRow="0" w:firstColumn="0" w:lastColumn="0" w:oddVBand="0" w:evenVBand="0" w:oddHBand="0" w:evenHBand="0" w:firstRowFirstColumn="0" w:firstRowLastColumn="0" w:lastRowFirstColumn="0" w:lastRowLastColumn="0"/>
+              <w:rPr>
+                <w:rFonts w:ascii="Times New Roman" w:hAnsi="Times New Roman" w:cs="Times New Roman"/>
+                <w:sz w:val="17"/>
+                <w:szCs w:val="17"/>
+              </w:rPr>
+            </w:pPr>
+            <w:r>
+              <w:rPr>
+                <w:rFonts w:ascii="Times New Roman" w:hAnsi="Times New Roman" w:cs="Times New Roman"/>
+                <w:sz w:val="17"/>
+                <w:szCs w:val="17"/>
+              </w:rPr>
+              <w:t xml:space="preserve">Do online discussion if it is not possible to physically conduct a meeting, make a meeting schedule from the beginning of the </w:t>
+            </w:r>
+            <w:proofErr w:type="gramStart"/>
+            <w:r>
+              <w:rPr>
+                <w:rFonts w:ascii="Times New Roman" w:hAnsi="Times New Roman" w:cs="Times New Roman"/>
+                <w:sz w:val="17"/>
+                <w:szCs w:val="17"/>
+              </w:rPr>
+              <w:t>project</w:t>
+            </w:r>
+            <w:r>
+              <w:rPr>
+                <w:rFonts w:ascii="Times New Roman" w:hAnsi="Times New Roman" w:cs="Times New Roman"/>
+                <w:sz w:val="17"/>
+                <w:szCs w:val="17"/>
+              </w:rPr>
+              <w:t>.</w:t>
+            </w:r>
+            <w:proofErr w:type="gramEnd"/>
+          </w:p>
+        </w:tc>
+        <w:tc>
+          <w:tcPr>
+            <w:tcW w:w="850" w:type="dxa"/>
+          </w:tcPr>
+          <w:p>
+            <w:pPr>
+              <w:spacing w:line="276" w:lineRule="auto"/>
+              <w:jc w:val="center"/>
+              <w:cnfStyle w:val="000000000000" w:firstRow="0" w:lastRow="0" w:firstColumn="0" w:lastColumn="0" w:oddVBand="0" w:evenVBand="0" w:oddHBand="0" w:evenHBand="0" w:firstRowFirstColumn="0" w:firstRowLastColumn="0" w:lastRowFirstColumn="0" w:lastRowLastColumn="0"/>
+              <w:rPr>
+                <w:rFonts w:ascii="Times New Roman" w:hAnsi="Times New Roman" w:cs="Times New Roman"/>
+                <w:sz w:val="17"/>
+                <w:szCs w:val="17"/>
+              </w:rPr>
+            </w:pPr>
+            <w:proofErr w:type="spellStart"/>
+            <w:r>
+              <w:rPr>
+                <w:rFonts w:ascii="Times New Roman" w:hAnsi="Times New Roman" w:cs="Times New Roman"/>
+                <w:sz w:val="17"/>
+                <w:szCs w:val="17"/>
+              </w:rPr>
+              <w:t>Wulan</w:t>
+            </w:r>
+            <w:proofErr w:type="spellEnd"/>
+          </w:p>
+        </w:tc>
+        <w:tc>
+          <w:tcPr>
+            <w:tcW w:w="1134" w:type="dxa"/>
+          </w:tcPr>
+          <w:p>
+            <w:pPr>
+              <w:spacing w:line="276" w:lineRule="auto"/>
+              <w:jc w:val="center"/>
+              <w:cnfStyle w:val="000000000000" w:firstRow="0" w:lastRow="0" w:firstColumn="0" w:lastColumn="0" w:oddVBand="0" w:evenVBand="0" w:oddHBand="0" w:evenHBand="0" w:firstRowFirstColumn="0" w:firstRowLastColumn="0" w:lastRowFirstColumn="0" w:lastRowLastColumn="0"/>
               <w:rPr>
                 <w:rFonts w:ascii="Times New Roman" w:hAnsi="Times New Roman" w:cs="Times New Roman"/>
                 <w:b/>
-                <w:sz w:val="18"/>
-                <w:szCs w:val="18"/>
-              </w:rPr>
-            </w:pPr>
+                <w:sz w:val="17"/>
+                <w:szCs w:val="17"/>
+              </w:rPr>
+            </w:pPr>
+            <w:r>
+              <w:rPr>
+                <w:rFonts w:ascii="Times New Roman" w:hAnsi="Times New Roman" w:cs="Times New Roman"/>
+                <w:b/>
+                <w:sz w:val="17"/>
+                <w:szCs w:val="17"/>
+              </w:rPr>
+              <w:t>High</w:t>
+            </w:r>
+          </w:p>
+        </w:tc>
+        <w:tc>
+          <w:tcPr>
+            <w:tcW w:w="993" w:type="dxa"/>
+          </w:tcPr>
+          <w:p>
+            <w:pPr>
+              <w:spacing w:line="276" w:lineRule="auto"/>
+              <w:jc w:val="center"/>
+              <w:cnfStyle w:val="000000000000" w:firstRow="0" w:lastRow="0" w:firstColumn="0" w:lastColumn="0" w:oddVBand="0" w:evenVBand="0" w:oddHBand="0" w:evenHBand="0" w:firstRowFirstColumn="0" w:firstRowLastColumn="0" w:lastRowFirstColumn="0" w:lastRowLastColumn="0"/>
+              <w:rPr>
+                <w:rFonts w:ascii="Times New Roman" w:hAnsi="Times New Roman" w:cs="Times New Roman"/>
+                <w:b/>
+                <w:sz w:val="17"/>
+                <w:szCs w:val="17"/>
+              </w:rPr>
+            </w:pPr>
+            <w:r>
+              <w:rPr>
+                <w:rFonts w:ascii="Times New Roman" w:hAnsi="Times New Roman" w:cs="Times New Roman"/>
+                <w:b/>
+                <w:sz w:val="17"/>
+                <w:szCs w:val="17"/>
+              </w:rPr>
+              <w:t>High</w:t>
+            </w:r>
           </w:p>
         </w:tc>
         <w:tc>
@@ -11196,535 +12147,23 @@
           </w:tcPr>
           <w:p>
             <w:pPr>
-              <w:cnfStyle w:val="000000100000" w:firstRow="0" w:lastRow="0" w:firstColumn="0" w:lastColumn="0" w:oddVBand="0" w:evenVBand="0" w:oddHBand="1" w:evenHBand="0" w:firstRowFirstColumn="0" w:firstRowLastColumn="0" w:lastRowFirstColumn="0" w:lastRowLastColumn="0"/>
-              <w:rPr>
-                <w:rFonts w:ascii="Times New Roman" w:hAnsi="Times New Roman" w:cs="Times New Roman"/>
-                <w:sz w:val="18"/>
-                <w:szCs w:val="18"/>
-              </w:rPr>
-            </w:pPr>
-            <w:r>
-              <w:rPr>
-                <w:rFonts w:ascii="Times New Roman" w:hAnsi="Times New Roman" w:cs="Times New Roman"/>
-                <w:sz w:val="18"/>
-                <w:szCs w:val="18"/>
-              </w:rPr>
-              <w:t>The system possibility have some malfunctions</w:t>
-            </w:r>
-          </w:p>
-        </w:tc>
-        <w:tc>
-          <w:tcPr>
-            <w:tcW w:w="1560" w:type="dxa"/>
-          </w:tcPr>
-          <w:p>
-            <w:pPr>
-              <w:cnfStyle w:val="000000100000" w:firstRow="0" w:lastRow="0" w:firstColumn="0" w:lastColumn="0" w:oddVBand="0" w:evenVBand="0" w:oddHBand="1" w:evenHBand="0" w:firstRowFirstColumn="0" w:firstRowLastColumn="0" w:lastRowFirstColumn="0" w:lastRowLastColumn="0"/>
-              <w:rPr>
-                <w:rFonts w:ascii="Times New Roman" w:hAnsi="Times New Roman" w:cs="Times New Roman"/>
-                <w:sz w:val="18"/>
-                <w:szCs w:val="18"/>
-              </w:rPr>
-            </w:pPr>
-            <w:r>
-              <w:rPr>
-                <w:rFonts w:ascii="Times New Roman" w:hAnsi="Times New Roman" w:cs="Times New Roman"/>
-                <w:sz w:val="18"/>
-                <w:szCs w:val="18"/>
-              </w:rPr>
-              <w:t>The system might be have some errors or crashes</w:t>
-            </w:r>
-          </w:p>
-        </w:tc>
-        <w:tc>
-          <w:tcPr>
-            <w:tcW w:w="992" w:type="dxa"/>
-          </w:tcPr>
-          <w:p>
-            <w:pPr>
-              <w:cnfStyle w:val="000000100000" w:firstRow="0" w:lastRow="0" w:firstColumn="0" w:lastColumn="0" w:oddVBand="0" w:evenVBand="0" w:oddHBand="1" w:evenHBand="0" w:firstRowFirstColumn="0" w:firstRowLastColumn="0" w:lastRowFirstColumn="0" w:lastRowLastColumn="0"/>
-              <w:rPr>
-                <w:rFonts w:ascii="Times New Roman" w:hAnsi="Times New Roman" w:cs="Times New Roman"/>
-                <w:sz w:val="18"/>
-                <w:szCs w:val="18"/>
-              </w:rPr>
-            </w:pPr>
-            <w:r>
-              <w:rPr>
-                <w:rFonts w:ascii="Times New Roman" w:hAnsi="Times New Roman" w:cs="Times New Roman"/>
-                <w:sz w:val="18"/>
-                <w:szCs w:val="18"/>
-              </w:rPr>
-              <w:t>System Risk</w:t>
-            </w:r>
-          </w:p>
-        </w:tc>
-        <w:tc>
-          <w:tcPr>
-            <w:tcW w:w="1134" w:type="dxa"/>
-          </w:tcPr>
-          <w:p>
-            <w:pPr>
-              <w:cnfStyle w:val="000000100000" w:firstRow="0" w:lastRow="0" w:firstColumn="0" w:lastColumn="0" w:oddVBand="0" w:evenVBand="0" w:oddHBand="1" w:evenHBand="0" w:firstRowFirstColumn="0" w:firstRowLastColumn="0" w:lastRowFirstColumn="0" w:lastRowLastColumn="0"/>
-              <w:rPr>
-                <w:rFonts w:ascii="Times New Roman" w:hAnsi="Times New Roman" w:cs="Times New Roman"/>
-                <w:b/>
-                <w:sz w:val="18"/>
-                <w:szCs w:val="18"/>
-              </w:rPr>
-            </w:pPr>
-          </w:p>
-        </w:tc>
-        <w:tc>
-          <w:tcPr>
-            <w:tcW w:w="1701" w:type="dxa"/>
-          </w:tcPr>
-          <w:p>
-            <w:pPr>
-              <w:cnfStyle w:val="000000100000" w:firstRow="0" w:lastRow="0" w:firstColumn="0" w:lastColumn="0" w:oddVBand="0" w:evenVBand="0" w:oddHBand="1" w:evenHBand="0" w:firstRowFirstColumn="0" w:firstRowLastColumn="0" w:lastRowFirstColumn="0" w:lastRowLastColumn="0"/>
-              <w:rPr>
-                <w:rFonts w:ascii="Times New Roman" w:hAnsi="Times New Roman" w:cs="Times New Roman"/>
-                <w:b/>
-                <w:sz w:val="18"/>
-                <w:szCs w:val="18"/>
-              </w:rPr>
-            </w:pPr>
-          </w:p>
-        </w:tc>
-        <w:tc>
-          <w:tcPr>
-            <w:tcW w:w="1843" w:type="dxa"/>
-          </w:tcPr>
-          <w:p>
-            <w:pPr>
-              <w:cnfStyle w:val="000000100000" w:firstRow="0" w:lastRow="0" w:firstColumn="0" w:lastColumn="0" w:oddVBand="0" w:evenVBand="0" w:oddHBand="1" w:evenHBand="0" w:firstRowFirstColumn="0" w:firstRowLastColumn="0" w:lastRowFirstColumn="0" w:lastRowLastColumn="0"/>
-              <w:rPr>
-                <w:rFonts w:ascii="Times New Roman" w:hAnsi="Times New Roman" w:cs="Times New Roman"/>
-                <w:b/>
-                <w:sz w:val="18"/>
-                <w:szCs w:val="18"/>
-              </w:rPr>
-            </w:pPr>
-          </w:p>
-        </w:tc>
-        <w:tc>
-          <w:tcPr>
-            <w:tcW w:w="850" w:type="dxa"/>
-          </w:tcPr>
-          <w:p>
-            <w:pPr>
-              <w:cnfStyle w:val="000000100000" w:firstRow="0" w:lastRow="0" w:firstColumn="0" w:lastColumn="0" w:oddVBand="0" w:evenVBand="0" w:oddHBand="1" w:evenHBand="0" w:firstRowFirstColumn="0" w:firstRowLastColumn="0" w:lastRowFirstColumn="0" w:lastRowLastColumn="0"/>
-              <w:rPr>
-                <w:rFonts w:ascii="Times New Roman" w:hAnsi="Times New Roman" w:cs="Times New Roman"/>
-                <w:sz w:val="18"/>
-                <w:szCs w:val="18"/>
-              </w:rPr>
-            </w:pPr>
-            <w:r>
-              <w:rPr>
-                <w:rFonts w:ascii="Times New Roman" w:hAnsi="Times New Roman" w:cs="Times New Roman"/>
-                <w:sz w:val="18"/>
-                <w:szCs w:val="18"/>
-              </w:rPr>
-              <w:t>All</w:t>
-            </w:r>
-          </w:p>
-        </w:tc>
-        <w:tc>
-          <w:tcPr>
-            <w:tcW w:w="1134" w:type="dxa"/>
-          </w:tcPr>
-          <w:p>
-            <w:pPr>
-              <w:cnfStyle w:val="000000100000" w:firstRow="0" w:lastRow="0" w:firstColumn="0" w:lastColumn="0" w:oddVBand="0" w:evenVBand="0" w:oddHBand="1" w:evenHBand="0" w:firstRowFirstColumn="0" w:firstRowLastColumn="0" w:lastRowFirstColumn="0" w:lastRowLastColumn="0"/>
-              <w:rPr>
-                <w:rFonts w:ascii="Times New Roman" w:hAnsi="Times New Roman" w:cs="Times New Roman"/>
-                <w:b/>
-                <w:sz w:val="18"/>
-                <w:szCs w:val="18"/>
-              </w:rPr>
-            </w:pPr>
-          </w:p>
-        </w:tc>
-        <w:tc>
-          <w:tcPr>
-            <w:tcW w:w="992" w:type="dxa"/>
-          </w:tcPr>
-          <w:p>
-            <w:pPr>
-              <w:cnfStyle w:val="000000100000" w:firstRow="0" w:lastRow="0" w:firstColumn="0" w:lastColumn="0" w:oddVBand="0" w:evenVBand="0" w:oddHBand="1" w:evenHBand="0" w:firstRowFirstColumn="0" w:firstRowLastColumn="0" w:lastRowFirstColumn="0" w:lastRowLastColumn="0"/>
-              <w:rPr>
-                <w:rFonts w:ascii="Times New Roman" w:hAnsi="Times New Roman" w:cs="Times New Roman"/>
-                <w:b/>
-                <w:sz w:val="18"/>
-                <w:szCs w:val="18"/>
-              </w:rPr>
-            </w:pPr>
-          </w:p>
-        </w:tc>
-        <w:tc>
-          <w:tcPr>
-            <w:tcW w:w="2127" w:type="dxa"/>
-          </w:tcPr>
-          <w:p>
-            <w:pPr>
-              <w:cnfStyle w:val="000000100000" w:firstRow="0" w:lastRow="0" w:firstColumn="0" w:lastColumn="0" w:oddVBand="0" w:evenVBand="0" w:oddHBand="1" w:evenHBand="0" w:firstRowFirstColumn="0" w:firstRowLastColumn="0" w:lastRowFirstColumn="0" w:lastRowLastColumn="0"/>
-              <w:rPr>
-                <w:rFonts w:ascii="Times New Roman" w:hAnsi="Times New Roman" w:cs="Times New Roman"/>
-                <w:b/>
-                <w:sz w:val="18"/>
-                <w:szCs w:val="18"/>
-              </w:rPr>
-            </w:pPr>
-          </w:p>
-        </w:tc>
-      </w:tr>
-      <w:tr>
-        <w:tc>
-          <w:tcPr>
-            <w:cnfStyle w:val="001000000000" w:firstRow="0" w:lastRow="0" w:firstColumn="1" w:lastColumn="0" w:oddVBand="0" w:evenVBand="0" w:oddHBand="0" w:evenHBand="0" w:firstRowFirstColumn="0" w:firstRowLastColumn="0" w:lastRowFirstColumn="0" w:lastRowLastColumn="0"/>
-            <w:tcW w:w="562" w:type="dxa"/>
-          </w:tcPr>
-          <w:p>
-            <w:pPr>
-              <w:rPr>
-                <w:rFonts w:ascii="Times New Roman" w:hAnsi="Times New Roman" w:cs="Times New Roman"/>
-                <w:sz w:val="18"/>
-                <w:szCs w:val="18"/>
-              </w:rPr>
-            </w:pPr>
-            <w:r>
-              <w:rPr>
-                <w:rFonts w:ascii="Times New Roman" w:hAnsi="Times New Roman" w:cs="Times New Roman"/>
-                <w:sz w:val="18"/>
-                <w:szCs w:val="18"/>
-              </w:rPr>
-              <w:t>4.</w:t>
-            </w:r>
-          </w:p>
-        </w:tc>
-        <w:tc>
-          <w:tcPr>
-            <w:tcW w:w="709" w:type="dxa"/>
-          </w:tcPr>
-          <w:p>
-            <w:pPr>
+              <w:spacing w:line="276" w:lineRule="auto"/>
+              <w:jc w:val="center"/>
               <w:cnfStyle w:val="000000000000" w:firstRow="0" w:lastRow="0" w:firstColumn="0" w:lastColumn="0" w:oddVBand="0" w:evenVBand="0" w:oddHBand="0" w:evenHBand="0" w:firstRowFirstColumn="0" w:firstRowLastColumn="0" w:lastRowFirstColumn="0" w:lastRowLastColumn="0"/>
               <w:rPr>
                 <w:rFonts w:ascii="Times New Roman" w:hAnsi="Times New Roman" w:cs="Times New Roman"/>
-                <w:b/>
-                <w:sz w:val="18"/>
-                <w:szCs w:val="18"/>
-              </w:rPr>
-            </w:pPr>
-          </w:p>
-        </w:tc>
-        <w:tc>
-          <w:tcPr>
-            <w:tcW w:w="1559" w:type="dxa"/>
-          </w:tcPr>
-          <w:p>
-            <w:pPr>
-              <w:cnfStyle w:val="000000000000" w:firstRow="0" w:lastRow="0" w:firstColumn="0" w:lastColumn="0" w:oddVBand="0" w:evenVBand="0" w:oddHBand="0" w:evenHBand="0" w:firstRowFirstColumn="0" w:firstRowLastColumn="0" w:lastRowFirstColumn="0" w:lastRowLastColumn="0"/>
-              <w:rPr>
-                <w:rFonts w:ascii="Times New Roman" w:hAnsi="Times New Roman" w:cs="Times New Roman"/>
-                <w:sz w:val="18"/>
-                <w:szCs w:val="18"/>
-              </w:rPr>
-            </w:pPr>
-            <w:r>
-              <w:rPr>
-                <w:rFonts w:ascii="Times New Roman" w:hAnsi="Times New Roman" w:cs="Times New Roman"/>
-                <w:sz w:val="18"/>
-                <w:szCs w:val="18"/>
-              </w:rPr>
-              <w:t xml:space="preserve">Ada </w:t>
-            </w:r>
-            <w:proofErr w:type="spellStart"/>
-            <w:r>
-              <w:rPr>
-                <w:rFonts w:ascii="Times New Roman" w:hAnsi="Times New Roman" w:cs="Times New Roman"/>
-                <w:sz w:val="18"/>
-                <w:szCs w:val="18"/>
-              </w:rPr>
-              <w:t>upacara</w:t>
-            </w:r>
-            <w:proofErr w:type="spellEnd"/>
-            <w:r>
-              <w:rPr>
-                <w:rFonts w:ascii="Times New Roman" w:hAnsi="Times New Roman" w:cs="Times New Roman"/>
-                <w:sz w:val="18"/>
-                <w:szCs w:val="18"/>
-              </w:rPr>
-              <w:t xml:space="preserve"> </w:t>
-            </w:r>
-            <w:proofErr w:type="spellStart"/>
-            <w:r>
-              <w:rPr>
-                <w:rFonts w:ascii="Times New Roman" w:hAnsi="Times New Roman" w:cs="Times New Roman"/>
-                <w:sz w:val="18"/>
-                <w:szCs w:val="18"/>
-              </w:rPr>
-              <w:t>keagamaan</w:t>
-            </w:r>
-            <w:proofErr w:type="spellEnd"/>
-            <w:r>
-              <w:rPr>
-                <w:rFonts w:ascii="Times New Roman" w:hAnsi="Times New Roman" w:cs="Times New Roman"/>
-                <w:sz w:val="18"/>
-                <w:szCs w:val="18"/>
-              </w:rPr>
-              <w:t xml:space="preserve"> </w:t>
-            </w:r>
-          </w:p>
-        </w:tc>
-        <w:tc>
-          <w:tcPr>
-            <w:tcW w:w="1560" w:type="dxa"/>
-          </w:tcPr>
-          <w:p>
-            <w:pPr>
-              <w:cnfStyle w:val="000000000000" w:firstRow="0" w:lastRow="0" w:firstColumn="0" w:lastColumn="0" w:oddVBand="0" w:evenVBand="0" w:oddHBand="0" w:evenHBand="0" w:firstRowFirstColumn="0" w:firstRowLastColumn="0" w:lastRowFirstColumn="0" w:lastRowLastColumn="0"/>
-              <w:rPr>
-                <w:rFonts w:ascii="Times New Roman" w:hAnsi="Times New Roman" w:cs="Times New Roman"/>
-                <w:sz w:val="18"/>
-                <w:szCs w:val="18"/>
-              </w:rPr>
-            </w:pPr>
-            <w:r>
-              <w:rPr>
-                <w:rFonts w:ascii="Times New Roman" w:hAnsi="Times New Roman" w:cs="Times New Roman"/>
-                <w:sz w:val="18"/>
-                <w:szCs w:val="18"/>
-              </w:rPr>
-              <w:t xml:space="preserve">Team member </w:t>
-            </w:r>
-            <w:proofErr w:type="spellStart"/>
-            <w:r>
-              <w:rPr>
-                <w:rFonts w:ascii="Times New Roman" w:hAnsi="Times New Roman" w:cs="Times New Roman"/>
-                <w:sz w:val="18"/>
-                <w:szCs w:val="18"/>
-              </w:rPr>
-              <w:t>telat</w:t>
-            </w:r>
-            <w:proofErr w:type="spellEnd"/>
-            <w:r>
-              <w:rPr>
-                <w:rFonts w:ascii="Times New Roman" w:hAnsi="Times New Roman" w:cs="Times New Roman"/>
-                <w:sz w:val="18"/>
-                <w:szCs w:val="18"/>
-              </w:rPr>
-              <w:t xml:space="preserve"> 1 </w:t>
-            </w:r>
-            <w:proofErr w:type="spellStart"/>
-            <w:r>
-              <w:rPr>
-                <w:rFonts w:ascii="Times New Roman" w:hAnsi="Times New Roman" w:cs="Times New Roman"/>
-                <w:sz w:val="18"/>
-                <w:szCs w:val="18"/>
-              </w:rPr>
-              <w:t>hari</w:t>
-            </w:r>
-            <w:proofErr w:type="spellEnd"/>
-            <w:r>
-              <w:rPr>
-                <w:rFonts w:ascii="Times New Roman" w:hAnsi="Times New Roman" w:cs="Times New Roman"/>
-                <w:sz w:val="18"/>
-                <w:szCs w:val="18"/>
-              </w:rPr>
-              <w:t xml:space="preserve"> </w:t>
-            </w:r>
-            <w:proofErr w:type="spellStart"/>
-            <w:r>
-              <w:rPr>
-                <w:rFonts w:ascii="Times New Roman" w:hAnsi="Times New Roman" w:cs="Times New Roman"/>
-                <w:sz w:val="18"/>
-                <w:szCs w:val="18"/>
-              </w:rPr>
-              <w:t>untuk</w:t>
-            </w:r>
-            <w:proofErr w:type="spellEnd"/>
-            <w:r>
-              <w:rPr>
-                <w:rFonts w:ascii="Times New Roman" w:hAnsi="Times New Roman" w:cs="Times New Roman"/>
-                <w:sz w:val="18"/>
-                <w:szCs w:val="18"/>
-              </w:rPr>
-              <w:t xml:space="preserve"> </w:t>
-            </w:r>
-            <w:proofErr w:type="spellStart"/>
-            <w:r>
-              <w:rPr>
-                <w:rFonts w:ascii="Times New Roman" w:hAnsi="Times New Roman" w:cs="Times New Roman"/>
-                <w:sz w:val="18"/>
-                <w:szCs w:val="18"/>
-              </w:rPr>
-              <w:t>mengerjakan</w:t>
-            </w:r>
-            <w:proofErr w:type="spellEnd"/>
-            <w:r>
-              <w:rPr>
-                <w:rFonts w:ascii="Times New Roman" w:hAnsi="Times New Roman" w:cs="Times New Roman"/>
-                <w:sz w:val="18"/>
-                <w:szCs w:val="18"/>
-              </w:rPr>
-              <w:t xml:space="preserve"> </w:t>
-            </w:r>
-            <w:proofErr w:type="spellStart"/>
-            <w:r>
-              <w:rPr>
-                <w:rFonts w:ascii="Times New Roman" w:hAnsi="Times New Roman" w:cs="Times New Roman"/>
-                <w:sz w:val="18"/>
-                <w:szCs w:val="18"/>
-              </w:rPr>
-              <w:t>tugasnya</w:t>
-            </w:r>
-            <w:proofErr w:type="spellEnd"/>
-          </w:p>
-        </w:tc>
-        <w:tc>
-          <w:tcPr>
-            <w:tcW w:w="992" w:type="dxa"/>
-          </w:tcPr>
-          <w:p>
-            <w:pPr>
-              <w:cnfStyle w:val="000000000000" w:firstRow="0" w:lastRow="0" w:firstColumn="0" w:lastColumn="0" w:oddVBand="0" w:evenVBand="0" w:oddHBand="0" w:evenHBand="0" w:firstRowFirstColumn="0" w:firstRowLastColumn="0" w:lastRowFirstColumn="0" w:lastRowLastColumn="0"/>
-              <w:rPr>
-                <w:rFonts w:ascii="Times New Roman" w:hAnsi="Times New Roman" w:cs="Times New Roman"/>
-                <w:sz w:val="18"/>
-                <w:szCs w:val="18"/>
-              </w:rPr>
-            </w:pPr>
-            <w:r>
-              <w:rPr>
-                <w:rFonts w:ascii="Times New Roman" w:hAnsi="Times New Roman" w:cs="Times New Roman"/>
-                <w:sz w:val="18"/>
-                <w:szCs w:val="18"/>
-              </w:rPr>
-              <w:t>Process Risk</w:t>
-            </w:r>
-          </w:p>
-        </w:tc>
-        <w:tc>
-          <w:tcPr>
-            <w:tcW w:w="1134" w:type="dxa"/>
-          </w:tcPr>
-          <w:p>
-            <w:pPr>
-              <w:cnfStyle w:val="000000000000" w:firstRow="0" w:lastRow="0" w:firstColumn="0" w:lastColumn="0" w:oddVBand="0" w:evenVBand="0" w:oddHBand="0" w:evenHBand="0" w:firstRowFirstColumn="0" w:firstRowLastColumn="0" w:lastRowFirstColumn="0" w:lastRowLastColumn="0"/>
-              <w:rPr>
-                <w:rFonts w:ascii="Times New Roman" w:hAnsi="Times New Roman" w:cs="Times New Roman"/>
-                <w:b/>
-                <w:sz w:val="18"/>
-                <w:szCs w:val="18"/>
-              </w:rPr>
-            </w:pPr>
-          </w:p>
-        </w:tc>
-        <w:tc>
-          <w:tcPr>
-            <w:tcW w:w="1701" w:type="dxa"/>
-          </w:tcPr>
-          <w:p>
-            <w:pPr>
-              <w:cnfStyle w:val="000000000000" w:firstRow="0" w:lastRow="0" w:firstColumn="0" w:lastColumn="0" w:oddVBand="0" w:evenVBand="0" w:oddHBand="0" w:evenHBand="0" w:firstRowFirstColumn="0" w:firstRowLastColumn="0" w:lastRowFirstColumn="0" w:lastRowLastColumn="0"/>
-              <w:rPr>
-                <w:rFonts w:ascii="Times New Roman" w:hAnsi="Times New Roman" w:cs="Times New Roman"/>
-                <w:b/>
-                <w:sz w:val="18"/>
-                <w:szCs w:val="18"/>
-              </w:rPr>
-            </w:pPr>
-          </w:p>
-        </w:tc>
-        <w:tc>
-          <w:tcPr>
-            <w:tcW w:w="1843" w:type="dxa"/>
-          </w:tcPr>
-          <w:p>
-            <w:pPr>
-              <w:cnfStyle w:val="000000000000" w:firstRow="0" w:lastRow="0" w:firstColumn="0" w:lastColumn="0" w:oddVBand="0" w:evenVBand="0" w:oddHBand="0" w:evenHBand="0" w:firstRowFirstColumn="0" w:firstRowLastColumn="0" w:lastRowFirstColumn="0" w:lastRowLastColumn="0"/>
-              <w:rPr>
-                <w:rFonts w:ascii="Times New Roman" w:hAnsi="Times New Roman" w:cs="Times New Roman"/>
-                <w:b/>
-                <w:sz w:val="18"/>
-                <w:szCs w:val="18"/>
-              </w:rPr>
-            </w:pPr>
-          </w:p>
-        </w:tc>
-        <w:tc>
-          <w:tcPr>
-            <w:tcW w:w="850" w:type="dxa"/>
-          </w:tcPr>
-          <w:p>
-            <w:pPr>
-              <w:cnfStyle w:val="000000000000" w:firstRow="0" w:lastRow="0" w:firstColumn="0" w:lastColumn="0" w:oddVBand="0" w:evenVBand="0" w:oddHBand="0" w:evenHBand="0" w:firstRowFirstColumn="0" w:firstRowLastColumn="0" w:lastRowFirstColumn="0" w:lastRowLastColumn="0"/>
-              <w:rPr>
-                <w:rFonts w:ascii="Times New Roman" w:hAnsi="Times New Roman" w:cs="Times New Roman"/>
-                <w:sz w:val="18"/>
-                <w:szCs w:val="18"/>
-              </w:rPr>
-            </w:pPr>
-            <w:proofErr w:type="spellStart"/>
-            <w:r>
-              <w:rPr>
-                <w:rFonts w:ascii="Times New Roman" w:hAnsi="Times New Roman" w:cs="Times New Roman"/>
-                <w:sz w:val="18"/>
-                <w:szCs w:val="18"/>
-              </w:rPr>
-              <w:t>Wulan</w:t>
-            </w:r>
-            <w:proofErr w:type="spellEnd"/>
-          </w:p>
-        </w:tc>
-        <w:tc>
-          <w:tcPr>
-            <w:tcW w:w="1134" w:type="dxa"/>
-          </w:tcPr>
-          <w:p>
-            <w:pPr>
-              <w:cnfStyle w:val="000000000000" w:firstRow="0" w:lastRow="0" w:firstColumn="0" w:lastColumn="0" w:oddVBand="0" w:evenVBand="0" w:oddHBand="0" w:evenHBand="0" w:firstRowFirstColumn="0" w:firstRowLastColumn="0" w:lastRowFirstColumn="0" w:lastRowLastColumn="0"/>
-              <w:rPr>
-                <w:rFonts w:ascii="Times New Roman" w:hAnsi="Times New Roman" w:cs="Times New Roman"/>
-                <w:b/>
-                <w:sz w:val="18"/>
-                <w:szCs w:val="18"/>
-              </w:rPr>
-            </w:pPr>
-          </w:p>
-        </w:tc>
-        <w:tc>
-          <w:tcPr>
-            <w:tcW w:w="992" w:type="dxa"/>
-          </w:tcPr>
-          <w:p>
-            <w:pPr>
-              <w:cnfStyle w:val="000000000000" w:firstRow="0" w:lastRow="0" w:firstColumn="0" w:lastColumn="0" w:oddVBand="0" w:evenVBand="0" w:oddHBand="0" w:evenHBand="0" w:firstRowFirstColumn="0" w:firstRowLastColumn="0" w:lastRowFirstColumn="0" w:lastRowLastColumn="0"/>
-              <w:rPr>
-                <w:rFonts w:ascii="Times New Roman" w:hAnsi="Times New Roman" w:cs="Times New Roman"/>
-                <w:b/>
-                <w:sz w:val="18"/>
-                <w:szCs w:val="18"/>
-              </w:rPr>
-            </w:pPr>
-          </w:p>
-        </w:tc>
-        <w:tc>
-          <w:tcPr>
-            <w:tcW w:w="2127" w:type="dxa"/>
-          </w:tcPr>
-          <w:p>
-            <w:pPr>
-              <w:cnfStyle w:val="000000000000" w:firstRow="0" w:lastRow="0" w:firstColumn="0" w:lastColumn="0" w:oddVBand="0" w:evenVBand="0" w:oddHBand="0" w:evenHBand="0" w:firstRowFirstColumn="0" w:firstRowLastColumn="0" w:lastRowFirstColumn="0" w:lastRowLastColumn="0"/>
-              <w:rPr>
-                <w:rFonts w:ascii="Times New Roman" w:hAnsi="Times New Roman" w:cs="Times New Roman"/>
-                <w:b/>
-                <w:sz w:val="18"/>
-                <w:szCs w:val="18"/>
-              </w:rPr>
-            </w:pPr>
+                <w:sz w:val="17"/>
+                <w:szCs w:val="17"/>
+              </w:rPr>
+            </w:pPr>
+            <w:r>
+              <w:rPr>
+                <w:rFonts w:ascii="Times New Roman" w:hAnsi="Times New Roman" w:cs="Times New Roman"/>
+                <w:sz w:val="17"/>
+                <w:szCs w:val="17"/>
+              </w:rPr>
+              <w:t xml:space="preserve">It is common to have misunderstanding. In order to prevent this, we often communicate working in physical or online platform. </w:t>
+            </w:r>
           </w:p>
         </w:tc>
       </w:tr>
@@ -11740,7 +12179,722 @@
         </w:sectPr>
       </w:pPr>
     </w:p>
-    <w:bookmarkStart w:id="20" w:name="_Toc33047177" w:displacedByCustomXml="next"/>
+    <w:p>
+      <w:pPr>
+        <w:spacing w:after="120" w:line="360" w:lineRule="auto"/>
+        <w:jc w:val="center"/>
+        <w:rPr>
+          <w:rFonts w:ascii="Times New Roman" w:eastAsia="Times New Roman" w:hAnsi="Times New Roman" w:cs="Times New Roman"/>
+          <w:i/>
+          <w:sz w:val="20"/>
+          <w:szCs w:val="20"/>
+        </w:rPr>
+      </w:pPr>
+      <w:r>
+        <w:rPr>
+          <w:rFonts w:ascii="Times New Roman" w:eastAsia="Times New Roman" w:hAnsi="Times New Roman" w:cs="Times New Roman"/>
+          <w:b/>
+          <w:i/>
+          <w:sz w:val="24"/>
+          <w:szCs w:val="24"/>
+        </w:rPr>
+        <w:lastRenderedPageBreak/>
+        <w:t>Probability and Impact Matrix</w:t>
+      </w:r>
+    </w:p>
+    <w:tbl>
+      <w:tblPr>
+        <w:tblW w:w="0" w:type="dxa"/>
+        <w:tblInd w:w="580" w:type="dxa"/>
+        <w:tblBorders>
+          <w:top w:val="single" w:sz="8" w:space="0" w:color="000000"/>
+          <w:left w:val="single" w:sz="8" w:space="0" w:color="000000"/>
+          <w:bottom w:val="single" w:sz="8" w:space="0" w:color="000000"/>
+          <w:right w:val="single" w:sz="8" w:space="0" w:color="000000"/>
+          <w:insideH w:val="single" w:sz="8" w:space="0" w:color="000000"/>
+          <w:insideV w:val="single" w:sz="8" w:space="0" w:color="000000"/>
+        </w:tblBorders>
+        <w:tblLayout w:type="fixed"/>
+        <w:tblLook w:val="0600" w:firstRow="0" w:lastRow="0" w:firstColumn="0" w:lastColumn="0" w:noHBand="1" w:noVBand="1"/>
+      </w:tblPr>
+      <w:tblGrid>
+        <w:gridCol w:w="1860"/>
+        <w:gridCol w:w="1455"/>
+        <w:gridCol w:w="1845"/>
+        <w:gridCol w:w="2220"/>
+      </w:tblGrid>
+      <w:tr>
+        <w:trPr>
+          <w:trHeight w:val="440"/>
+        </w:trPr>
+        <w:tc>
+          <w:tcPr>
+            <w:tcW w:w="1860" w:type="dxa"/>
+            <w:tcBorders>
+              <w:top w:val="single" w:sz="8" w:space="0" w:color="000000"/>
+              <w:left w:val="single" w:sz="8" w:space="0" w:color="000000"/>
+              <w:bottom w:val="single" w:sz="8" w:space="0" w:color="000000"/>
+              <w:right w:val="single" w:sz="8" w:space="0" w:color="000000"/>
+            </w:tcBorders>
+            <w:tcMar>
+              <w:top w:w="100" w:type="dxa"/>
+              <w:left w:w="100" w:type="dxa"/>
+              <w:bottom w:w="100" w:type="dxa"/>
+              <w:right w:w="100" w:type="dxa"/>
+            </w:tcMar>
+            <w:vAlign w:val="center"/>
+            <w:hideMark/>
+          </w:tcPr>
+          <w:p>
+            <w:pPr>
+              <w:widowControl w:val="0"/>
+              <w:spacing w:line="240" w:lineRule="auto"/>
+              <w:jc w:val="center"/>
+              <w:rPr>
+                <w:rFonts w:ascii="Times New Roman" w:eastAsia="Times New Roman" w:hAnsi="Times New Roman" w:cs="Times New Roman"/>
+                <w:b/>
+                <w:sz w:val="24"/>
+                <w:szCs w:val="24"/>
+                <w:u w:val="single"/>
+              </w:rPr>
+            </w:pPr>
+            <w:r>
+              <w:rPr>
+                <w:rFonts w:ascii="Times New Roman" w:eastAsia="Times New Roman" w:hAnsi="Times New Roman" w:cs="Times New Roman"/>
+                <w:b/>
+                <w:sz w:val="24"/>
+                <w:szCs w:val="24"/>
+                <w:u w:val="single"/>
+              </w:rPr>
+              <w:t>High</w:t>
+            </w:r>
+          </w:p>
+        </w:tc>
+        <w:tc>
+          <w:tcPr>
+            <w:tcW w:w="1455" w:type="dxa"/>
+            <w:tcBorders>
+              <w:top w:val="single" w:sz="8" w:space="0" w:color="000000"/>
+              <w:left w:val="single" w:sz="8" w:space="0" w:color="000000"/>
+              <w:bottom w:val="single" w:sz="8" w:space="0" w:color="000000"/>
+              <w:right w:val="single" w:sz="8" w:space="0" w:color="000000"/>
+            </w:tcBorders>
+            <w:tcMar>
+              <w:top w:w="100" w:type="dxa"/>
+              <w:left w:w="100" w:type="dxa"/>
+              <w:bottom w:w="100" w:type="dxa"/>
+              <w:right w:w="100" w:type="dxa"/>
+            </w:tcMar>
+            <w:hideMark/>
+          </w:tcPr>
+          <w:p>
+            <w:pPr>
+              <w:widowControl w:val="0"/>
+              <w:spacing w:line="240" w:lineRule="auto"/>
+              <w:jc w:val="center"/>
+              <w:rPr>
+                <w:rFonts w:ascii="Times New Roman" w:eastAsia="Times New Roman" w:hAnsi="Times New Roman" w:cs="Times New Roman"/>
+                <w:sz w:val="24"/>
+                <w:szCs w:val="24"/>
+              </w:rPr>
+            </w:pPr>
+          </w:p>
+        </w:tc>
+        <w:tc>
+          <w:tcPr>
+            <w:tcW w:w="1845" w:type="dxa"/>
+            <w:tcBorders>
+              <w:top w:val="single" w:sz="8" w:space="0" w:color="000000"/>
+              <w:left w:val="single" w:sz="8" w:space="0" w:color="000000"/>
+              <w:bottom w:val="single" w:sz="8" w:space="0" w:color="000000"/>
+              <w:right w:val="single" w:sz="8" w:space="0" w:color="000000"/>
+            </w:tcBorders>
+            <w:tcMar>
+              <w:top w:w="100" w:type="dxa"/>
+              <w:left w:w="100" w:type="dxa"/>
+              <w:bottom w:w="100" w:type="dxa"/>
+              <w:right w:w="100" w:type="dxa"/>
+            </w:tcMar>
+          </w:tcPr>
+          <w:p>
+            <w:pPr>
+              <w:widowControl w:val="0"/>
+              <w:spacing w:line="240" w:lineRule="auto"/>
+              <w:jc w:val="center"/>
+              <w:rPr>
+                <w:rFonts w:ascii="Times New Roman" w:eastAsia="Times New Roman" w:hAnsi="Times New Roman" w:cs="Times New Roman"/>
+                <w:sz w:val="24"/>
+                <w:szCs w:val="24"/>
+              </w:rPr>
+            </w:pPr>
+            <w:r>
+              <w:rPr>
+                <w:rFonts w:ascii="Times New Roman" w:eastAsia="Times New Roman" w:hAnsi="Times New Roman" w:cs="Times New Roman"/>
+                <w:sz w:val="24"/>
+                <w:szCs w:val="24"/>
+              </w:rPr>
+              <w:t>R1</w:t>
+            </w:r>
+          </w:p>
+        </w:tc>
+        <w:tc>
+          <w:tcPr>
+            <w:tcW w:w="2220" w:type="dxa"/>
+            <w:tcBorders>
+              <w:top w:val="single" w:sz="8" w:space="0" w:color="000000"/>
+              <w:left w:val="single" w:sz="8" w:space="0" w:color="000000"/>
+              <w:bottom w:val="single" w:sz="8" w:space="0" w:color="000000"/>
+              <w:right w:val="single" w:sz="8" w:space="0" w:color="000000"/>
+            </w:tcBorders>
+            <w:tcMar>
+              <w:top w:w="100" w:type="dxa"/>
+              <w:left w:w="100" w:type="dxa"/>
+              <w:bottom w:w="100" w:type="dxa"/>
+              <w:right w:w="100" w:type="dxa"/>
+            </w:tcMar>
+            <w:hideMark/>
+          </w:tcPr>
+          <w:p>
+            <w:pPr>
+              <w:widowControl w:val="0"/>
+              <w:spacing w:line="240" w:lineRule="auto"/>
+              <w:jc w:val="center"/>
+              <w:rPr>
+                <w:rFonts w:ascii="Times New Roman" w:eastAsia="Times New Roman" w:hAnsi="Times New Roman" w:cs="Times New Roman"/>
+                <w:sz w:val="24"/>
+                <w:szCs w:val="24"/>
+              </w:rPr>
+            </w:pPr>
+            <w:r>
+              <w:rPr>
+                <w:rFonts w:ascii="Times New Roman" w:eastAsia="Times New Roman" w:hAnsi="Times New Roman" w:cs="Times New Roman"/>
+                <w:sz w:val="24"/>
+                <w:szCs w:val="24"/>
+              </w:rPr>
+              <w:t>R4</w:t>
+            </w:r>
+          </w:p>
+        </w:tc>
+      </w:tr>
+      <w:tr>
+        <w:trPr>
+          <w:trHeight w:val="440"/>
+        </w:trPr>
+        <w:tc>
+          <w:tcPr>
+            <w:tcW w:w="1860" w:type="dxa"/>
+            <w:tcBorders>
+              <w:top w:val="single" w:sz="8" w:space="0" w:color="000000"/>
+              <w:left w:val="single" w:sz="8" w:space="0" w:color="000000"/>
+              <w:bottom w:val="single" w:sz="8" w:space="0" w:color="000000"/>
+              <w:right w:val="single" w:sz="8" w:space="0" w:color="000000"/>
+            </w:tcBorders>
+            <w:tcMar>
+              <w:top w:w="100" w:type="dxa"/>
+              <w:left w:w="100" w:type="dxa"/>
+              <w:bottom w:w="100" w:type="dxa"/>
+              <w:right w:w="100" w:type="dxa"/>
+            </w:tcMar>
+            <w:vAlign w:val="center"/>
+            <w:hideMark/>
+          </w:tcPr>
+          <w:p>
+            <w:pPr>
+              <w:widowControl w:val="0"/>
+              <w:spacing w:line="240" w:lineRule="auto"/>
+              <w:jc w:val="center"/>
+              <w:rPr>
+                <w:rFonts w:ascii="Times New Roman" w:eastAsia="Times New Roman" w:hAnsi="Times New Roman" w:cs="Times New Roman"/>
+                <w:b/>
+                <w:sz w:val="24"/>
+                <w:szCs w:val="24"/>
+                <w:u w:val="single"/>
+              </w:rPr>
+            </w:pPr>
+            <w:r>
+              <w:rPr>
+                <w:rFonts w:ascii="Times New Roman" w:eastAsia="Times New Roman" w:hAnsi="Times New Roman" w:cs="Times New Roman"/>
+                <w:b/>
+                <w:sz w:val="24"/>
+                <w:szCs w:val="24"/>
+                <w:u w:val="single"/>
+              </w:rPr>
+              <w:t>Medium</w:t>
+            </w:r>
+          </w:p>
+        </w:tc>
+        <w:tc>
+          <w:tcPr>
+            <w:tcW w:w="1455" w:type="dxa"/>
+            <w:tcBorders>
+              <w:top w:val="single" w:sz="8" w:space="0" w:color="000000"/>
+              <w:left w:val="single" w:sz="8" w:space="0" w:color="000000"/>
+              <w:bottom w:val="single" w:sz="8" w:space="0" w:color="000000"/>
+              <w:right w:val="single" w:sz="8" w:space="0" w:color="000000"/>
+            </w:tcBorders>
+            <w:tcMar>
+              <w:top w:w="100" w:type="dxa"/>
+              <w:left w:w="100" w:type="dxa"/>
+              <w:bottom w:w="100" w:type="dxa"/>
+              <w:right w:w="100" w:type="dxa"/>
+            </w:tcMar>
+          </w:tcPr>
+          <w:p>
+            <w:pPr>
+              <w:widowControl w:val="0"/>
+              <w:spacing w:line="240" w:lineRule="auto"/>
+              <w:jc w:val="center"/>
+              <w:rPr>
+                <w:rFonts w:ascii="Times New Roman" w:eastAsia="Times New Roman" w:hAnsi="Times New Roman" w:cs="Times New Roman"/>
+                <w:sz w:val="24"/>
+                <w:szCs w:val="24"/>
+              </w:rPr>
+            </w:pPr>
+          </w:p>
+        </w:tc>
+        <w:tc>
+          <w:tcPr>
+            <w:tcW w:w="1845" w:type="dxa"/>
+            <w:tcBorders>
+              <w:top w:val="single" w:sz="8" w:space="0" w:color="000000"/>
+              <w:left w:val="single" w:sz="8" w:space="0" w:color="000000"/>
+              <w:bottom w:val="single" w:sz="8" w:space="0" w:color="000000"/>
+              <w:right w:val="single" w:sz="8" w:space="0" w:color="000000"/>
+            </w:tcBorders>
+            <w:tcMar>
+              <w:top w:w="100" w:type="dxa"/>
+              <w:left w:w="100" w:type="dxa"/>
+              <w:bottom w:w="100" w:type="dxa"/>
+              <w:right w:w="100" w:type="dxa"/>
+            </w:tcMar>
+            <w:hideMark/>
+          </w:tcPr>
+          <w:p>
+            <w:pPr>
+              <w:widowControl w:val="0"/>
+              <w:spacing w:line="240" w:lineRule="auto"/>
+              <w:jc w:val="center"/>
+              <w:rPr>
+                <w:rFonts w:ascii="Times New Roman" w:eastAsia="Times New Roman" w:hAnsi="Times New Roman" w:cs="Times New Roman"/>
+                <w:sz w:val="24"/>
+                <w:szCs w:val="24"/>
+              </w:rPr>
+            </w:pPr>
+            <w:r>
+              <w:rPr>
+                <w:rFonts w:ascii="Times New Roman" w:eastAsia="Times New Roman" w:hAnsi="Times New Roman" w:cs="Times New Roman"/>
+                <w:sz w:val="24"/>
+                <w:szCs w:val="24"/>
+              </w:rPr>
+              <w:t>R2</w:t>
+            </w:r>
+          </w:p>
+        </w:tc>
+        <w:tc>
+          <w:tcPr>
+            <w:tcW w:w="2220" w:type="dxa"/>
+            <w:tcBorders>
+              <w:top w:val="single" w:sz="8" w:space="0" w:color="000000"/>
+              <w:left w:val="single" w:sz="8" w:space="0" w:color="000000"/>
+              <w:bottom w:val="single" w:sz="8" w:space="0" w:color="000000"/>
+              <w:right w:val="single" w:sz="8" w:space="0" w:color="000000"/>
+            </w:tcBorders>
+            <w:tcMar>
+              <w:top w:w="100" w:type="dxa"/>
+              <w:left w:w="100" w:type="dxa"/>
+              <w:bottom w:w="100" w:type="dxa"/>
+              <w:right w:w="100" w:type="dxa"/>
+            </w:tcMar>
+            <w:hideMark/>
+          </w:tcPr>
+          <w:p>
+            <w:pPr>
+              <w:widowControl w:val="0"/>
+              <w:spacing w:line="240" w:lineRule="auto"/>
+              <w:jc w:val="center"/>
+              <w:rPr>
+                <w:rFonts w:ascii="Times New Roman" w:eastAsia="Times New Roman" w:hAnsi="Times New Roman" w:cs="Times New Roman"/>
+                <w:sz w:val="24"/>
+                <w:szCs w:val="24"/>
+              </w:rPr>
+            </w:pPr>
+            <w:r>
+              <w:rPr>
+                <w:rFonts w:ascii="Times New Roman" w:eastAsia="Times New Roman" w:hAnsi="Times New Roman" w:cs="Times New Roman"/>
+                <w:sz w:val="24"/>
+                <w:szCs w:val="24"/>
+              </w:rPr>
+              <w:t>R3</w:t>
+            </w:r>
+          </w:p>
+        </w:tc>
+      </w:tr>
+      <w:tr>
+        <w:trPr>
+          <w:trHeight w:val="440"/>
+        </w:trPr>
+        <w:tc>
+          <w:tcPr>
+            <w:tcW w:w="1860" w:type="dxa"/>
+            <w:tcBorders>
+              <w:top w:val="single" w:sz="8" w:space="0" w:color="000000"/>
+              <w:left w:val="single" w:sz="8" w:space="0" w:color="000000"/>
+              <w:bottom w:val="single" w:sz="8" w:space="0" w:color="000000"/>
+              <w:right w:val="single" w:sz="8" w:space="0" w:color="000000"/>
+            </w:tcBorders>
+            <w:tcMar>
+              <w:top w:w="100" w:type="dxa"/>
+              <w:left w:w="100" w:type="dxa"/>
+              <w:bottom w:w="100" w:type="dxa"/>
+              <w:right w:w="100" w:type="dxa"/>
+            </w:tcMar>
+            <w:vAlign w:val="center"/>
+            <w:hideMark/>
+          </w:tcPr>
+          <w:p>
+            <w:pPr>
+              <w:widowControl w:val="0"/>
+              <w:spacing w:line="240" w:lineRule="auto"/>
+              <w:jc w:val="center"/>
+              <w:rPr>
+                <w:rFonts w:ascii="Times New Roman" w:eastAsia="Times New Roman" w:hAnsi="Times New Roman" w:cs="Times New Roman"/>
+                <w:b/>
+                <w:sz w:val="24"/>
+                <w:szCs w:val="24"/>
+                <w:u w:val="single"/>
+              </w:rPr>
+            </w:pPr>
+            <w:r>
+              <w:rPr>
+                <w:rFonts w:ascii="Times New Roman" w:eastAsia="Times New Roman" w:hAnsi="Times New Roman" w:cs="Times New Roman"/>
+                <w:b/>
+                <w:sz w:val="24"/>
+                <w:szCs w:val="24"/>
+                <w:u w:val="single"/>
+              </w:rPr>
+              <w:t>Low</w:t>
+            </w:r>
+          </w:p>
+        </w:tc>
+        <w:tc>
+          <w:tcPr>
+            <w:tcW w:w="1455" w:type="dxa"/>
+            <w:tcBorders>
+              <w:top w:val="single" w:sz="8" w:space="0" w:color="000000"/>
+              <w:left w:val="single" w:sz="8" w:space="0" w:color="000000"/>
+              <w:bottom w:val="single" w:sz="8" w:space="0" w:color="000000"/>
+              <w:right w:val="single" w:sz="8" w:space="0" w:color="000000"/>
+            </w:tcBorders>
+            <w:tcMar>
+              <w:top w:w="100" w:type="dxa"/>
+              <w:left w:w="100" w:type="dxa"/>
+              <w:bottom w:w="100" w:type="dxa"/>
+              <w:right w:w="100" w:type="dxa"/>
+            </w:tcMar>
+          </w:tcPr>
+          <w:p>
+            <w:pPr>
+              <w:widowControl w:val="0"/>
+              <w:spacing w:line="240" w:lineRule="auto"/>
+              <w:jc w:val="center"/>
+              <w:rPr>
+                <w:rFonts w:ascii="Times New Roman" w:eastAsia="Times New Roman" w:hAnsi="Times New Roman" w:cs="Times New Roman"/>
+                <w:sz w:val="24"/>
+                <w:szCs w:val="24"/>
+              </w:rPr>
+            </w:pPr>
+          </w:p>
+        </w:tc>
+        <w:tc>
+          <w:tcPr>
+            <w:tcW w:w="1845" w:type="dxa"/>
+            <w:tcBorders>
+              <w:top w:val="single" w:sz="8" w:space="0" w:color="000000"/>
+              <w:left w:val="single" w:sz="8" w:space="0" w:color="000000"/>
+              <w:bottom w:val="single" w:sz="8" w:space="0" w:color="000000"/>
+              <w:right w:val="single" w:sz="8" w:space="0" w:color="000000"/>
+            </w:tcBorders>
+            <w:tcMar>
+              <w:top w:w="100" w:type="dxa"/>
+              <w:left w:w="100" w:type="dxa"/>
+              <w:bottom w:w="100" w:type="dxa"/>
+              <w:right w:w="100" w:type="dxa"/>
+            </w:tcMar>
+          </w:tcPr>
+          <w:p>
+            <w:pPr>
+              <w:widowControl w:val="0"/>
+              <w:spacing w:line="240" w:lineRule="auto"/>
+              <w:jc w:val="center"/>
+              <w:rPr>
+                <w:rFonts w:ascii="Times New Roman" w:eastAsia="Times New Roman" w:hAnsi="Times New Roman" w:cs="Times New Roman"/>
+                <w:sz w:val="24"/>
+                <w:szCs w:val="24"/>
+              </w:rPr>
+            </w:pPr>
+          </w:p>
+        </w:tc>
+        <w:tc>
+          <w:tcPr>
+            <w:tcW w:w="2220" w:type="dxa"/>
+            <w:tcBorders>
+              <w:top w:val="single" w:sz="8" w:space="0" w:color="000000"/>
+              <w:left w:val="single" w:sz="8" w:space="0" w:color="000000"/>
+              <w:bottom w:val="single" w:sz="8" w:space="0" w:color="000000"/>
+              <w:right w:val="single" w:sz="8" w:space="0" w:color="000000"/>
+            </w:tcBorders>
+            <w:tcMar>
+              <w:top w:w="100" w:type="dxa"/>
+              <w:left w:w="100" w:type="dxa"/>
+              <w:bottom w:w="100" w:type="dxa"/>
+              <w:right w:w="100" w:type="dxa"/>
+            </w:tcMar>
+            <w:hideMark/>
+          </w:tcPr>
+          <w:p>
+            <w:pPr>
+              <w:widowControl w:val="0"/>
+              <w:spacing w:line="240" w:lineRule="auto"/>
+              <w:jc w:val="center"/>
+              <w:rPr>
+                <w:rFonts w:ascii="Times New Roman" w:eastAsia="Times New Roman" w:hAnsi="Times New Roman" w:cs="Times New Roman"/>
+                <w:sz w:val="24"/>
+                <w:szCs w:val="24"/>
+              </w:rPr>
+            </w:pPr>
+          </w:p>
+        </w:tc>
+      </w:tr>
+      <w:tr>
+        <w:trPr>
+          <w:trHeight w:val="600"/>
+        </w:trPr>
+        <w:tc>
+          <w:tcPr>
+            <w:tcW w:w="1860" w:type="dxa"/>
+            <w:tcBorders>
+              <w:top w:val="single" w:sz="8" w:space="0" w:color="000000"/>
+              <w:left w:val="single" w:sz="8" w:space="0" w:color="000000"/>
+              <w:bottom w:val="single" w:sz="8" w:space="0" w:color="000000"/>
+              <w:right w:val="single" w:sz="8" w:space="0" w:color="000000"/>
+              <w:tr2bl w:val="single" w:sz="8" w:space="0" w:color="000000"/>
+            </w:tcBorders>
+            <w:tcMar>
+              <w:top w:w="100" w:type="dxa"/>
+              <w:left w:w="100" w:type="dxa"/>
+              <w:bottom w:w="100" w:type="dxa"/>
+              <w:right w:w="100" w:type="dxa"/>
+            </w:tcMar>
+            <w:hideMark/>
+          </w:tcPr>
+          <w:p>
+            <w:pPr>
+              <w:widowControl w:val="0"/>
+              <w:spacing w:line="240" w:lineRule="auto"/>
+              <w:rPr>
+                <w:rFonts w:ascii="Times New Roman" w:eastAsia="Times New Roman" w:hAnsi="Times New Roman" w:cs="Times New Roman"/>
+                <w:b/>
+                <w:i/>
+                <w:sz w:val="24"/>
+                <w:szCs w:val="24"/>
+              </w:rPr>
+            </w:pPr>
+            <w:r>
+              <w:rPr>
+                <w:rFonts w:ascii="Times New Roman" w:eastAsia="Times New Roman" w:hAnsi="Times New Roman" w:cs="Times New Roman"/>
+                <w:b/>
+                <w:i/>
+                <w:sz w:val="24"/>
+                <w:szCs w:val="24"/>
+              </w:rPr>
+              <w:t>Probability</w:t>
+            </w:r>
+          </w:p>
+          <w:p>
+            <w:pPr>
+              <w:widowControl w:val="0"/>
+              <w:spacing w:line="240" w:lineRule="auto"/>
+              <w:ind w:left="836"/>
+              <w:rPr>
+                <w:rFonts w:ascii="Times New Roman" w:eastAsia="Times New Roman" w:hAnsi="Times New Roman" w:cs="Times New Roman"/>
+                <w:b/>
+                <w:i/>
+                <w:sz w:val="24"/>
+                <w:szCs w:val="24"/>
+              </w:rPr>
+            </w:pPr>
+            <w:r>
+              <w:rPr>
+                <w:rFonts w:ascii="Times New Roman" w:eastAsia="Times New Roman" w:hAnsi="Times New Roman" w:cs="Times New Roman"/>
+                <w:b/>
+                <w:i/>
+                <w:sz w:val="24"/>
+                <w:szCs w:val="24"/>
+              </w:rPr>
+              <w:t>Impact</w:t>
+            </w:r>
+          </w:p>
+        </w:tc>
+        <w:tc>
+          <w:tcPr>
+            <w:tcW w:w="1455" w:type="dxa"/>
+            <w:tcBorders>
+              <w:top w:val="single" w:sz="8" w:space="0" w:color="000000"/>
+              <w:left w:val="single" w:sz="8" w:space="0" w:color="000000"/>
+              <w:bottom w:val="single" w:sz="8" w:space="0" w:color="000000"/>
+              <w:right w:val="single" w:sz="8" w:space="0" w:color="000000"/>
+            </w:tcBorders>
+            <w:tcMar>
+              <w:top w:w="100" w:type="dxa"/>
+              <w:left w:w="100" w:type="dxa"/>
+              <w:bottom w:w="100" w:type="dxa"/>
+              <w:right w:w="100" w:type="dxa"/>
+            </w:tcMar>
+            <w:vAlign w:val="center"/>
+            <w:hideMark/>
+          </w:tcPr>
+          <w:p>
+            <w:pPr>
+              <w:widowControl w:val="0"/>
+              <w:spacing w:line="240" w:lineRule="auto"/>
+              <w:jc w:val="center"/>
+              <w:rPr>
+                <w:rFonts w:ascii="Times New Roman" w:eastAsia="Times New Roman" w:hAnsi="Times New Roman" w:cs="Times New Roman"/>
+                <w:b/>
+                <w:sz w:val="24"/>
+                <w:szCs w:val="24"/>
+                <w:u w:val="single"/>
+              </w:rPr>
+            </w:pPr>
+            <w:r>
+              <w:rPr>
+                <w:rFonts w:ascii="Times New Roman" w:eastAsia="Times New Roman" w:hAnsi="Times New Roman" w:cs="Times New Roman"/>
+                <w:b/>
+                <w:sz w:val="24"/>
+                <w:szCs w:val="24"/>
+                <w:u w:val="single"/>
+              </w:rPr>
+              <w:t>Low</w:t>
+            </w:r>
+          </w:p>
+        </w:tc>
+        <w:tc>
+          <w:tcPr>
+            <w:tcW w:w="1845" w:type="dxa"/>
+            <w:tcBorders>
+              <w:top w:val="single" w:sz="8" w:space="0" w:color="000000"/>
+              <w:left w:val="single" w:sz="8" w:space="0" w:color="000000"/>
+              <w:bottom w:val="single" w:sz="8" w:space="0" w:color="000000"/>
+              <w:right w:val="single" w:sz="8" w:space="0" w:color="000000"/>
+            </w:tcBorders>
+            <w:tcMar>
+              <w:top w:w="100" w:type="dxa"/>
+              <w:left w:w="100" w:type="dxa"/>
+              <w:bottom w:w="100" w:type="dxa"/>
+              <w:right w:w="100" w:type="dxa"/>
+            </w:tcMar>
+            <w:vAlign w:val="center"/>
+            <w:hideMark/>
+          </w:tcPr>
+          <w:p>
+            <w:pPr>
+              <w:widowControl w:val="0"/>
+              <w:spacing w:line="240" w:lineRule="auto"/>
+              <w:jc w:val="center"/>
+              <w:rPr>
+                <w:rFonts w:ascii="Times New Roman" w:eastAsia="Times New Roman" w:hAnsi="Times New Roman" w:cs="Times New Roman"/>
+                <w:b/>
+                <w:sz w:val="24"/>
+                <w:szCs w:val="24"/>
+                <w:u w:val="single"/>
+              </w:rPr>
+            </w:pPr>
+            <w:r>
+              <w:rPr>
+                <w:rFonts w:ascii="Times New Roman" w:eastAsia="Times New Roman" w:hAnsi="Times New Roman" w:cs="Times New Roman"/>
+                <w:b/>
+                <w:sz w:val="24"/>
+                <w:szCs w:val="24"/>
+                <w:u w:val="single"/>
+              </w:rPr>
+              <w:t>Medium</w:t>
+            </w:r>
+          </w:p>
+        </w:tc>
+        <w:tc>
+          <w:tcPr>
+            <w:tcW w:w="2220" w:type="dxa"/>
+            <w:tcBorders>
+              <w:top w:val="single" w:sz="8" w:space="0" w:color="000000"/>
+              <w:left w:val="single" w:sz="8" w:space="0" w:color="000000"/>
+              <w:bottom w:val="single" w:sz="8" w:space="0" w:color="000000"/>
+              <w:right w:val="single" w:sz="8" w:space="0" w:color="000000"/>
+            </w:tcBorders>
+            <w:tcMar>
+              <w:top w:w="100" w:type="dxa"/>
+              <w:left w:w="100" w:type="dxa"/>
+              <w:bottom w:w="100" w:type="dxa"/>
+              <w:right w:w="100" w:type="dxa"/>
+            </w:tcMar>
+            <w:vAlign w:val="center"/>
+            <w:hideMark/>
+          </w:tcPr>
+          <w:p>
+            <w:pPr>
+              <w:widowControl w:val="0"/>
+              <w:spacing w:line="240" w:lineRule="auto"/>
+              <w:jc w:val="center"/>
+              <w:rPr>
+                <w:rFonts w:ascii="Times New Roman" w:eastAsia="Times New Roman" w:hAnsi="Times New Roman" w:cs="Times New Roman"/>
+                <w:b/>
+                <w:sz w:val="24"/>
+                <w:szCs w:val="24"/>
+                <w:u w:val="single"/>
+              </w:rPr>
+            </w:pPr>
+            <w:r>
+              <w:rPr>
+                <w:rFonts w:ascii="Times New Roman" w:eastAsia="Times New Roman" w:hAnsi="Times New Roman" w:cs="Times New Roman"/>
+                <w:b/>
+                <w:sz w:val="24"/>
+                <w:szCs w:val="24"/>
+                <w:u w:val="single"/>
+              </w:rPr>
+              <w:t>High</w:t>
+            </w:r>
+          </w:p>
+        </w:tc>
+      </w:tr>
+    </w:tbl>
+    <w:p>
+      <w:pPr>
+        <w:spacing w:line="360" w:lineRule="auto"/>
+        <w:jc w:val="both"/>
+        <w:rPr>
+          <w:rFonts w:ascii="Times New Roman" w:hAnsi="Times New Roman" w:cs="Times New Roman"/>
+          <w:sz w:val="24"/>
+          <w:szCs w:val="24"/>
+        </w:rPr>
+      </w:pPr>
+    </w:p>
+    <w:p>
+      <w:pPr>
+        <w:rPr>
+          <w:rFonts w:ascii="Times New Roman" w:hAnsi="Times New Roman" w:cs="Times New Roman"/>
+          <w:sz w:val="24"/>
+          <w:szCs w:val="24"/>
+        </w:rPr>
+      </w:pPr>
+      <w:r>
+        <w:rPr>
+          <w:rFonts w:ascii="Times New Roman" w:hAnsi="Times New Roman" w:cs="Times New Roman"/>
+          <w:sz w:val="24"/>
+          <w:szCs w:val="24"/>
+        </w:rPr>
+        <w:br w:type="page"/>
+      </w:r>
+    </w:p>
+    <w:bookmarkStart w:id="21" w:name="_Toc33047177" w:displacedByCustomXml="next"/>
     <w:sdt>
       <w:sdtPr>
         <w:rPr>
@@ -11755,7 +12909,6 @@
           <w:docPartUnique/>
         </w:docPartObj>
       </w:sdtPr>
-      <w:sdtEndPr/>
       <w:sdtContent>
         <w:p>
           <w:pPr>
@@ -11771,7 +12924,7 @@
             </w:rPr>
             <w:t>References</w:t>
           </w:r>
-          <w:bookmarkEnd w:id="20"/>
+          <w:bookmarkEnd w:id="21"/>
         </w:p>
         <w:p/>
         <w:sdt>
@@ -11779,44 +12932,70 @@
             <w:id w:val="-573587230"/>
             <w:bibliography/>
           </w:sdtPr>
-          <w:sdtEndPr/>
           <w:sdtContent>
             <w:p>
               <w:pPr>
                 <w:pStyle w:val="Bibliography"/>
+                <w:spacing w:line="360" w:lineRule="auto"/>
                 <w:ind w:left="720" w:hanging="720"/>
+                <w:jc w:val="both"/>
                 <w:rPr>
+                  <w:rFonts w:ascii="Times New Roman" w:hAnsi="Times New Roman" w:cs="Times New Roman"/>
                   <w:noProof/>
                   <w:sz w:val="24"/>
                   <w:szCs w:val="24"/>
                 </w:rPr>
               </w:pPr>
               <w:r>
+                <w:rPr>
+                  <w:rFonts w:ascii="Times New Roman" w:hAnsi="Times New Roman" w:cs="Times New Roman"/>
+                  <w:sz w:val="24"/>
+                  <w:szCs w:val="24"/>
+                </w:rPr>
                 <w:fldChar w:fldCharType="begin"/>
               </w:r>
               <w:r>
+                <w:rPr>
+                  <w:rFonts w:ascii="Times New Roman" w:hAnsi="Times New Roman" w:cs="Times New Roman"/>
+                  <w:sz w:val="24"/>
+                  <w:szCs w:val="24"/>
+                </w:rPr>
                 <w:instrText xml:space="preserve"> BIBLIOGRAPHY </w:instrText>
               </w:r>
               <w:r>
+                <w:rPr>
+                  <w:rFonts w:ascii="Times New Roman" w:hAnsi="Times New Roman" w:cs="Times New Roman"/>
+                  <w:sz w:val="24"/>
+                  <w:szCs w:val="24"/>
+                </w:rPr>
                 <w:fldChar w:fldCharType="separate"/>
               </w:r>
               <w:r>
                 <w:rPr>
+                  <w:rFonts w:ascii="Times New Roman" w:hAnsi="Times New Roman" w:cs="Times New Roman"/>
                   <w:noProof/>
+                  <w:sz w:val="24"/>
+                  <w:szCs w:val="24"/>
                 </w:rPr>
                 <w:t xml:space="preserve">Anderssen, E. (2018, July 19). </w:t>
               </w:r>
               <w:r>
                 <w:rPr>
+                  <w:rFonts w:ascii="Times New Roman" w:hAnsi="Times New Roman" w:cs="Times New Roman"/>
                   <w:i/>
                   <w:iCs/>
                   <w:noProof/>
+                  <w:sz w:val="24"/>
+                  <w:szCs w:val="24"/>
                 </w:rPr>
                 <w:t>Seniors have too much house. Millennials have none. And a business model is born</w:t>
               </w:r>
               <w:r>
                 <w:rPr>
+                  <w:rFonts w:ascii="Times New Roman" w:hAnsi="Times New Roman" w:cs="Times New Roman"/>
                   <w:noProof/>
+                  <w:sz w:val="24"/>
+                  <w:szCs w:val="24"/>
                 </w:rPr>
                 <w:t>. Retrieved from The Globe And Mail: https://www.theglobeandmail.com/canada/article-seniors-have-too-much-house-millennials-have-none-and-a-business/</w:t>
               </w:r>
@@ -11824,28 +13003,42 @@
             <w:p>
               <w:pPr>
                 <w:pStyle w:val="Bibliography"/>
+                <w:spacing w:line="360" w:lineRule="auto"/>
                 <w:ind w:left="720" w:hanging="720"/>
+                <w:jc w:val="both"/>
                 <w:rPr>
+                  <w:rFonts w:ascii="Times New Roman" w:hAnsi="Times New Roman" w:cs="Times New Roman"/>
                   <w:noProof/>
+                  <w:sz w:val="24"/>
+                  <w:szCs w:val="24"/>
                 </w:rPr>
               </w:pPr>
               <w:r>
                 <w:rPr>
+                  <w:rFonts w:ascii="Times New Roman" w:hAnsi="Times New Roman" w:cs="Times New Roman"/>
                   <w:noProof/>
+                  <w:sz w:val="24"/>
+                  <w:szCs w:val="24"/>
                 </w:rPr>
                 <w:t xml:space="preserve">Babulal, V., &amp; Athirah, F. (2019, April 16). </w:t>
               </w:r>
               <w:r>
                 <w:rPr>
+                  <w:rFonts w:ascii="Times New Roman" w:hAnsi="Times New Roman" w:cs="Times New Roman"/>
                   <w:i/>
                   <w:iCs/>
                   <w:noProof/>
+                  <w:sz w:val="24"/>
+                  <w:szCs w:val="24"/>
                 </w:rPr>
                 <w:t>B40 youths can soon rent DBKL micro-homes for RM100 a month</w:t>
               </w:r>
               <w:r>
                 <w:rPr>
+                  <w:rFonts w:ascii="Times New Roman" w:hAnsi="Times New Roman" w:cs="Times New Roman"/>
                   <w:noProof/>
+                  <w:sz w:val="24"/>
+                  <w:szCs w:val="24"/>
                 </w:rPr>
                 <w:t>. Retrieved from NewStraitTimes: https://www.nst.com.my/news/nation/2019/04/480032/b40-youths-can-soon-rent-dbkl-micro-homes-rm100-month</w:t>
               </w:r>
@@ -11853,28 +13046,42 @@
             <w:p>
               <w:pPr>
                 <w:pStyle w:val="Bibliography"/>
+                <w:spacing w:line="360" w:lineRule="auto"/>
                 <w:ind w:left="720" w:hanging="720"/>
+                <w:jc w:val="both"/>
                 <w:rPr>
+                  <w:rFonts w:ascii="Times New Roman" w:hAnsi="Times New Roman" w:cs="Times New Roman"/>
                   <w:noProof/>
+                  <w:sz w:val="24"/>
+                  <w:szCs w:val="24"/>
                 </w:rPr>
               </w:pPr>
               <w:r>
                 <w:rPr>
+                  <w:rFonts w:ascii="Times New Roman" w:hAnsi="Times New Roman" w:cs="Times New Roman"/>
                   <w:noProof/>
+                  <w:sz w:val="24"/>
+                  <w:szCs w:val="24"/>
                 </w:rPr>
                 <w:t xml:space="preserve">Carney, J. (2018, April 20). </w:t>
               </w:r>
               <w:r>
                 <w:rPr>
+                  <w:rFonts w:ascii="Times New Roman" w:hAnsi="Times New Roman" w:cs="Times New Roman"/>
                   <w:i/>
                   <w:iCs/>
                   <w:noProof/>
+                  <w:sz w:val="24"/>
+                  <w:szCs w:val="24"/>
                 </w:rPr>
                 <w:t>Six ways to solve Hong Kong housing problem – from water pipes to plastic bottles</w:t>
               </w:r>
               <w:r>
                 <w:rPr>
+                  <w:rFonts w:ascii="Times New Roman" w:hAnsi="Times New Roman" w:cs="Times New Roman"/>
                   <w:noProof/>
+                  <w:sz w:val="24"/>
+                  <w:szCs w:val="24"/>
                 </w:rPr>
                 <w:t>. Retrieved from South China Morning Post: https://www.scmp.com/lifestyle/article/2142632/six-ways-solve-hong-kong-housing-problem-water-pipes-plastic-bottles</w:t>
               </w:r>
@@ -11882,28 +13089,42 @@
             <w:p>
               <w:pPr>
                 <w:pStyle w:val="Bibliography"/>
+                <w:spacing w:line="360" w:lineRule="auto"/>
                 <w:ind w:left="720" w:hanging="720"/>
+                <w:jc w:val="both"/>
                 <w:rPr>
+                  <w:rFonts w:ascii="Times New Roman" w:hAnsi="Times New Roman" w:cs="Times New Roman"/>
                   <w:noProof/>
+                  <w:sz w:val="24"/>
+                  <w:szCs w:val="24"/>
                 </w:rPr>
               </w:pPr>
               <w:r>
                 <w:rPr>
+                  <w:rFonts w:ascii="Times New Roman" w:hAnsi="Times New Roman" w:cs="Times New Roman"/>
                   <w:noProof/>
+                  <w:sz w:val="24"/>
+                  <w:szCs w:val="24"/>
                 </w:rPr>
                 <w:t xml:space="preserve">Nations, D. (2019, December 19). </w:t>
               </w:r>
               <w:r>
                 <w:rPr>
+                  <w:rFonts w:ascii="Times New Roman" w:hAnsi="Times New Roman" w:cs="Times New Roman"/>
                   <w:i/>
                   <w:iCs/>
                   <w:noProof/>
+                  <w:sz w:val="24"/>
+                  <w:szCs w:val="24"/>
                 </w:rPr>
                 <w:t>What Exactly Is a Web Application?</w:t>
               </w:r>
               <w:r>
                 <w:rPr>
+                  <w:rFonts w:ascii="Times New Roman" w:hAnsi="Times New Roman" w:cs="Times New Roman"/>
                   <w:noProof/>
+                  <w:sz w:val="24"/>
+                  <w:szCs w:val="24"/>
                 </w:rPr>
                 <w:t xml:space="preserve"> Retrieved from Lifewire.com: https://www.lifewire.com/what-is-a-web-application-3486637</w:t>
               </w:r>
@@ -11911,28 +13132,42 @@
             <w:p>
               <w:pPr>
                 <w:pStyle w:val="Bibliography"/>
+                <w:spacing w:line="360" w:lineRule="auto"/>
                 <w:ind w:left="720" w:hanging="720"/>
+                <w:jc w:val="both"/>
                 <w:rPr>
+                  <w:rFonts w:ascii="Times New Roman" w:hAnsi="Times New Roman" w:cs="Times New Roman"/>
                   <w:noProof/>
+                  <w:sz w:val="24"/>
+                  <w:szCs w:val="24"/>
                 </w:rPr>
               </w:pPr>
               <w:r>
                 <w:rPr>
+                  <w:rFonts w:ascii="Times New Roman" w:hAnsi="Times New Roman" w:cs="Times New Roman"/>
                   <w:noProof/>
+                  <w:sz w:val="24"/>
+                  <w:szCs w:val="24"/>
                 </w:rPr>
                 <w:t xml:space="preserve">Regan, R. (2018, May 30). </w:t>
               </w:r>
               <w:r>
                 <w:rPr>
+                  <w:rFonts w:ascii="Times New Roman" w:hAnsi="Times New Roman" w:cs="Times New Roman"/>
                   <w:i/>
                   <w:iCs/>
                   <w:noProof/>
+                  <w:sz w:val="24"/>
+                  <w:szCs w:val="24"/>
                 </w:rPr>
                 <w:t>Stanford Social Innovation Review</w:t>
               </w:r>
               <w:r>
                 <w:rPr>
+                  <w:rFonts w:ascii="Times New Roman" w:hAnsi="Times New Roman" w:cs="Times New Roman"/>
                   <w:noProof/>
+                  <w:sz w:val="24"/>
+                  <w:szCs w:val="24"/>
                 </w:rPr>
                 <w:t>. Retrieved from A New Approach to Solving the US Housing Crisis: https://ssir.org/articles/entry/a_new_approach_to_solving_the_us_housing_crisis#</w:t>
               </w:r>
@@ -11940,44 +13175,63 @@
             <w:p>
               <w:pPr>
                 <w:pStyle w:val="Bibliography"/>
+                <w:spacing w:line="360" w:lineRule="auto"/>
                 <w:ind w:left="720" w:hanging="720"/>
+                <w:jc w:val="both"/>
                 <w:rPr>
+                  <w:rFonts w:ascii="Times New Roman" w:hAnsi="Times New Roman" w:cs="Times New Roman"/>
                   <w:noProof/>
+                  <w:sz w:val="24"/>
+                  <w:szCs w:val="24"/>
                 </w:rPr>
               </w:pPr>
               <w:r>
                 <w:rPr>
+                  <w:rFonts w:ascii="Times New Roman" w:hAnsi="Times New Roman" w:cs="Times New Roman"/>
                   <w:noProof/>
+                  <w:sz w:val="24"/>
+                  <w:szCs w:val="24"/>
                 </w:rPr>
                 <w:t xml:space="preserve">Valacich, J., &amp; Schneider, C. (2010). </w:t>
               </w:r>
               <w:r>
                 <w:rPr>
+                  <w:rFonts w:ascii="Times New Roman" w:hAnsi="Times New Roman" w:cs="Times New Roman"/>
                   <w:i/>
                   <w:iCs/>
                   <w:noProof/>
+                  <w:sz w:val="24"/>
+                  <w:szCs w:val="24"/>
                 </w:rPr>
                 <w:t>Managing in the Digital World: Fourth Edition.</w:t>
               </w:r>
               <w:r>
                 <w:rPr>
+                  <w:rFonts w:ascii="Times New Roman" w:hAnsi="Times New Roman" w:cs="Times New Roman"/>
                   <w:noProof/>
+                  <w:sz w:val="24"/>
+                  <w:szCs w:val="24"/>
                 </w:rPr>
                 <w:t xml:space="preserve"> Prentice Hall.</w:t>
               </w:r>
             </w:p>
             <w:p>
+              <w:pPr>
+                <w:spacing w:line="360" w:lineRule="auto"/>
+                <w:jc w:val="both"/>
+              </w:pPr>
               <w:r>
                 <w:rPr>
+                  <w:rFonts w:ascii="Times New Roman" w:hAnsi="Times New Roman" w:cs="Times New Roman"/>
                   <w:b/>
                   <w:bCs/>
                   <w:noProof/>
+                  <w:sz w:val="24"/>
+                  <w:szCs w:val="24"/>
                 </w:rPr>
                 <w:fldChar w:fldCharType="end"/>
               </w:r>
             </w:p>
-            <w:bookmarkStart w:id="21" w:name="_GoBack" w:displacedByCustomXml="next"/>
-            <w:bookmarkEnd w:id="21" w:displacedByCustomXml="next"/>
           </w:sdtContent>
         </w:sdt>
       </w:sdtContent>
@@ -11990,7 +13244,6 @@
           <w:rFonts w:ascii="Times New Roman" w:hAnsi="Times New Roman" w:cs="Times New Roman"/>
           <w:sz w:val="24"/>
           <w:szCs w:val="24"/>
-          <w:lang w:val="id-ID"/>
         </w:rPr>
       </w:pPr>
     </w:p>
@@ -12064,7 +13317,7 @@
           <w:rPr>
             <w:noProof/>
           </w:rPr>
-          <w:t>i</w:t>
+          <w:t>ii</w:t>
         </w:r>
         <w:r>
           <w:rPr>
@@ -12123,7 +13376,7 @@
           <w:rPr>
             <w:noProof/>
           </w:rPr>
-          <w:t>13</w:t>
+          <w:t>15</w:t>
         </w:r>
         <w:r>
           <w:rPr>
@@ -12176,7 +13429,7 @@
           <w:rPr>
             <w:noProof/>
           </w:rPr>
-          <w:t>15</w:t>
+          <w:t>14</w:t>
         </w:r>
         <w:r>
           <w:rPr>
@@ -16586,6 +17839,82 @@
       <w:vertAlign w:val="superscript"/>
     </w:rPr>
   </w:style>
+  <w:style w:type="table" w:styleId="GridTable4-Accent6">
+    <w:name w:val="Grid Table 4 Accent 6"/>
+    <w:basedOn w:val="TableNormal"/>
+    <w:uiPriority w:val="49"/>
+    <w:rsid w:val="00131A52"/>
+    <w:pPr>
+      <w:spacing w:after="0" w:line="240" w:lineRule="auto"/>
+    </w:pPr>
+    <w:tblPr>
+      <w:tblStyleRowBandSize w:val="1"/>
+      <w:tblStyleColBandSize w:val="1"/>
+      <w:tblBorders>
+        <w:top w:val="single" w:sz="4" w:space="0" w:color="A8D08D" w:themeColor="accent6" w:themeTint="99"/>
+        <w:left w:val="single" w:sz="4" w:space="0" w:color="A8D08D" w:themeColor="accent6" w:themeTint="99"/>
+        <w:bottom w:val="single" w:sz="4" w:space="0" w:color="A8D08D" w:themeColor="accent6" w:themeTint="99"/>
+        <w:right w:val="single" w:sz="4" w:space="0" w:color="A8D08D" w:themeColor="accent6" w:themeTint="99"/>
+        <w:insideH w:val="single" w:sz="4" w:space="0" w:color="A8D08D" w:themeColor="accent6" w:themeTint="99"/>
+        <w:insideV w:val="single" w:sz="4" w:space="0" w:color="A8D08D" w:themeColor="accent6" w:themeTint="99"/>
+      </w:tblBorders>
+    </w:tblPr>
+    <w:tblStylePr w:type="firstRow">
+      <w:rPr>
+        <w:b/>
+        <w:bCs/>
+        <w:color w:val="FFFFFF" w:themeColor="background1"/>
+      </w:rPr>
+      <w:tblPr/>
+      <w:tcPr>
+        <w:tcBorders>
+          <w:top w:val="single" w:sz="4" w:space="0" w:color="70AD47" w:themeColor="accent6"/>
+          <w:left w:val="single" w:sz="4" w:space="0" w:color="70AD47" w:themeColor="accent6"/>
+          <w:bottom w:val="single" w:sz="4" w:space="0" w:color="70AD47" w:themeColor="accent6"/>
+          <w:right w:val="single" w:sz="4" w:space="0" w:color="70AD47" w:themeColor="accent6"/>
+          <w:insideH w:val="nil"/>
+          <w:insideV w:val="nil"/>
+        </w:tcBorders>
+        <w:shd w:val="clear" w:color="auto" w:fill="70AD47" w:themeFill="accent6"/>
+      </w:tcPr>
+    </w:tblStylePr>
+    <w:tblStylePr w:type="lastRow">
+      <w:rPr>
+        <w:b/>
+        <w:bCs/>
+      </w:rPr>
+      <w:tblPr/>
+      <w:tcPr>
+        <w:tcBorders>
+          <w:top w:val="double" w:sz="4" w:space="0" w:color="70AD47" w:themeColor="accent6"/>
+        </w:tcBorders>
+      </w:tcPr>
+    </w:tblStylePr>
+    <w:tblStylePr w:type="firstCol">
+      <w:rPr>
+        <w:b/>
+        <w:bCs/>
+      </w:rPr>
+    </w:tblStylePr>
+    <w:tblStylePr w:type="lastCol">
+      <w:rPr>
+        <w:b/>
+        <w:bCs/>
+      </w:rPr>
+    </w:tblStylePr>
+    <w:tblStylePr w:type="band1Vert">
+      <w:tblPr/>
+      <w:tcPr>
+        <w:shd w:val="clear" w:color="auto" w:fill="E2EFD9" w:themeFill="accent6" w:themeFillTint="33"/>
+      </w:tcPr>
+    </w:tblStylePr>
+    <w:tblStylePr w:type="band1Horz">
+      <w:tblPr/>
+      <w:tcPr>
+        <w:shd w:val="clear" w:color="auto" w:fill="E2EFD9" w:themeFill="accent6" w:themeFillTint="33"/>
+      </w:tcPr>
+    </w:tblStylePr>
+  </w:style>
 </w:styles>
 </file>
 
@@ -16993,7 +18322,7 @@
 </file>
 
 <file path=customXml/itemProps1.xml><?xml version="1.0" encoding="utf-8"?>
-<ds:datastoreItem xmlns:ds="http://schemas.openxmlformats.org/officeDocument/2006/customXml" ds:itemID="{B767CB12-FB45-443B-B946-0CDB6A5BFA81}">
+<ds:datastoreItem xmlns:ds="http://schemas.openxmlformats.org/officeDocument/2006/customXml" ds:itemID="{2B4FE76F-E31A-4CCB-925E-27563123E696}">
   <ds:schemaRefs>
     <ds:schemaRef ds:uri="http://schemas.openxmlformats.org/officeDocument/2006/bibliography"/>
   </ds:schemaRefs>

</xml_diff>